<commit_message>
Game almost done (problem with command_lst), added comment, edited booklet & booklet cover
</commit_message>
<xml_diff>
--- a/Computer Programs/java_peter/Year_Final_Project/Space-RacerII/Documentation/Java Programming Booklet (All Pages Included).docx
+++ b/Computer Programs/java_peter/Year_Final_Project/Space-RacerII/Documentation/Java Programming Booklet (All Pages Included).docx
@@ -90,6 +90,7 @@
             </w:rPr>
             <w:ptab w:relativeTo="margin" w:alignment="right" w:leader="dot"/>
           </w:r>
+          <w:proofErr w:type="gramStart"/>
           <w:r>
             <w:rPr>
               <w:sz w:val="32"/>
@@ -97,6 +98,7 @@
             </w:rPr>
             <w:t>1</w:t>
           </w:r>
+          <w:proofErr w:type="gramEnd"/>
         </w:p>
         <w:p>
           <w:pPr>
@@ -134,6 +136,7 @@
             </w:rPr>
             <w:ptab w:relativeTo="margin" w:alignment="right" w:leader="dot"/>
           </w:r>
+          <w:proofErr w:type="gramStart"/>
           <w:r>
             <w:rPr>
               <w:sz w:val="32"/>
@@ -141,6 +144,7 @@
             </w:rPr>
             <w:t>2</w:t>
           </w:r>
+          <w:proofErr w:type="gramEnd"/>
         </w:p>
         <w:p>
           <w:pPr>
@@ -790,6 +794,7 @@
           <w:lang w:val="en-US"/>
         </w:rPr>
       </w:pPr>
+      <w:proofErr w:type="spellStart"/>
       <w:r>
         <w:rPr>
           <w:rFonts w:ascii="Times New Roman" w:hAnsi="Times New Roman" w:cs="Times New Roman"/>
@@ -800,6 +805,7 @@
         </w:rPr>
         <w:t>Javascript</w:t>
       </w:r>
+      <w:proofErr w:type="spellEnd"/>
     </w:p>
     <w:p>
       <w:pPr>
@@ -1240,26 +1246,79 @@
           <w:u w:val="single"/>
           <w:lang w:val="en-US"/>
         </w:rPr>
-        <w:t>Program used in this Project</w:t>
-      </w:r>
-    </w:p>
-    <w:p>
-      <w:pPr>
-        <w:rPr>
-          <w:rFonts w:ascii="Times New Roman" w:hAnsi="Times New Roman" w:cs="Times New Roman"/>
-          <w:sz w:val="28"/>
-          <w:szCs w:val="28"/>
-          <w:lang w:val="en-US"/>
-        </w:rPr>
-      </w:pPr>
-      <w:r>
-        <w:rPr>
-          <w:rFonts w:ascii="Times New Roman" w:hAnsi="Times New Roman" w:cs="Times New Roman"/>
-          <w:sz w:val="28"/>
-          <w:szCs w:val="28"/>
-          <w:lang w:val="en-US"/>
-        </w:rPr>
-        <w:t xml:space="preserve">The program used to code this project was BlueJ. BlueJ </w:t>
+        <w:t xml:space="preserve">Program used in this </w:t>
+      </w:r>
+      <w:proofErr w:type="gramStart"/>
+      <w:r>
+        <w:rPr>
+          <w:b/>
+          <w:bCs/>
+          <w:sz w:val="44"/>
+          <w:szCs w:val="44"/>
+          <w:u w:val="single"/>
+          <w:lang w:val="en-US"/>
+        </w:rPr>
+        <w:t>Project</w:t>
+      </w:r>
+      <w:proofErr w:type="gramEnd"/>
+    </w:p>
+    <w:p>
+      <w:pPr>
+        <w:rPr>
+          <w:rFonts w:ascii="Times New Roman" w:hAnsi="Times New Roman" w:cs="Times New Roman"/>
+          <w:sz w:val="28"/>
+          <w:szCs w:val="28"/>
+          <w:lang w:val="en-US"/>
+        </w:rPr>
+      </w:pPr>
+      <w:r>
+        <w:rPr>
+          <w:rFonts w:ascii="Times New Roman" w:hAnsi="Times New Roman" w:cs="Times New Roman"/>
+          <w:sz w:val="28"/>
+          <w:szCs w:val="28"/>
+          <w:lang w:val="en-US"/>
+        </w:rPr>
+        <w:t xml:space="preserve">The program used to code this project was </w:t>
+      </w:r>
+      <w:proofErr w:type="spellStart"/>
+      <w:r>
+        <w:rPr>
+          <w:rFonts w:ascii="Times New Roman" w:hAnsi="Times New Roman" w:cs="Times New Roman"/>
+          <w:sz w:val="28"/>
+          <w:szCs w:val="28"/>
+          <w:lang w:val="en-US"/>
+        </w:rPr>
+        <w:t>BlueJ</w:t>
+      </w:r>
+      <w:proofErr w:type="spellEnd"/>
+      <w:r>
+        <w:rPr>
+          <w:rFonts w:ascii="Times New Roman" w:hAnsi="Times New Roman" w:cs="Times New Roman"/>
+          <w:sz w:val="28"/>
+          <w:szCs w:val="28"/>
+          <w:lang w:val="en-US"/>
+        </w:rPr>
+        <w:t xml:space="preserve">. </w:t>
+      </w:r>
+      <w:proofErr w:type="spellStart"/>
+      <w:r>
+        <w:rPr>
+          <w:rFonts w:ascii="Times New Roman" w:hAnsi="Times New Roman" w:cs="Times New Roman"/>
+          <w:sz w:val="28"/>
+          <w:szCs w:val="28"/>
+          <w:lang w:val="en-US"/>
+        </w:rPr>
+        <w:t>BlueJ</w:t>
+      </w:r>
+      <w:proofErr w:type="spellEnd"/>
+      <w:r>
+        <w:rPr>
+          <w:rFonts w:ascii="Times New Roman" w:hAnsi="Times New Roman" w:cs="Times New Roman"/>
+          <w:sz w:val="28"/>
+          <w:szCs w:val="28"/>
+          <w:lang w:val="en-US"/>
+        </w:rPr>
+        <w:t xml:space="preserve"> </w:t>
       </w:r>
       <w:r>
         <w:rPr>
@@ -1666,16 +1725,70 @@
           <w:szCs w:val="28"/>
           <w:lang w:val="en-US"/>
         </w:rPr>
-        <w:t xml:space="preserve"> to Mars and from there he has to travel across 100 asteroids, meanwhile he has several random chances of being teleported by wormholes to different places in our solar system or even in an unknown area of the universe.</w:t>
-      </w:r>
-      <w:r>
-        <w:rPr>
-          <w:rFonts w:ascii="Times New Roman" w:hAnsi="Times New Roman" w:cs="Times New Roman"/>
-          <w:sz w:val="28"/>
-          <w:szCs w:val="28"/>
-          <w:lang w:val="en-US"/>
-        </w:rPr>
-        <w:t xml:space="preserve"> He also has a random chance of getting hit by meteoroids on his way to Europa.</w:t>
+        <w:t xml:space="preserve"> to Mars and from there he has to travel across 100 asteroids, meanwhile he has several random chances of being teleported by wormholes to </w:t>
+      </w:r>
+      <w:r>
+        <w:rPr>
+          <w:rFonts w:ascii="Times New Roman" w:hAnsi="Times New Roman" w:cs="Times New Roman"/>
+          <w:sz w:val="28"/>
+          <w:szCs w:val="28"/>
+          <w:lang w:val="en-US"/>
+        </w:rPr>
+        <w:t>the Sun,</w:t>
+      </w:r>
+      <w:r>
+        <w:rPr>
+          <w:rFonts w:ascii="Times New Roman" w:hAnsi="Times New Roman" w:cs="Times New Roman"/>
+          <w:sz w:val="28"/>
+          <w:szCs w:val="28"/>
+          <w:lang w:val="en-US"/>
+        </w:rPr>
+        <w:t xml:space="preserve"> an unknown area of the universe</w:t>
+      </w:r>
+      <w:r>
+        <w:rPr>
+          <w:rFonts w:ascii="Times New Roman" w:hAnsi="Times New Roman" w:cs="Times New Roman"/>
+          <w:sz w:val="28"/>
+          <w:szCs w:val="28"/>
+          <w:lang w:val="en-US"/>
+        </w:rPr>
+        <w:t>, or get hit by a meteoroid</w:t>
+      </w:r>
+      <w:r>
+        <w:rPr>
+          <w:rFonts w:ascii="Times New Roman" w:hAnsi="Times New Roman" w:cs="Times New Roman"/>
+          <w:sz w:val="28"/>
+          <w:szCs w:val="28"/>
+          <w:lang w:val="en-US"/>
+        </w:rPr>
+        <w:t>.</w:t>
+      </w:r>
+      <w:r>
+        <w:rPr>
+          <w:rFonts w:ascii="Times New Roman" w:hAnsi="Times New Roman" w:cs="Times New Roman"/>
+          <w:sz w:val="28"/>
+          <w:szCs w:val="28"/>
+          <w:lang w:val="en-US"/>
+        </w:rPr>
+        <w:t xml:space="preserve"> If so, he’ll have to get back to Earth to repair his ship.</w:t>
+      </w:r>
+      <w:r>
+        <w:rPr>
+          <w:rFonts w:ascii="Times New Roman" w:hAnsi="Times New Roman" w:cs="Times New Roman"/>
+          <w:sz w:val="28"/>
+          <w:szCs w:val="28"/>
+          <w:lang w:val="en-US"/>
+        </w:rPr>
+        <w:t xml:space="preserve"> </w:t>
+      </w:r>
+      <w:r>
+        <w:rPr>
+          <w:rFonts w:ascii="Times New Roman" w:hAnsi="Times New Roman" w:cs="Times New Roman"/>
+          <w:sz w:val="28"/>
+          <w:szCs w:val="28"/>
+          <w:lang w:val="en-US"/>
+        </w:rPr>
+        <w:t>At the end of the day his mission is to make it to Europa in one piece!</w:t>
       </w:r>
     </w:p>
     <w:p>
@@ -2239,12 +2352,14 @@
       </w:rPr>
       <w:tab/>
     </w:r>
+    <w:proofErr w:type="spellStart"/>
     <w:r>
       <w:rPr>
         <w:b/>
       </w:rPr>
       <w:t>i</w:t>
     </w:r>
+    <w:proofErr w:type="spellEnd"/>
   </w:p>
 </w:ftr>
 </file>

</xml_diff>

<commit_message>
Highlighted text that needs to be fixed in .docx
</commit_message>
<xml_diff>
--- a/Computer Programs/java_peter/Year_Final_Project/Space-RacerII/Documentation/Java Programming Booklet (All Pages Included).docx
+++ b/Computer Programs/java_peter/Year_Final_Project/Space-RacerII/Documentation/Java Programming Booklet (All Pages Included).docx
@@ -1276,6 +1276,7 @@
           <w:rFonts w:ascii="Times New Roman" w:hAnsi="Times New Roman" w:cs="Times New Roman"/>
           <w:sz w:val="28"/>
           <w:szCs w:val="28"/>
+          <w:highlight w:val="red"/>
           <w:lang w:val="en-US"/>
         </w:rPr>
         <w:t xml:space="preserve">The program used to code this project was </w:t>
@@ -1286,6 +1287,7 @@
           <w:rFonts w:ascii="Times New Roman" w:hAnsi="Times New Roman" w:cs="Times New Roman"/>
           <w:sz w:val="28"/>
           <w:szCs w:val="28"/>
+          <w:highlight w:val="red"/>
           <w:lang w:val="en-US"/>
         </w:rPr>
         <w:t>BlueJ</w:t>
@@ -1296,6 +1298,7 @@
           <w:rFonts w:ascii="Times New Roman" w:hAnsi="Times New Roman" w:cs="Times New Roman"/>
           <w:sz w:val="28"/>
           <w:szCs w:val="28"/>
+          <w:highlight w:val="red"/>
           <w:lang w:val="en-US"/>
         </w:rPr>
         <w:t xml:space="preserve">. </w:t>
@@ -1306,6 +1309,7 @@
           <w:rFonts w:ascii="Times New Roman" w:hAnsi="Times New Roman" w:cs="Times New Roman"/>
           <w:sz w:val="28"/>
           <w:szCs w:val="28"/>
+          <w:highlight w:val="red"/>
           <w:lang w:val="en-US"/>
         </w:rPr>
         <w:t>BlueJ</w:t>
@@ -1316,6 +1320,7 @@
           <w:rFonts w:ascii="Times New Roman" w:hAnsi="Times New Roman" w:cs="Times New Roman"/>
           <w:sz w:val="28"/>
           <w:szCs w:val="28"/>
+          <w:highlight w:val="red"/>
           <w:lang w:val="en-US"/>
         </w:rPr>
         <w:t xml:space="preserve"> </w:t>
@@ -1325,6 +1330,7 @@
           <w:rFonts w:ascii="Times New Roman" w:hAnsi="Times New Roman" w:cs="Times New Roman"/>
           <w:sz w:val="28"/>
           <w:szCs w:val="28"/>
+          <w:highlight w:val="red"/>
           <w:lang w:val="en-US"/>
         </w:rPr>
         <w:t>is an integrated development environment for the Java programming language, developed mainly for educational purposes, but also suitable for small-scale software development. It runs with the help of Java Development Kit</w:t>
@@ -1334,6 +1340,7 @@
           <w:rFonts w:ascii="Times New Roman" w:hAnsi="Times New Roman" w:cs="Times New Roman"/>
           <w:sz w:val="28"/>
           <w:szCs w:val="28"/>
+          <w:highlight w:val="red"/>
           <w:lang w:val="en-US"/>
         </w:rPr>
         <w:t xml:space="preserve"> (Java JDK)</w:t>
@@ -1343,6 +1350,7 @@
           <w:rFonts w:ascii="Times New Roman" w:hAnsi="Times New Roman" w:cs="Times New Roman"/>
           <w:sz w:val="28"/>
           <w:szCs w:val="28"/>
+          <w:highlight w:val="red"/>
           <w:lang w:val="en-US"/>
         </w:rPr>
         <w:t>.</w:t>

</xml_diff>

<commit_message>
Added Main Menu Flowchart, changed paragraph
</commit_message>
<xml_diff>
--- a/Computer Programs/java_peter/Year_Final_Project/Space-RacerII/Documentation/Java Programming Booklet (All Pages Included).docx
+++ b/Computer Programs/java_peter/Year_Final_Project/Space-RacerII/Documentation/Java Programming Booklet (All Pages Included).docx
@@ -1,6 +1,6 @@
 
 <file path=word/document.xml><?xml version="1.0" encoding="utf-8"?>
-<w:document xmlns:wpc="http://schemas.microsoft.com/office/word/2010/wordprocessingCanvas" xmlns:cx="http://schemas.microsoft.com/office/drawing/2014/chartex" xmlns:cx1="http://schemas.microsoft.com/office/drawing/2015/9/8/chartex" xmlns:cx2="http://schemas.microsoft.com/office/drawing/2015/10/21/chartex" xmlns:cx3="http://schemas.microsoft.com/office/drawing/2016/5/9/chartex" xmlns:cx4="http://schemas.microsoft.com/office/drawing/2016/5/10/chartex" xmlns:cx5="http://schemas.microsoft.com/office/drawing/2016/5/11/chartex" xmlns:cx6="http://schemas.microsoft.com/office/drawing/2016/5/12/chartex" xmlns:cx7="http://schemas.microsoft.com/office/drawing/2016/5/13/chartex" xmlns:cx8="http://schemas.microsoft.com/office/drawing/2016/5/14/chartex" xmlns:mc="http://schemas.openxmlformats.org/markup-compatibility/2006" xmlns:aink="http://schemas.microsoft.com/office/drawing/2016/ink" xmlns:am3d="http://schemas.microsoft.com/office/drawing/2017/model3d" xmlns:o="urn:schemas-microsoft-com:office:office" xmlns:oel="http://schemas.microsoft.com/office/2019/extlst" xmlns:r="http://schemas.openxmlformats.org/officeDocument/2006/relationships" xmlns:m="http://schemas.openxmlformats.org/officeDocument/2006/math" xmlns:v="urn:schemas-microsoft-com:vml" xmlns:wp14="http://schemas.microsoft.com/office/word/2010/wordprocessingDrawing" xmlns:wp="http://schemas.openxmlformats.org/drawingml/2006/wordprocessingDrawing" xmlns:w10="urn:schemas-microsoft-com:office:word" xmlns:w="http://schemas.openxmlformats.org/wordprocessingml/2006/main" xmlns:w14="http://schemas.microsoft.com/office/word/2010/wordml" xmlns:w15="http://schemas.microsoft.com/office/word/2012/wordml" xmlns:w16cex="http://schemas.microsoft.com/office/word/2018/wordml/cex" xmlns:w16cid="http://schemas.microsoft.com/office/word/2016/wordml/cid" xmlns:w16="http://schemas.microsoft.com/office/word/2018/wordml" xmlns:w16sdtdh="http://schemas.microsoft.com/office/word/2020/wordml/sdtdatahash" xmlns:w16se="http://schemas.microsoft.com/office/word/2015/wordml/symex" xmlns:wpg="http://schemas.microsoft.com/office/word/2010/wordprocessingGroup" xmlns:wpi="http://schemas.microsoft.com/office/word/2010/wordprocessingInk" xmlns:wne="http://schemas.microsoft.com/office/word/2006/wordml" xmlns:wps="http://schemas.microsoft.com/office/word/2010/wordprocessingShape" mc:Ignorable="w14 w15 w16se w16cid w16 w16cex w16sdtdh wp14">
+<w:document xmlns:wpc="http://schemas.microsoft.com/office/word/2010/wordprocessingCanvas" xmlns:cx="http://schemas.microsoft.com/office/drawing/2014/chartex" xmlns:cx1="http://schemas.microsoft.com/office/drawing/2015/9/8/chartex" xmlns:cx2="http://schemas.microsoft.com/office/drawing/2015/10/21/chartex" xmlns:cx3="http://schemas.microsoft.com/office/drawing/2016/5/9/chartex" xmlns:cx4="http://schemas.microsoft.com/office/drawing/2016/5/10/chartex" xmlns:cx5="http://schemas.microsoft.com/office/drawing/2016/5/11/chartex" xmlns:cx6="http://schemas.microsoft.com/office/drawing/2016/5/12/chartex" xmlns:cx7="http://schemas.microsoft.com/office/drawing/2016/5/13/chartex" xmlns:cx8="http://schemas.microsoft.com/office/drawing/2016/5/14/chartex" xmlns:mc="http://schemas.openxmlformats.org/markup-compatibility/2006" xmlns:aink="http://schemas.microsoft.com/office/drawing/2016/ink" xmlns:am3d="http://schemas.microsoft.com/office/drawing/2017/model3d" xmlns:o="urn:schemas-microsoft-com:office:office" xmlns:oel="http://schemas.microsoft.com/office/2019/extlst" xmlns:r="http://schemas.openxmlformats.org/officeDocument/2006/relationships" xmlns:m="http://schemas.openxmlformats.org/officeDocument/2006/math" xmlns:v="urn:schemas-microsoft-com:vml" xmlns:wp14="http://schemas.microsoft.com/office/word/2010/wordprocessingDrawing" xmlns:wp="http://schemas.openxmlformats.org/drawingml/2006/wordprocessingDrawing" xmlns:w10="urn:schemas-microsoft-com:office:word" xmlns:w="http://schemas.openxmlformats.org/wordprocessingml/2006/main" xmlns:w14="http://schemas.microsoft.com/office/word/2010/wordml" xmlns:w15="http://schemas.microsoft.com/office/word/2012/wordml" xmlns:w16cex="http://schemas.microsoft.com/office/word/2018/wordml/cex" xmlns:w16cid="http://schemas.microsoft.com/office/word/2016/wordml/cid" xmlns:w16="http://schemas.microsoft.com/office/word/2018/wordml" xmlns:w16du="http://schemas.microsoft.com/office/word/2023/wordml/word16du" xmlns:w16sdtdh="http://schemas.microsoft.com/office/word/2020/wordml/sdtdatahash" xmlns:w16se="http://schemas.microsoft.com/office/word/2015/wordml/symex" xmlns:wpg="http://schemas.microsoft.com/office/word/2010/wordprocessingGroup" xmlns:wpi="http://schemas.microsoft.com/office/word/2010/wordprocessingInk" xmlns:wne="http://schemas.microsoft.com/office/word/2006/wordml" xmlns:wps="http://schemas.microsoft.com/office/word/2010/wordprocessingShape" mc:Ignorable="w14 w15 w16se w16cid w16 w16cex w16sdtdh wp14">
   <w:body>
     <w:sdt>
       <w:sdtPr>
@@ -1276,111 +1276,36 @@
           <w:rFonts w:ascii="Times New Roman" w:hAnsi="Times New Roman" w:cs="Times New Roman"/>
           <w:sz w:val="28"/>
           <w:szCs w:val="28"/>
-          <w:highlight w:val="red"/>
           <w:lang w:val="en-US"/>
         </w:rPr>
         <w:t xml:space="preserve">The program used to code this project was </w:t>
       </w:r>
-      <w:proofErr w:type="spellStart"/>
-      <w:r>
-        <w:rPr>
-          <w:rFonts w:ascii="Times New Roman" w:hAnsi="Times New Roman" w:cs="Times New Roman"/>
-          <w:sz w:val="28"/>
-          <w:szCs w:val="28"/>
-          <w:highlight w:val="red"/>
-          <w:lang w:val="en-US"/>
-        </w:rPr>
-        <w:t>BlueJ</w:t>
-      </w:r>
-      <w:proofErr w:type="spellEnd"/>
-      <w:r>
-        <w:rPr>
-          <w:rFonts w:ascii="Times New Roman" w:hAnsi="Times New Roman" w:cs="Times New Roman"/>
-          <w:sz w:val="28"/>
-          <w:szCs w:val="28"/>
-          <w:highlight w:val="red"/>
-          <w:lang w:val="en-US"/>
-        </w:rPr>
-        <w:t xml:space="preserve">. </w:t>
-      </w:r>
-      <w:proofErr w:type="spellStart"/>
-      <w:r>
-        <w:rPr>
-          <w:rFonts w:ascii="Times New Roman" w:hAnsi="Times New Roman" w:cs="Times New Roman"/>
-          <w:sz w:val="28"/>
-          <w:szCs w:val="28"/>
-          <w:highlight w:val="red"/>
-          <w:lang w:val="en-US"/>
-        </w:rPr>
-        <w:t>BlueJ</w:t>
-      </w:r>
-      <w:proofErr w:type="spellEnd"/>
-      <w:r>
-        <w:rPr>
-          <w:rFonts w:ascii="Times New Roman" w:hAnsi="Times New Roman" w:cs="Times New Roman"/>
-          <w:sz w:val="28"/>
-          <w:szCs w:val="28"/>
-          <w:highlight w:val="red"/>
-          <w:lang w:val="en-US"/>
-        </w:rPr>
-        <w:t xml:space="preserve"> </w:t>
-      </w:r>
-      <w:r>
-        <w:rPr>
-          <w:rFonts w:ascii="Times New Roman" w:hAnsi="Times New Roman" w:cs="Times New Roman"/>
-          <w:sz w:val="28"/>
-          <w:szCs w:val="28"/>
-          <w:highlight w:val="red"/>
-          <w:lang w:val="en-US"/>
-        </w:rPr>
-        <w:t>is an integrated development environment for the Java programming language, developed mainly for educational purposes, but also suitable for small-scale software development. It runs with the help of Java Development Kit</w:t>
-      </w:r>
-      <w:r>
-        <w:rPr>
-          <w:rFonts w:ascii="Times New Roman" w:hAnsi="Times New Roman" w:cs="Times New Roman"/>
-          <w:sz w:val="28"/>
-          <w:szCs w:val="28"/>
-          <w:highlight w:val="red"/>
-          <w:lang w:val="en-US"/>
-        </w:rPr>
-        <w:t xml:space="preserve"> (Java JDK)</w:t>
-      </w:r>
-      <w:r>
-        <w:rPr>
-          <w:rFonts w:ascii="Times New Roman" w:hAnsi="Times New Roman" w:cs="Times New Roman"/>
-          <w:sz w:val="28"/>
-          <w:szCs w:val="28"/>
-          <w:highlight w:val="red"/>
-          <w:lang w:val="en-US"/>
-        </w:rPr>
-        <w:t>.</w:t>
-      </w:r>
-    </w:p>
-    <w:p>
-      <w:pPr>
-        <w:rPr>
-          <w:rFonts w:ascii="Times New Roman" w:hAnsi="Times New Roman" w:cs="Times New Roman"/>
-          <w:sz w:val="28"/>
-          <w:szCs w:val="28"/>
-          <w:lang w:val="en-US"/>
-        </w:rPr>
-      </w:pPr>
-    </w:p>
-    <w:p>
-      <w:pPr>
-        <w:rPr>
-          <w:rFonts w:ascii="Times New Roman" w:hAnsi="Times New Roman" w:cs="Times New Roman"/>
-          <w:sz w:val="28"/>
-          <w:szCs w:val="28"/>
-          <w:lang w:val="en-US"/>
-        </w:rPr>
-      </w:pPr>
-    </w:p>
-    <w:p>
-      <w:pPr>
-        <w:rPr>
-          <w:sz w:val="36"/>
-          <w:szCs w:val="36"/>
+      <w:r>
+        <w:rPr>
+          <w:rFonts w:ascii="Times New Roman" w:hAnsi="Times New Roman" w:cs="Times New Roman"/>
+          <w:sz w:val="28"/>
+          <w:szCs w:val="28"/>
+          <w:lang w:val="en-US"/>
+        </w:rPr>
+        <w:t>Visual Studio. Visual Studio is an integrated development environment from Microsoft. It is used to develop computer programs including websites, web apps, web services and mobile apps. It can support all the popular programming languages including Python and Java.</w:t>
+      </w:r>
+    </w:p>
+    <w:p>
+      <w:pPr>
+        <w:rPr>
+          <w:rFonts w:ascii="Times New Roman" w:hAnsi="Times New Roman" w:cs="Times New Roman"/>
+          <w:sz w:val="28"/>
+          <w:szCs w:val="28"/>
+          <w:lang w:val="en-US"/>
+        </w:rPr>
+      </w:pPr>
+    </w:p>
+    <w:p>
+      <w:pPr>
+        <w:rPr>
+          <w:rFonts w:ascii="Times New Roman" w:hAnsi="Times New Roman" w:cs="Times New Roman"/>
+          <w:sz w:val="28"/>
+          <w:szCs w:val="28"/>
           <w:lang w:val="en-US"/>
         </w:rPr>
       </w:pPr>
@@ -1389,18 +1314,18 @@
           <w:noProof/>
         </w:rPr>
         <w:drawing>
-          <wp:anchor distT="0" distB="0" distL="114300" distR="114300" simplePos="0" relativeHeight="251660288" behindDoc="0" locked="0" layoutInCell="1" allowOverlap="1" wp14:anchorId="480B70E5" wp14:editId="0619C9BC">
+          <wp:anchor distT="0" distB="0" distL="114300" distR="114300" simplePos="0" relativeHeight="251660288" behindDoc="0" locked="0" layoutInCell="1" allowOverlap="1" wp14:anchorId="480B70E5" wp14:editId="4BAD4E5D">
             <wp:simplePos x="0" y="0"/>
             <wp:positionH relativeFrom="margin">
-              <wp:posOffset>-1270</wp:posOffset>
+              <wp:posOffset>353513</wp:posOffset>
             </wp:positionH>
             <wp:positionV relativeFrom="margin">
-              <wp:posOffset>3573599</wp:posOffset>
+              <wp:posOffset>3096441</wp:posOffset>
             </wp:positionV>
-            <wp:extent cx="5731510" cy="4374515"/>
-            <wp:effectExtent l="0" t="0" r="2540" b="6985"/>
+            <wp:extent cx="5154295" cy="5154295"/>
+            <wp:effectExtent l="0" t="0" r="8255" b="8255"/>
             <wp:wrapSquare wrapText="bothSides"/>
-            <wp:docPr id="3" name="Picture 3" descr="A close-up of a stethoscope&#10;&#10;Description automatically generated with medium confidence"/>
+            <wp:docPr id="3" name="Picture 3"/>
             <wp:cNvGraphicFramePr>
               <a:graphicFrameLocks xmlns:a="http://schemas.openxmlformats.org/drawingml/2006/main" noChangeAspect="1"/>
             </wp:cNvGraphicFramePr>
@@ -1408,7 +1333,7 @@
               <a:graphicData uri="http://schemas.openxmlformats.org/drawingml/2006/picture">
                 <pic:pic xmlns:pic="http://schemas.openxmlformats.org/drawingml/2006/picture">
                   <pic:nvPicPr>
-                    <pic:cNvPr id="3" name="Picture 3" descr="A close-up of a stethoscope&#10;&#10;Description automatically generated with medium confidence"/>
+                    <pic:cNvPr id="3" name="Picture 3"/>
                     <pic:cNvPicPr>
                       <a:picLocks noChangeAspect="1" noChangeArrowheads="1"/>
                     </pic:cNvPicPr>
@@ -1421,7 +1346,6 @@
                         </a:ext>
                       </a:extLst>
                     </a:blip>
-                    <a:srcRect/>
                     <a:stretch>
                       <a:fillRect/>
                     </a:stretch>
@@ -1429,7 +1353,7 @@
                   <pic:spPr bwMode="auto">
                     <a:xfrm>
                       <a:off x="0" y="0"/>
-                      <a:ext cx="5731510" cy="4374515"/>
+                      <a:ext cx="5154295" cy="5154295"/>
                     </a:xfrm>
                     <a:prstGeom prst="rect">
                       <a:avLst/>
@@ -1442,9 +1366,24 @@
                 </pic:pic>
               </a:graphicData>
             </a:graphic>
+            <wp14:sizeRelH relativeFrom="margin">
+              <wp14:pctWidth>0</wp14:pctWidth>
+            </wp14:sizeRelH>
+            <wp14:sizeRelV relativeFrom="margin">
+              <wp14:pctHeight>0</wp14:pctHeight>
+            </wp14:sizeRelV>
           </wp:anchor>
         </w:drawing>
       </w:r>
+    </w:p>
+    <w:p>
+      <w:pPr>
+        <w:rPr>
+          <w:sz w:val="36"/>
+          <w:szCs w:val="36"/>
+          <w:lang w:val="en-US"/>
+        </w:rPr>
+      </w:pPr>
     </w:p>
     <w:p>
       <w:pPr>
@@ -2002,15 +1941,6 @@
     <w:p>
       <w:pPr>
         <w:rPr>
-          <w:sz w:val="36"/>
-          <w:szCs w:val="36"/>
-          <w:lang w:val="en-US"/>
-        </w:rPr>
-      </w:pPr>
-    </w:p>
-    <w:p>
-      <w:pPr>
-        <w:rPr>
           <w:lang w:val="en-US"/>
         </w:rPr>
         <w:sectPr>
@@ -2033,13 +1963,6 @@
     </w:p>
     <w:p>
       <w:pPr>
-        <w:rPr>
-          <w:lang w:val="en-US"/>
-        </w:rPr>
-      </w:pPr>
-    </w:p>
-    <w:p>
-      <w:pPr>
         <w:jc w:val="center"/>
         <w:rPr>
           <w:b/>
@@ -2064,32 +1987,105 @@
     </w:p>
     <w:p>
       <w:pPr>
-        <w:rPr>
-          <w:rFonts w:ascii="Times New Roman" w:hAnsi="Times New Roman" w:cs="Times New Roman"/>
-          <w:sz w:val="28"/>
-          <w:szCs w:val="28"/>
-          <w:lang w:val="en-US"/>
-        </w:rPr>
-      </w:pPr>
-      <w:r>
-        <w:rPr>
-          <w:rFonts w:ascii="Times New Roman" w:hAnsi="Times New Roman" w:cs="Times New Roman"/>
-          <w:sz w:val="28"/>
-          <w:szCs w:val="28"/>
-          <w:lang w:val="en-US"/>
-        </w:rPr>
-        <w:t>INSERT FLOWCHART HERE</w:t>
-      </w:r>
-    </w:p>
-    <w:p>
-      <w:pPr>
-        <w:rPr>
-          <w:rFonts w:ascii="Times New Roman" w:hAnsi="Times New Roman" w:cs="Times New Roman"/>
-          <w:sz w:val="28"/>
-          <w:szCs w:val="28"/>
-          <w:lang w:val="en-US"/>
-        </w:rPr>
-      </w:pPr>
+        <w:jc w:val="center"/>
+        <w:rPr>
+          <w:rFonts w:ascii="Times New Roman" w:hAnsi="Times New Roman" w:cs="Times New Roman"/>
+          <w:sz w:val="32"/>
+          <w:szCs w:val="32"/>
+          <w:u w:val="single"/>
+          <w:lang w:val="en-US"/>
+        </w:rPr>
+      </w:pPr>
+      <w:r>
+        <w:rPr>
+          <w:rFonts w:ascii="Times New Roman" w:hAnsi="Times New Roman" w:cs="Times New Roman"/>
+          <w:sz w:val="32"/>
+          <w:szCs w:val="32"/>
+          <w:u w:val="single"/>
+          <w:lang w:val="en-US"/>
+        </w:rPr>
+        <w:t>Flowchart – Main Menu</w:t>
+      </w:r>
+    </w:p>
+    <w:p>
+      <w:pPr>
+        <w:rPr>
+          <w:rFonts w:ascii="Times New Roman" w:hAnsi="Times New Roman" w:cs="Times New Roman"/>
+          <w:sz w:val="28"/>
+          <w:szCs w:val="28"/>
+          <w:lang w:val="en-US"/>
+        </w:rPr>
+      </w:pPr>
+      <w:r>
+        <w:rPr>
+          <w:rFonts w:ascii="Times New Roman" w:hAnsi="Times New Roman" w:cs="Times New Roman"/>
+          <w:noProof/>
+          <w:sz w:val="28"/>
+          <w:szCs w:val="28"/>
+          <w:lang w:val="en-US"/>
+        </w:rPr>
+        <w:drawing>
+          <wp:anchor distT="0" distB="0" distL="114300" distR="114300" simplePos="0" relativeHeight="251662336" behindDoc="0" locked="0" layoutInCell="1" allowOverlap="1" wp14:anchorId="612C9438" wp14:editId="343E130A">
+            <wp:simplePos x="0" y="0"/>
+            <wp:positionH relativeFrom="margin">
+              <wp:posOffset>508000</wp:posOffset>
+            </wp:positionH>
+            <wp:positionV relativeFrom="margin">
+              <wp:posOffset>1268095</wp:posOffset>
+            </wp:positionV>
+            <wp:extent cx="4762500" cy="7525385"/>
+            <wp:effectExtent l="0" t="0" r="0" b="0"/>
+            <wp:wrapSquare wrapText="bothSides"/>
+            <wp:docPr id="5" name="Picture 5"/>
+            <wp:cNvGraphicFramePr>
+              <a:graphicFrameLocks xmlns:a="http://schemas.openxmlformats.org/drawingml/2006/main" noChangeAspect="1"/>
+            </wp:cNvGraphicFramePr>
+            <a:graphic xmlns:a="http://schemas.openxmlformats.org/drawingml/2006/main">
+              <a:graphicData uri="http://schemas.openxmlformats.org/drawingml/2006/picture">
+                <pic:pic xmlns:pic="http://schemas.openxmlformats.org/drawingml/2006/picture">
+                  <pic:nvPicPr>
+                    <pic:cNvPr id="5" name="Picture 5"/>
+                    <pic:cNvPicPr>
+                      <a:picLocks noChangeAspect="1" noChangeArrowheads="1"/>
+                    </pic:cNvPicPr>
+                  </pic:nvPicPr>
+                  <pic:blipFill>
+                    <a:blip r:embed="rId22">
+                      <a:extLst>
+                        <a:ext uri="{28A0092B-C50C-407E-A947-70E740481C1C}">
+                          <a14:useLocalDpi xmlns:a14="http://schemas.microsoft.com/office/drawing/2010/main" val="0"/>
+                        </a:ext>
+                      </a:extLst>
+                    </a:blip>
+                    <a:stretch>
+                      <a:fillRect/>
+                    </a:stretch>
+                  </pic:blipFill>
+                  <pic:spPr bwMode="auto">
+                    <a:xfrm>
+                      <a:off x="0" y="0"/>
+                      <a:ext cx="4762500" cy="7525385"/>
+                    </a:xfrm>
+                    <a:prstGeom prst="rect">
+                      <a:avLst/>
+                    </a:prstGeom>
+                    <a:noFill/>
+                    <a:ln>
+                      <a:noFill/>
+                    </a:ln>
+                  </pic:spPr>
+                </pic:pic>
+              </a:graphicData>
+            </a:graphic>
+            <wp14:sizeRelH relativeFrom="margin">
+              <wp14:pctWidth>0</wp14:pctWidth>
+            </wp14:sizeRelH>
+            <wp14:sizeRelV relativeFrom="margin">
+              <wp14:pctHeight>0</wp14:pctHeight>
+            </wp14:sizeRelV>
+          </wp:anchor>
+        </w:drawing>
+      </w:r>
     </w:p>
     <w:p>
       <w:pPr>
@@ -2264,9 +2260,83 @@
         </w:rPr>
       </w:pPr>
     </w:p>
+    <w:p>
+      <w:pPr>
+        <w:rPr>
+          <w:rFonts w:ascii="Times New Roman" w:hAnsi="Times New Roman" w:cs="Times New Roman"/>
+          <w:sz w:val="28"/>
+          <w:szCs w:val="28"/>
+          <w:lang w:val="en-US"/>
+        </w:rPr>
+      </w:pPr>
+    </w:p>
+    <w:p>
+      <w:pPr>
+        <w:rPr>
+          <w:rFonts w:ascii="Times New Roman" w:hAnsi="Times New Roman" w:cs="Times New Roman"/>
+          <w:sz w:val="28"/>
+          <w:szCs w:val="28"/>
+          <w:lang w:val="en-US"/>
+        </w:rPr>
+      </w:pPr>
+    </w:p>
+    <w:p>
+      <w:pPr>
+        <w:rPr>
+          <w:rFonts w:ascii="Times New Roman" w:hAnsi="Times New Roman" w:cs="Times New Roman"/>
+          <w:sz w:val="28"/>
+          <w:szCs w:val="28"/>
+          <w:lang w:val="en-US"/>
+        </w:rPr>
+      </w:pPr>
+    </w:p>
+    <w:p>
+      <w:pPr>
+        <w:jc w:val="center"/>
+        <w:rPr>
+          <w:rFonts w:ascii="Times New Roman" w:hAnsi="Times New Roman" w:cs="Times New Roman"/>
+          <w:sz w:val="32"/>
+          <w:szCs w:val="32"/>
+          <w:u w:val="single"/>
+          <w:lang w:val="en-US"/>
+        </w:rPr>
+      </w:pPr>
+      <w:r>
+        <w:rPr>
+          <w:rFonts w:ascii="Times New Roman" w:hAnsi="Times New Roman" w:cs="Times New Roman"/>
+          <w:sz w:val="32"/>
+          <w:szCs w:val="32"/>
+          <w:u w:val="single"/>
+          <w:lang w:val="en-US"/>
+        </w:rPr>
+        <w:lastRenderedPageBreak/>
+        <w:t xml:space="preserve">Flowchart – </w:t>
+      </w:r>
+      <w:r>
+        <w:rPr>
+          <w:rFonts w:ascii="Times New Roman" w:hAnsi="Times New Roman" w:cs="Times New Roman"/>
+          <w:sz w:val="32"/>
+          <w:szCs w:val="32"/>
+          <w:u w:val="single"/>
+          <w:lang w:val="en-US"/>
+        </w:rPr>
+        <w:t>Game Method</w:t>
+      </w:r>
+    </w:p>
+    <w:p>
+      <w:pPr>
+        <w:jc w:val="center"/>
+        <w:rPr>
+          <w:rFonts w:ascii="Times New Roman" w:hAnsi="Times New Roman" w:cs="Times New Roman"/>
+          <w:sz w:val="32"/>
+          <w:szCs w:val="32"/>
+          <w:lang w:val="en-US"/>
+        </w:rPr>
+      </w:pPr>
+    </w:p>
     <w:sectPr>
-      <w:headerReference w:type="first" r:id="rId22"/>
-      <w:footerReference w:type="first" r:id="rId23"/>
+      <w:headerReference w:type="first" r:id="rId23"/>
+      <w:footerReference w:type="first" r:id="rId24"/>
       <w:pgSz w:w="11906" w:h="16838" w:code="9"/>
       <w:pgMar w:top="1440" w:right="1440" w:bottom="1440" w:left="1440" w:header="708" w:footer="708" w:gutter="0"/>
       <w:cols w:space="708"/>
@@ -2278,7 +2348,7 @@
 </file>
 
 <file path=word/endnotes.xml><?xml version="1.0" encoding="utf-8"?>
-<w:endnotes xmlns:wpc="http://schemas.microsoft.com/office/word/2010/wordprocessingCanvas" xmlns:cx="http://schemas.microsoft.com/office/drawing/2014/chartex" xmlns:cx1="http://schemas.microsoft.com/office/drawing/2015/9/8/chartex" xmlns:cx2="http://schemas.microsoft.com/office/drawing/2015/10/21/chartex" xmlns:cx3="http://schemas.microsoft.com/office/drawing/2016/5/9/chartex" xmlns:cx4="http://schemas.microsoft.com/office/drawing/2016/5/10/chartex" xmlns:cx5="http://schemas.microsoft.com/office/drawing/2016/5/11/chartex" xmlns:cx6="http://schemas.microsoft.com/office/drawing/2016/5/12/chartex" xmlns:cx7="http://schemas.microsoft.com/office/drawing/2016/5/13/chartex" xmlns:cx8="http://schemas.microsoft.com/office/drawing/2016/5/14/chartex" xmlns:mc="http://schemas.openxmlformats.org/markup-compatibility/2006" xmlns:aink="http://schemas.microsoft.com/office/drawing/2016/ink" xmlns:am3d="http://schemas.microsoft.com/office/drawing/2017/model3d" xmlns:o="urn:schemas-microsoft-com:office:office" xmlns:oel="http://schemas.microsoft.com/office/2019/extlst" xmlns:r="http://schemas.openxmlformats.org/officeDocument/2006/relationships" xmlns:m="http://schemas.openxmlformats.org/officeDocument/2006/math" xmlns:v="urn:schemas-microsoft-com:vml" xmlns:wp14="http://schemas.microsoft.com/office/word/2010/wordprocessingDrawing" xmlns:wp="http://schemas.openxmlformats.org/drawingml/2006/wordprocessingDrawing" xmlns:w10="urn:schemas-microsoft-com:office:word" xmlns:w="http://schemas.openxmlformats.org/wordprocessingml/2006/main" xmlns:w14="http://schemas.microsoft.com/office/word/2010/wordml" xmlns:w15="http://schemas.microsoft.com/office/word/2012/wordml" xmlns:w16cex="http://schemas.microsoft.com/office/word/2018/wordml/cex" xmlns:w16cid="http://schemas.microsoft.com/office/word/2016/wordml/cid" xmlns:w16="http://schemas.microsoft.com/office/word/2018/wordml" xmlns:w16sdtdh="http://schemas.microsoft.com/office/word/2020/wordml/sdtdatahash" xmlns:w16se="http://schemas.microsoft.com/office/word/2015/wordml/symex" xmlns:wpg="http://schemas.microsoft.com/office/word/2010/wordprocessingGroup" xmlns:wpi="http://schemas.microsoft.com/office/word/2010/wordprocessingInk" xmlns:wne="http://schemas.microsoft.com/office/word/2006/wordml" xmlns:wps="http://schemas.microsoft.com/office/word/2010/wordprocessingShape" mc:Ignorable="w14 w15 w16se w16cid w16 w16cex w16sdtdh wp14">
+<w:endnotes xmlns:wpc="http://schemas.microsoft.com/office/word/2010/wordprocessingCanvas" xmlns:cx="http://schemas.microsoft.com/office/drawing/2014/chartex" xmlns:cx1="http://schemas.microsoft.com/office/drawing/2015/9/8/chartex" xmlns:cx2="http://schemas.microsoft.com/office/drawing/2015/10/21/chartex" xmlns:cx3="http://schemas.microsoft.com/office/drawing/2016/5/9/chartex" xmlns:cx4="http://schemas.microsoft.com/office/drawing/2016/5/10/chartex" xmlns:cx5="http://schemas.microsoft.com/office/drawing/2016/5/11/chartex" xmlns:cx6="http://schemas.microsoft.com/office/drawing/2016/5/12/chartex" xmlns:cx7="http://schemas.microsoft.com/office/drawing/2016/5/13/chartex" xmlns:cx8="http://schemas.microsoft.com/office/drawing/2016/5/14/chartex" xmlns:mc="http://schemas.openxmlformats.org/markup-compatibility/2006" xmlns:aink="http://schemas.microsoft.com/office/drawing/2016/ink" xmlns:am3d="http://schemas.microsoft.com/office/drawing/2017/model3d" xmlns:o="urn:schemas-microsoft-com:office:office" xmlns:oel="http://schemas.microsoft.com/office/2019/extlst" xmlns:r="http://schemas.openxmlformats.org/officeDocument/2006/relationships" xmlns:m="http://schemas.openxmlformats.org/officeDocument/2006/math" xmlns:v="urn:schemas-microsoft-com:vml" xmlns:wp14="http://schemas.microsoft.com/office/word/2010/wordprocessingDrawing" xmlns:wp="http://schemas.openxmlformats.org/drawingml/2006/wordprocessingDrawing" xmlns:w10="urn:schemas-microsoft-com:office:word" xmlns:w="http://schemas.openxmlformats.org/wordprocessingml/2006/main" xmlns:w14="http://schemas.microsoft.com/office/word/2010/wordml" xmlns:w15="http://schemas.microsoft.com/office/word/2012/wordml" xmlns:w16cex="http://schemas.microsoft.com/office/word/2018/wordml/cex" xmlns:w16cid="http://schemas.microsoft.com/office/word/2016/wordml/cid" xmlns:w16="http://schemas.microsoft.com/office/word/2018/wordml" xmlns:w16du="http://schemas.microsoft.com/office/word/2023/wordml/word16du" xmlns:w16sdtdh="http://schemas.microsoft.com/office/word/2020/wordml/sdtdatahash" xmlns:w16se="http://schemas.microsoft.com/office/word/2015/wordml/symex" xmlns:wpg="http://schemas.microsoft.com/office/word/2010/wordprocessingGroup" xmlns:wpi="http://schemas.microsoft.com/office/word/2010/wordprocessingInk" xmlns:wne="http://schemas.microsoft.com/office/word/2006/wordml" xmlns:wps="http://schemas.microsoft.com/office/word/2010/wordprocessingShape" mc:Ignorable="w14 w15 w16se w16cid w16 w16cex w16sdtdh wp14">
   <w:endnote w:type="separator" w:id="-1">
     <w:p>
       <w:pPr>
@@ -2303,7 +2373,7 @@
 </file>
 
 <file path=word/footer1.xml><?xml version="1.0" encoding="utf-8"?>
-<w:ftr xmlns:wpc="http://schemas.microsoft.com/office/word/2010/wordprocessingCanvas" xmlns:cx="http://schemas.microsoft.com/office/drawing/2014/chartex" xmlns:cx1="http://schemas.microsoft.com/office/drawing/2015/9/8/chartex" xmlns:cx2="http://schemas.microsoft.com/office/drawing/2015/10/21/chartex" xmlns:cx3="http://schemas.microsoft.com/office/drawing/2016/5/9/chartex" xmlns:cx4="http://schemas.microsoft.com/office/drawing/2016/5/10/chartex" xmlns:cx5="http://schemas.microsoft.com/office/drawing/2016/5/11/chartex" xmlns:cx6="http://schemas.microsoft.com/office/drawing/2016/5/12/chartex" xmlns:cx7="http://schemas.microsoft.com/office/drawing/2016/5/13/chartex" xmlns:cx8="http://schemas.microsoft.com/office/drawing/2016/5/14/chartex" xmlns:mc="http://schemas.openxmlformats.org/markup-compatibility/2006" xmlns:aink="http://schemas.microsoft.com/office/drawing/2016/ink" xmlns:am3d="http://schemas.microsoft.com/office/drawing/2017/model3d" xmlns:o="urn:schemas-microsoft-com:office:office" xmlns:oel="http://schemas.microsoft.com/office/2019/extlst" xmlns:r="http://schemas.openxmlformats.org/officeDocument/2006/relationships" xmlns:m="http://schemas.openxmlformats.org/officeDocument/2006/math" xmlns:v="urn:schemas-microsoft-com:vml" xmlns:wp14="http://schemas.microsoft.com/office/word/2010/wordprocessingDrawing" xmlns:wp="http://schemas.openxmlformats.org/drawingml/2006/wordprocessingDrawing" xmlns:w10="urn:schemas-microsoft-com:office:word" xmlns:w="http://schemas.openxmlformats.org/wordprocessingml/2006/main" xmlns:w14="http://schemas.microsoft.com/office/word/2010/wordml" xmlns:w15="http://schemas.microsoft.com/office/word/2012/wordml" xmlns:w16cex="http://schemas.microsoft.com/office/word/2018/wordml/cex" xmlns:w16cid="http://schemas.microsoft.com/office/word/2016/wordml/cid" xmlns:w16="http://schemas.microsoft.com/office/word/2018/wordml" xmlns:w16sdtdh="http://schemas.microsoft.com/office/word/2020/wordml/sdtdatahash" xmlns:w16se="http://schemas.microsoft.com/office/word/2015/wordml/symex" xmlns:wpg="http://schemas.microsoft.com/office/word/2010/wordprocessingGroup" xmlns:wpi="http://schemas.microsoft.com/office/word/2010/wordprocessingInk" xmlns:wne="http://schemas.microsoft.com/office/word/2006/wordml" xmlns:wps="http://schemas.microsoft.com/office/word/2010/wordprocessingShape" mc:Ignorable="w14 w15 w16se w16cid w16 w16cex w16sdtdh wp14">
+<w:ftr xmlns:wpc="http://schemas.microsoft.com/office/word/2010/wordprocessingCanvas" xmlns:cx="http://schemas.microsoft.com/office/drawing/2014/chartex" xmlns:cx1="http://schemas.microsoft.com/office/drawing/2015/9/8/chartex" xmlns:cx2="http://schemas.microsoft.com/office/drawing/2015/10/21/chartex" xmlns:cx3="http://schemas.microsoft.com/office/drawing/2016/5/9/chartex" xmlns:cx4="http://schemas.microsoft.com/office/drawing/2016/5/10/chartex" xmlns:cx5="http://schemas.microsoft.com/office/drawing/2016/5/11/chartex" xmlns:cx6="http://schemas.microsoft.com/office/drawing/2016/5/12/chartex" xmlns:cx7="http://schemas.microsoft.com/office/drawing/2016/5/13/chartex" xmlns:cx8="http://schemas.microsoft.com/office/drawing/2016/5/14/chartex" xmlns:mc="http://schemas.openxmlformats.org/markup-compatibility/2006" xmlns:aink="http://schemas.microsoft.com/office/drawing/2016/ink" xmlns:am3d="http://schemas.microsoft.com/office/drawing/2017/model3d" xmlns:o="urn:schemas-microsoft-com:office:office" xmlns:oel="http://schemas.microsoft.com/office/2019/extlst" xmlns:r="http://schemas.openxmlformats.org/officeDocument/2006/relationships" xmlns:m="http://schemas.openxmlformats.org/officeDocument/2006/math" xmlns:v="urn:schemas-microsoft-com:vml" xmlns:wp14="http://schemas.microsoft.com/office/word/2010/wordprocessingDrawing" xmlns:wp="http://schemas.openxmlformats.org/drawingml/2006/wordprocessingDrawing" xmlns:w10="urn:schemas-microsoft-com:office:word" xmlns:w="http://schemas.openxmlformats.org/wordprocessingml/2006/main" xmlns:w14="http://schemas.microsoft.com/office/word/2010/wordml" xmlns:w15="http://schemas.microsoft.com/office/word/2012/wordml" xmlns:w16cex="http://schemas.microsoft.com/office/word/2018/wordml/cex" xmlns:w16cid="http://schemas.microsoft.com/office/word/2016/wordml/cid" xmlns:w16="http://schemas.microsoft.com/office/word/2018/wordml" xmlns:w16du="http://schemas.microsoft.com/office/word/2023/wordml/word16du" xmlns:w16sdtdh="http://schemas.microsoft.com/office/word/2020/wordml/sdtdatahash" xmlns:w16se="http://schemas.microsoft.com/office/word/2015/wordml/symex" xmlns:wpg="http://schemas.microsoft.com/office/word/2010/wordprocessingGroup" xmlns:wpi="http://schemas.microsoft.com/office/word/2010/wordprocessingInk" xmlns:wne="http://schemas.microsoft.com/office/word/2006/wordml" xmlns:wps="http://schemas.microsoft.com/office/word/2010/wordprocessingShape" mc:Ignorable="w14 w15 w16se w16cid w16 w16cex w16sdtdh wp14">
   <w:p>
     <w:pPr>
       <w:pStyle w:val="Footer"/>
@@ -2337,7 +2407,7 @@
 </file>
 
 <file path=word/footer2.xml><?xml version="1.0" encoding="utf-8"?>
-<w:ftr xmlns:wpc="http://schemas.microsoft.com/office/word/2010/wordprocessingCanvas" xmlns:cx="http://schemas.microsoft.com/office/drawing/2014/chartex" xmlns:cx1="http://schemas.microsoft.com/office/drawing/2015/9/8/chartex" xmlns:cx2="http://schemas.microsoft.com/office/drawing/2015/10/21/chartex" xmlns:cx3="http://schemas.microsoft.com/office/drawing/2016/5/9/chartex" xmlns:cx4="http://schemas.microsoft.com/office/drawing/2016/5/10/chartex" xmlns:cx5="http://schemas.microsoft.com/office/drawing/2016/5/11/chartex" xmlns:cx6="http://schemas.microsoft.com/office/drawing/2016/5/12/chartex" xmlns:cx7="http://schemas.microsoft.com/office/drawing/2016/5/13/chartex" xmlns:cx8="http://schemas.microsoft.com/office/drawing/2016/5/14/chartex" xmlns:mc="http://schemas.openxmlformats.org/markup-compatibility/2006" xmlns:aink="http://schemas.microsoft.com/office/drawing/2016/ink" xmlns:am3d="http://schemas.microsoft.com/office/drawing/2017/model3d" xmlns:o="urn:schemas-microsoft-com:office:office" xmlns:oel="http://schemas.microsoft.com/office/2019/extlst" xmlns:r="http://schemas.openxmlformats.org/officeDocument/2006/relationships" xmlns:m="http://schemas.openxmlformats.org/officeDocument/2006/math" xmlns:v="urn:schemas-microsoft-com:vml" xmlns:wp14="http://schemas.microsoft.com/office/word/2010/wordprocessingDrawing" xmlns:wp="http://schemas.openxmlformats.org/drawingml/2006/wordprocessingDrawing" xmlns:w10="urn:schemas-microsoft-com:office:word" xmlns:w="http://schemas.openxmlformats.org/wordprocessingml/2006/main" xmlns:w14="http://schemas.microsoft.com/office/word/2010/wordml" xmlns:w15="http://schemas.microsoft.com/office/word/2012/wordml" xmlns:w16cex="http://schemas.microsoft.com/office/word/2018/wordml/cex" xmlns:w16cid="http://schemas.microsoft.com/office/word/2016/wordml/cid" xmlns:w16="http://schemas.microsoft.com/office/word/2018/wordml" xmlns:w16sdtdh="http://schemas.microsoft.com/office/word/2020/wordml/sdtdatahash" xmlns:w16se="http://schemas.microsoft.com/office/word/2015/wordml/symex" xmlns:wpg="http://schemas.microsoft.com/office/word/2010/wordprocessingGroup" xmlns:wpi="http://schemas.microsoft.com/office/word/2010/wordprocessingInk" xmlns:wne="http://schemas.microsoft.com/office/word/2006/wordml" xmlns:wps="http://schemas.microsoft.com/office/word/2010/wordprocessingShape" mc:Ignorable="w14 w15 w16se w16cid w16 w16cex w16sdtdh wp14">
+<w:ftr xmlns:wpc="http://schemas.microsoft.com/office/word/2010/wordprocessingCanvas" xmlns:cx="http://schemas.microsoft.com/office/drawing/2014/chartex" xmlns:cx1="http://schemas.microsoft.com/office/drawing/2015/9/8/chartex" xmlns:cx2="http://schemas.microsoft.com/office/drawing/2015/10/21/chartex" xmlns:cx3="http://schemas.microsoft.com/office/drawing/2016/5/9/chartex" xmlns:cx4="http://schemas.microsoft.com/office/drawing/2016/5/10/chartex" xmlns:cx5="http://schemas.microsoft.com/office/drawing/2016/5/11/chartex" xmlns:cx6="http://schemas.microsoft.com/office/drawing/2016/5/12/chartex" xmlns:cx7="http://schemas.microsoft.com/office/drawing/2016/5/13/chartex" xmlns:cx8="http://schemas.microsoft.com/office/drawing/2016/5/14/chartex" xmlns:mc="http://schemas.openxmlformats.org/markup-compatibility/2006" xmlns:aink="http://schemas.microsoft.com/office/drawing/2016/ink" xmlns:am3d="http://schemas.microsoft.com/office/drawing/2017/model3d" xmlns:o="urn:schemas-microsoft-com:office:office" xmlns:oel="http://schemas.microsoft.com/office/2019/extlst" xmlns:r="http://schemas.openxmlformats.org/officeDocument/2006/relationships" xmlns:m="http://schemas.openxmlformats.org/officeDocument/2006/math" xmlns:v="urn:schemas-microsoft-com:vml" xmlns:wp14="http://schemas.microsoft.com/office/word/2010/wordprocessingDrawing" xmlns:wp="http://schemas.openxmlformats.org/drawingml/2006/wordprocessingDrawing" xmlns:w10="urn:schemas-microsoft-com:office:word" xmlns:w="http://schemas.openxmlformats.org/wordprocessingml/2006/main" xmlns:w14="http://schemas.microsoft.com/office/word/2010/wordml" xmlns:w15="http://schemas.microsoft.com/office/word/2012/wordml" xmlns:w16cex="http://schemas.microsoft.com/office/word/2018/wordml/cex" xmlns:w16cid="http://schemas.microsoft.com/office/word/2016/wordml/cid" xmlns:w16="http://schemas.microsoft.com/office/word/2018/wordml" xmlns:w16du="http://schemas.microsoft.com/office/word/2023/wordml/word16du" xmlns:w16sdtdh="http://schemas.microsoft.com/office/word/2020/wordml/sdtdatahash" xmlns:w16se="http://schemas.microsoft.com/office/word/2015/wordml/symex" xmlns:wpg="http://schemas.microsoft.com/office/word/2010/wordprocessingGroup" xmlns:wpi="http://schemas.microsoft.com/office/word/2010/wordprocessingInk" xmlns:wne="http://schemas.microsoft.com/office/word/2006/wordml" xmlns:wps="http://schemas.microsoft.com/office/word/2010/wordprocessingShape" mc:Ignorable="w14 w15 w16se w16cid w16 w16cex w16sdtdh wp14">
   <w:p>
     <w:pPr>
       <w:pStyle w:val="Footer"/>
@@ -2373,7 +2443,7 @@
 </file>
 
 <file path=word/footer3.xml><?xml version="1.0" encoding="utf-8"?>
-<w:ftr xmlns:wpc="http://schemas.microsoft.com/office/word/2010/wordprocessingCanvas" xmlns:cx="http://schemas.microsoft.com/office/drawing/2014/chartex" xmlns:cx1="http://schemas.microsoft.com/office/drawing/2015/9/8/chartex" xmlns:cx2="http://schemas.microsoft.com/office/drawing/2015/10/21/chartex" xmlns:cx3="http://schemas.microsoft.com/office/drawing/2016/5/9/chartex" xmlns:cx4="http://schemas.microsoft.com/office/drawing/2016/5/10/chartex" xmlns:cx5="http://schemas.microsoft.com/office/drawing/2016/5/11/chartex" xmlns:cx6="http://schemas.microsoft.com/office/drawing/2016/5/12/chartex" xmlns:cx7="http://schemas.microsoft.com/office/drawing/2016/5/13/chartex" xmlns:cx8="http://schemas.microsoft.com/office/drawing/2016/5/14/chartex" xmlns:mc="http://schemas.openxmlformats.org/markup-compatibility/2006" xmlns:aink="http://schemas.microsoft.com/office/drawing/2016/ink" xmlns:am3d="http://schemas.microsoft.com/office/drawing/2017/model3d" xmlns:o="urn:schemas-microsoft-com:office:office" xmlns:oel="http://schemas.microsoft.com/office/2019/extlst" xmlns:r="http://schemas.openxmlformats.org/officeDocument/2006/relationships" xmlns:m="http://schemas.openxmlformats.org/officeDocument/2006/math" xmlns:v="urn:schemas-microsoft-com:vml" xmlns:wp14="http://schemas.microsoft.com/office/word/2010/wordprocessingDrawing" xmlns:wp="http://schemas.openxmlformats.org/drawingml/2006/wordprocessingDrawing" xmlns:w10="urn:schemas-microsoft-com:office:word" xmlns:w="http://schemas.openxmlformats.org/wordprocessingml/2006/main" xmlns:w14="http://schemas.microsoft.com/office/word/2010/wordml" xmlns:w15="http://schemas.microsoft.com/office/word/2012/wordml" xmlns:w16cex="http://schemas.microsoft.com/office/word/2018/wordml/cex" xmlns:w16cid="http://schemas.microsoft.com/office/word/2016/wordml/cid" xmlns:w16="http://schemas.microsoft.com/office/word/2018/wordml" xmlns:w16sdtdh="http://schemas.microsoft.com/office/word/2020/wordml/sdtdatahash" xmlns:w16se="http://schemas.microsoft.com/office/word/2015/wordml/symex" xmlns:wpg="http://schemas.microsoft.com/office/word/2010/wordprocessingGroup" xmlns:wpi="http://schemas.microsoft.com/office/word/2010/wordprocessingInk" xmlns:wne="http://schemas.microsoft.com/office/word/2006/wordml" xmlns:wps="http://schemas.microsoft.com/office/word/2010/wordprocessingShape" mc:Ignorable="w14 w15 w16se w16cid w16 w16cex w16sdtdh wp14">
+<w:ftr xmlns:wpc="http://schemas.microsoft.com/office/word/2010/wordprocessingCanvas" xmlns:cx="http://schemas.microsoft.com/office/drawing/2014/chartex" xmlns:cx1="http://schemas.microsoft.com/office/drawing/2015/9/8/chartex" xmlns:cx2="http://schemas.microsoft.com/office/drawing/2015/10/21/chartex" xmlns:cx3="http://schemas.microsoft.com/office/drawing/2016/5/9/chartex" xmlns:cx4="http://schemas.microsoft.com/office/drawing/2016/5/10/chartex" xmlns:cx5="http://schemas.microsoft.com/office/drawing/2016/5/11/chartex" xmlns:cx6="http://schemas.microsoft.com/office/drawing/2016/5/12/chartex" xmlns:cx7="http://schemas.microsoft.com/office/drawing/2016/5/13/chartex" xmlns:cx8="http://schemas.microsoft.com/office/drawing/2016/5/14/chartex" xmlns:mc="http://schemas.openxmlformats.org/markup-compatibility/2006" xmlns:aink="http://schemas.microsoft.com/office/drawing/2016/ink" xmlns:am3d="http://schemas.microsoft.com/office/drawing/2017/model3d" xmlns:o="urn:schemas-microsoft-com:office:office" xmlns:oel="http://schemas.microsoft.com/office/2019/extlst" xmlns:r="http://schemas.openxmlformats.org/officeDocument/2006/relationships" xmlns:m="http://schemas.openxmlformats.org/officeDocument/2006/math" xmlns:v="urn:schemas-microsoft-com:vml" xmlns:wp14="http://schemas.microsoft.com/office/word/2010/wordprocessingDrawing" xmlns:wp="http://schemas.openxmlformats.org/drawingml/2006/wordprocessingDrawing" xmlns:w10="urn:schemas-microsoft-com:office:word" xmlns:w="http://schemas.openxmlformats.org/wordprocessingml/2006/main" xmlns:w14="http://schemas.microsoft.com/office/word/2010/wordml" xmlns:w15="http://schemas.microsoft.com/office/word/2012/wordml" xmlns:w16cex="http://schemas.microsoft.com/office/word/2018/wordml/cex" xmlns:w16cid="http://schemas.microsoft.com/office/word/2016/wordml/cid" xmlns:w16="http://schemas.microsoft.com/office/word/2018/wordml" xmlns:w16du="http://schemas.microsoft.com/office/word/2023/wordml/word16du" xmlns:w16sdtdh="http://schemas.microsoft.com/office/word/2020/wordml/sdtdatahash" xmlns:w16se="http://schemas.microsoft.com/office/word/2015/wordml/symex" xmlns:wpg="http://schemas.microsoft.com/office/word/2010/wordprocessingGroup" xmlns:wpi="http://schemas.microsoft.com/office/word/2010/wordprocessingInk" xmlns:wne="http://schemas.microsoft.com/office/word/2006/wordml" xmlns:wps="http://schemas.microsoft.com/office/word/2010/wordprocessingShape" mc:Ignorable="w14 w15 w16se w16cid w16 w16cex w16sdtdh wp14">
   <w:p>
     <w:pPr>
       <w:pStyle w:val="Footer"/>
@@ -2407,7 +2477,7 @@
 </file>
 
 <file path=word/footer4.xml><?xml version="1.0" encoding="utf-8"?>
-<w:ftr xmlns:wpc="http://schemas.microsoft.com/office/word/2010/wordprocessingCanvas" xmlns:cx="http://schemas.microsoft.com/office/drawing/2014/chartex" xmlns:cx1="http://schemas.microsoft.com/office/drawing/2015/9/8/chartex" xmlns:cx2="http://schemas.microsoft.com/office/drawing/2015/10/21/chartex" xmlns:cx3="http://schemas.microsoft.com/office/drawing/2016/5/9/chartex" xmlns:cx4="http://schemas.microsoft.com/office/drawing/2016/5/10/chartex" xmlns:cx5="http://schemas.microsoft.com/office/drawing/2016/5/11/chartex" xmlns:cx6="http://schemas.microsoft.com/office/drawing/2016/5/12/chartex" xmlns:cx7="http://schemas.microsoft.com/office/drawing/2016/5/13/chartex" xmlns:cx8="http://schemas.microsoft.com/office/drawing/2016/5/14/chartex" xmlns:mc="http://schemas.openxmlformats.org/markup-compatibility/2006" xmlns:aink="http://schemas.microsoft.com/office/drawing/2016/ink" xmlns:am3d="http://schemas.microsoft.com/office/drawing/2017/model3d" xmlns:o="urn:schemas-microsoft-com:office:office" xmlns:oel="http://schemas.microsoft.com/office/2019/extlst" xmlns:r="http://schemas.openxmlformats.org/officeDocument/2006/relationships" xmlns:m="http://schemas.openxmlformats.org/officeDocument/2006/math" xmlns:v="urn:schemas-microsoft-com:vml" xmlns:wp14="http://schemas.microsoft.com/office/word/2010/wordprocessingDrawing" xmlns:wp="http://schemas.openxmlformats.org/drawingml/2006/wordprocessingDrawing" xmlns:w10="urn:schemas-microsoft-com:office:word" xmlns:w="http://schemas.openxmlformats.org/wordprocessingml/2006/main" xmlns:w14="http://schemas.microsoft.com/office/word/2010/wordml" xmlns:w15="http://schemas.microsoft.com/office/word/2012/wordml" xmlns:w16cex="http://schemas.microsoft.com/office/word/2018/wordml/cex" xmlns:w16cid="http://schemas.microsoft.com/office/word/2016/wordml/cid" xmlns:w16="http://schemas.microsoft.com/office/word/2018/wordml" xmlns:w16sdtdh="http://schemas.microsoft.com/office/word/2020/wordml/sdtdatahash" xmlns:w16se="http://schemas.microsoft.com/office/word/2015/wordml/symex" xmlns:wpg="http://schemas.microsoft.com/office/word/2010/wordprocessingGroup" xmlns:wpi="http://schemas.microsoft.com/office/word/2010/wordprocessingInk" xmlns:wne="http://schemas.microsoft.com/office/word/2006/wordml" xmlns:wps="http://schemas.microsoft.com/office/word/2010/wordprocessingShape" mc:Ignorable="w14 w15 w16se w16cid w16 w16cex w16sdtdh wp14">
+<w:ftr xmlns:wpc="http://schemas.microsoft.com/office/word/2010/wordprocessingCanvas" xmlns:cx="http://schemas.microsoft.com/office/drawing/2014/chartex" xmlns:cx1="http://schemas.microsoft.com/office/drawing/2015/9/8/chartex" xmlns:cx2="http://schemas.microsoft.com/office/drawing/2015/10/21/chartex" xmlns:cx3="http://schemas.microsoft.com/office/drawing/2016/5/9/chartex" xmlns:cx4="http://schemas.microsoft.com/office/drawing/2016/5/10/chartex" xmlns:cx5="http://schemas.microsoft.com/office/drawing/2016/5/11/chartex" xmlns:cx6="http://schemas.microsoft.com/office/drawing/2016/5/12/chartex" xmlns:cx7="http://schemas.microsoft.com/office/drawing/2016/5/13/chartex" xmlns:cx8="http://schemas.microsoft.com/office/drawing/2016/5/14/chartex" xmlns:mc="http://schemas.openxmlformats.org/markup-compatibility/2006" xmlns:aink="http://schemas.microsoft.com/office/drawing/2016/ink" xmlns:am3d="http://schemas.microsoft.com/office/drawing/2017/model3d" xmlns:o="urn:schemas-microsoft-com:office:office" xmlns:oel="http://schemas.microsoft.com/office/2019/extlst" xmlns:r="http://schemas.openxmlformats.org/officeDocument/2006/relationships" xmlns:m="http://schemas.openxmlformats.org/officeDocument/2006/math" xmlns:v="urn:schemas-microsoft-com:vml" xmlns:wp14="http://schemas.microsoft.com/office/word/2010/wordprocessingDrawing" xmlns:wp="http://schemas.openxmlformats.org/drawingml/2006/wordprocessingDrawing" xmlns:w10="urn:schemas-microsoft-com:office:word" xmlns:w="http://schemas.openxmlformats.org/wordprocessingml/2006/main" xmlns:w14="http://schemas.microsoft.com/office/word/2010/wordml" xmlns:w15="http://schemas.microsoft.com/office/word/2012/wordml" xmlns:w16cex="http://schemas.microsoft.com/office/word/2018/wordml/cex" xmlns:w16cid="http://schemas.microsoft.com/office/word/2016/wordml/cid" xmlns:w16="http://schemas.microsoft.com/office/word/2018/wordml" xmlns:w16du="http://schemas.microsoft.com/office/word/2023/wordml/word16du" xmlns:w16sdtdh="http://schemas.microsoft.com/office/word/2020/wordml/sdtdatahash" xmlns:w16se="http://schemas.microsoft.com/office/word/2015/wordml/symex" xmlns:wpg="http://schemas.microsoft.com/office/word/2010/wordprocessingGroup" xmlns:wpi="http://schemas.microsoft.com/office/word/2010/wordprocessingInk" xmlns:wne="http://schemas.microsoft.com/office/word/2006/wordml" xmlns:wps="http://schemas.microsoft.com/office/word/2010/wordprocessingShape" mc:Ignorable="w14 w15 w16se w16cid w16 w16cex w16sdtdh wp14">
   <w:p>
     <w:pPr>
       <w:pStyle w:val="Footer"/>
@@ -2423,7 +2493,7 @@
 </file>
 
 <file path=word/footer5.xml><?xml version="1.0" encoding="utf-8"?>
-<w:ftr xmlns:wpc="http://schemas.microsoft.com/office/word/2010/wordprocessingCanvas" xmlns:cx="http://schemas.microsoft.com/office/drawing/2014/chartex" xmlns:cx1="http://schemas.microsoft.com/office/drawing/2015/9/8/chartex" xmlns:cx2="http://schemas.microsoft.com/office/drawing/2015/10/21/chartex" xmlns:cx3="http://schemas.microsoft.com/office/drawing/2016/5/9/chartex" xmlns:cx4="http://schemas.microsoft.com/office/drawing/2016/5/10/chartex" xmlns:cx5="http://schemas.microsoft.com/office/drawing/2016/5/11/chartex" xmlns:cx6="http://schemas.microsoft.com/office/drawing/2016/5/12/chartex" xmlns:cx7="http://schemas.microsoft.com/office/drawing/2016/5/13/chartex" xmlns:cx8="http://schemas.microsoft.com/office/drawing/2016/5/14/chartex" xmlns:mc="http://schemas.openxmlformats.org/markup-compatibility/2006" xmlns:aink="http://schemas.microsoft.com/office/drawing/2016/ink" xmlns:am3d="http://schemas.microsoft.com/office/drawing/2017/model3d" xmlns:o="urn:schemas-microsoft-com:office:office" xmlns:oel="http://schemas.microsoft.com/office/2019/extlst" xmlns:r="http://schemas.openxmlformats.org/officeDocument/2006/relationships" xmlns:m="http://schemas.openxmlformats.org/officeDocument/2006/math" xmlns:v="urn:schemas-microsoft-com:vml" xmlns:wp14="http://schemas.microsoft.com/office/word/2010/wordprocessingDrawing" xmlns:wp="http://schemas.openxmlformats.org/drawingml/2006/wordprocessingDrawing" xmlns:w10="urn:schemas-microsoft-com:office:word" xmlns:w="http://schemas.openxmlformats.org/wordprocessingml/2006/main" xmlns:w14="http://schemas.microsoft.com/office/word/2010/wordml" xmlns:w15="http://schemas.microsoft.com/office/word/2012/wordml" xmlns:w16cex="http://schemas.microsoft.com/office/word/2018/wordml/cex" xmlns:w16cid="http://schemas.microsoft.com/office/word/2016/wordml/cid" xmlns:w16="http://schemas.microsoft.com/office/word/2018/wordml" xmlns:w16sdtdh="http://schemas.microsoft.com/office/word/2020/wordml/sdtdatahash" xmlns:w16se="http://schemas.microsoft.com/office/word/2015/wordml/symex" xmlns:wpg="http://schemas.microsoft.com/office/word/2010/wordprocessingGroup" xmlns:wpi="http://schemas.microsoft.com/office/word/2010/wordprocessingInk" xmlns:wne="http://schemas.microsoft.com/office/word/2006/wordml" xmlns:wps="http://schemas.microsoft.com/office/word/2010/wordprocessingShape" mc:Ignorable="w14 w15 w16se w16cid w16 w16cex w16sdtdh wp14">
+<w:ftr xmlns:wpc="http://schemas.microsoft.com/office/word/2010/wordprocessingCanvas" xmlns:cx="http://schemas.microsoft.com/office/drawing/2014/chartex" xmlns:cx1="http://schemas.microsoft.com/office/drawing/2015/9/8/chartex" xmlns:cx2="http://schemas.microsoft.com/office/drawing/2015/10/21/chartex" xmlns:cx3="http://schemas.microsoft.com/office/drawing/2016/5/9/chartex" xmlns:cx4="http://schemas.microsoft.com/office/drawing/2016/5/10/chartex" xmlns:cx5="http://schemas.microsoft.com/office/drawing/2016/5/11/chartex" xmlns:cx6="http://schemas.microsoft.com/office/drawing/2016/5/12/chartex" xmlns:cx7="http://schemas.microsoft.com/office/drawing/2016/5/13/chartex" xmlns:cx8="http://schemas.microsoft.com/office/drawing/2016/5/14/chartex" xmlns:mc="http://schemas.openxmlformats.org/markup-compatibility/2006" xmlns:aink="http://schemas.microsoft.com/office/drawing/2016/ink" xmlns:am3d="http://schemas.microsoft.com/office/drawing/2017/model3d" xmlns:o="urn:schemas-microsoft-com:office:office" xmlns:oel="http://schemas.microsoft.com/office/2019/extlst" xmlns:r="http://schemas.openxmlformats.org/officeDocument/2006/relationships" xmlns:m="http://schemas.openxmlformats.org/officeDocument/2006/math" xmlns:v="urn:schemas-microsoft-com:vml" xmlns:wp14="http://schemas.microsoft.com/office/word/2010/wordprocessingDrawing" xmlns:wp="http://schemas.openxmlformats.org/drawingml/2006/wordprocessingDrawing" xmlns:w10="urn:schemas-microsoft-com:office:word" xmlns:w="http://schemas.openxmlformats.org/wordprocessingml/2006/main" xmlns:w14="http://schemas.microsoft.com/office/word/2010/wordml" xmlns:w15="http://schemas.microsoft.com/office/word/2012/wordml" xmlns:w16cex="http://schemas.microsoft.com/office/word/2018/wordml/cex" xmlns:w16cid="http://schemas.microsoft.com/office/word/2016/wordml/cid" xmlns:w16="http://schemas.microsoft.com/office/word/2018/wordml" xmlns:w16du="http://schemas.microsoft.com/office/word/2023/wordml/word16du" xmlns:w16sdtdh="http://schemas.microsoft.com/office/word/2020/wordml/sdtdatahash" xmlns:w16se="http://schemas.microsoft.com/office/word/2015/wordml/symex" xmlns:wpg="http://schemas.microsoft.com/office/word/2010/wordprocessingGroup" xmlns:wpi="http://schemas.microsoft.com/office/word/2010/wordprocessingInk" xmlns:wne="http://schemas.microsoft.com/office/word/2006/wordml" xmlns:wps="http://schemas.microsoft.com/office/word/2010/wordprocessingShape" mc:Ignorable="w14 w15 w16se w16cid w16 w16cex w16sdtdh wp14">
   <w:p>
     <w:pPr>
       <w:pStyle w:val="Footer"/>
@@ -2457,7 +2527,7 @@
 </file>
 
 <file path=word/footer6.xml><?xml version="1.0" encoding="utf-8"?>
-<w:ftr xmlns:wpc="http://schemas.microsoft.com/office/word/2010/wordprocessingCanvas" xmlns:cx="http://schemas.microsoft.com/office/drawing/2014/chartex" xmlns:cx1="http://schemas.microsoft.com/office/drawing/2015/9/8/chartex" xmlns:cx2="http://schemas.microsoft.com/office/drawing/2015/10/21/chartex" xmlns:cx3="http://schemas.microsoft.com/office/drawing/2016/5/9/chartex" xmlns:cx4="http://schemas.microsoft.com/office/drawing/2016/5/10/chartex" xmlns:cx5="http://schemas.microsoft.com/office/drawing/2016/5/11/chartex" xmlns:cx6="http://schemas.microsoft.com/office/drawing/2016/5/12/chartex" xmlns:cx7="http://schemas.microsoft.com/office/drawing/2016/5/13/chartex" xmlns:cx8="http://schemas.microsoft.com/office/drawing/2016/5/14/chartex" xmlns:mc="http://schemas.openxmlformats.org/markup-compatibility/2006" xmlns:aink="http://schemas.microsoft.com/office/drawing/2016/ink" xmlns:am3d="http://schemas.microsoft.com/office/drawing/2017/model3d" xmlns:o="urn:schemas-microsoft-com:office:office" xmlns:oel="http://schemas.microsoft.com/office/2019/extlst" xmlns:r="http://schemas.openxmlformats.org/officeDocument/2006/relationships" xmlns:m="http://schemas.openxmlformats.org/officeDocument/2006/math" xmlns:v="urn:schemas-microsoft-com:vml" xmlns:wp14="http://schemas.microsoft.com/office/word/2010/wordprocessingDrawing" xmlns:wp="http://schemas.openxmlformats.org/drawingml/2006/wordprocessingDrawing" xmlns:w10="urn:schemas-microsoft-com:office:word" xmlns:w="http://schemas.openxmlformats.org/wordprocessingml/2006/main" xmlns:w14="http://schemas.microsoft.com/office/word/2010/wordml" xmlns:w15="http://schemas.microsoft.com/office/word/2012/wordml" xmlns:w16cex="http://schemas.microsoft.com/office/word/2018/wordml/cex" xmlns:w16cid="http://schemas.microsoft.com/office/word/2016/wordml/cid" xmlns:w16="http://schemas.microsoft.com/office/word/2018/wordml" xmlns:w16sdtdh="http://schemas.microsoft.com/office/word/2020/wordml/sdtdatahash" xmlns:w16se="http://schemas.microsoft.com/office/word/2015/wordml/symex" xmlns:wpg="http://schemas.microsoft.com/office/word/2010/wordprocessingGroup" xmlns:wpi="http://schemas.microsoft.com/office/word/2010/wordprocessingInk" xmlns:wne="http://schemas.microsoft.com/office/word/2006/wordml" xmlns:wps="http://schemas.microsoft.com/office/word/2010/wordprocessingShape" mc:Ignorable="w14 w15 w16se w16cid w16 w16cex w16sdtdh wp14">
+<w:ftr xmlns:wpc="http://schemas.microsoft.com/office/word/2010/wordprocessingCanvas" xmlns:cx="http://schemas.microsoft.com/office/drawing/2014/chartex" xmlns:cx1="http://schemas.microsoft.com/office/drawing/2015/9/8/chartex" xmlns:cx2="http://schemas.microsoft.com/office/drawing/2015/10/21/chartex" xmlns:cx3="http://schemas.microsoft.com/office/drawing/2016/5/9/chartex" xmlns:cx4="http://schemas.microsoft.com/office/drawing/2016/5/10/chartex" xmlns:cx5="http://schemas.microsoft.com/office/drawing/2016/5/11/chartex" xmlns:cx6="http://schemas.microsoft.com/office/drawing/2016/5/12/chartex" xmlns:cx7="http://schemas.microsoft.com/office/drawing/2016/5/13/chartex" xmlns:cx8="http://schemas.microsoft.com/office/drawing/2016/5/14/chartex" xmlns:mc="http://schemas.openxmlformats.org/markup-compatibility/2006" xmlns:aink="http://schemas.microsoft.com/office/drawing/2016/ink" xmlns:am3d="http://schemas.microsoft.com/office/drawing/2017/model3d" xmlns:o="urn:schemas-microsoft-com:office:office" xmlns:oel="http://schemas.microsoft.com/office/2019/extlst" xmlns:r="http://schemas.openxmlformats.org/officeDocument/2006/relationships" xmlns:m="http://schemas.openxmlformats.org/officeDocument/2006/math" xmlns:v="urn:schemas-microsoft-com:vml" xmlns:wp14="http://schemas.microsoft.com/office/word/2010/wordprocessingDrawing" xmlns:wp="http://schemas.openxmlformats.org/drawingml/2006/wordprocessingDrawing" xmlns:w10="urn:schemas-microsoft-com:office:word" xmlns:w="http://schemas.openxmlformats.org/wordprocessingml/2006/main" xmlns:w14="http://schemas.microsoft.com/office/word/2010/wordml" xmlns:w15="http://schemas.microsoft.com/office/word/2012/wordml" xmlns:w16cex="http://schemas.microsoft.com/office/word/2018/wordml/cex" xmlns:w16cid="http://schemas.microsoft.com/office/word/2016/wordml/cid" xmlns:w16="http://schemas.microsoft.com/office/word/2018/wordml" xmlns:w16du="http://schemas.microsoft.com/office/word/2023/wordml/word16du" xmlns:w16sdtdh="http://schemas.microsoft.com/office/word/2020/wordml/sdtdatahash" xmlns:w16se="http://schemas.microsoft.com/office/word/2015/wordml/symex" xmlns:wpg="http://schemas.microsoft.com/office/word/2010/wordprocessingGroup" xmlns:wpi="http://schemas.microsoft.com/office/word/2010/wordprocessingInk" xmlns:wne="http://schemas.microsoft.com/office/word/2006/wordml" xmlns:wps="http://schemas.microsoft.com/office/word/2010/wordprocessingShape" mc:Ignorable="w14 w15 w16se w16cid w16 w16cex w16sdtdh wp14">
   <w:p>
     <w:pPr>
       <w:pStyle w:val="Footer"/>
@@ -2491,7 +2561,7 @@
 </file>
 
 <file path=word/footnotes.xml><?xml version="1.0" encoding="utf-8"?>
-<w:footnotes xmlns:wpc="http://schemas.microsoft.com/office/word/2010/wordprocessingCanvas" xmlns:cx="http://schemas.microsoft.com/office/drawing/2014/chartex" xmlns:cx1="http://schemas.microsoft.com/office/drawing/2015/9/8/chartex" xmlns:cx2="http://schemas.microsoft.com/office/drawing/2015/10/21/chartex" xmlns:cx3="http://schemas.microsoft.com/office/drawing/2016/5/9/chartex" xmlns:cx4="http://schemas.microsoft.com/office/drawing/2016/5/10/chartex" xmlns:cx5="http://schemas.microsoft.com/office/drawing/2016/5/11/chartex" xmlns:cx6="http://schemas.microsoft.com/office/drawing/2016/5/12/chartex" xmlns:cx7="http://schemas.microsoft.com/office/drawing/2016/5/13/chartex" xmlns:cx8="http://schemas.microsoft.com/office/drawing/2016/5/14/chartex" xmlns:mc="http://schemas.openxmlformats.org/markup-compatibility/2006" xmlns:aink="http://schemas.microsoft.com/office/drawing/2016/ink" xmlns:am3d="http://schemas.microsoft.com/office/drawing/2017/model3d" xmlns:o="urn:schemas-microsoft-com:office:office" xmlns:oel="http://schemas.microsoft.com/office/2019/extlst" xmlns:r="http://schemas.openxmlformats.org/officeDocument/2006/relationships" xmlns:m="http://schemas.openxmlformats.org/officeDocument/2006/math" xmlns:v="urn:schemas-microsoft-com:vml" xmlns:wp14="http://schemas.microsoft.com/office/word/2010/wordprocessingDrawing" xmlns:wp="http://schemas.openxmlformats.org/drawingml/2006/wordprocessingDrawing" xmlns:w10="urn:schemas-microsoft-com:office:word" xmlns:w="http://schemas.openxmlformats.org/wordprocessingml/2006/main" xmlns:w14="http://schemas.microsoft.com/office/word/2010/wordml" xmlns:w15="http://schemas.microsoft.com/office/word/2012/wordml" xmlns:w16cex="http://schemas.microsoft.com/office/word/2018/wordml/cex" xmlns:w16cid="http://schemas.microsoft.com/office/word/2016/wordml/cid" xmlns:w16="http://schemas.microsoft.com/office/word/2018/wordml" xmlns:w16sdtdh="http://schemas.microsoft.com/office/word/2020/wordml/sdtdatahash" xmlns:w16se="http://schemas.microsoft.com/office/word/2015/wordml/symex" xmlns:wpg="http://schemas.microsoft.com/office/word/2010/wordprocessingGroup" xmlns:wpi="http://schemas.microsoft.com/office/word/2010/wordprocessingInk" xmlns:wne="http://schemas.microsoft.com/office/word/2006/wordml" xmlns:wps="http://schemas.microsoft.com/office/word/2010/wordprocessingShape" mc:Ignorable="w14 w15 w16se w16cid w16 w16cex w16sdtdh wp14">
+<w:footnotes xmlns:wpc="http://schemas.microsoft.com/office/word/2010/wordprocessingCanvas" xmlns:cx="http://schemas.microsoft.com/office/drawing/2014/chartex" xmlns:cx1="http://schemas.microsoft.com/office/drawing/2015/9/8/chartex" xmlns:cx2="http://schemas.microsoft.com/office/drawing/2015/10/21/chartex" xmlns:cx3="http://schemas.microsoft.com/office/drawing/2016/5/9/chartex" xmlns:cx4="http://schemas.microsoft.com/office/drawing/2016/5/10/chartex" xmlns:cx5="http://schemas.microsoft.com/office/drawing/2016/5/11/chartex" xmlns:cx6="http://schemas.microsoft.com/office/drawing/2016/5/12/chartex" xmlns:cx7="http://schemas.microsoft.com/office/drawing/2016/5/13/chartex" xmlns:cx8="http://schemas.microsoft.com/office/drawing/2016/5/14/chartex" xmlns:mc="http://schemas.openxmlformats.org/markup-compatibility/2006" xmlns:aink="http://schemas.microsoft.com/office/drawing/2016/ink" xmlns:am3d="http://schemas.microsoft.com/office/drawing/2017/model3d" xmlns:o="urn:schemas-microsoft-com:office:office" xmlns:oel="http://schemas.microsoft.com/office/2019/extlst" xmlns:r="http://schemas.openxmlformats.org/officeDocument/2006/relationships" xmlns:m="http://schemas.openxmlformats.org/officeDocument/2006/math" xmlns:v="urn:schemas-microsoft-com:vml" xmlns:wp14="http://schemas.microsoft.com/office/word/2010/wordprocessingDrawing" xmlns:wp="http://schemas.openxmlformats.org/drawingml/2006/wordprocessingDrawing" xmlns:w10="urn:schemas-microsoft-com:office:word" xmlns:w="http://schemas.openxmlformats.org/wordprocessingml/2006/main" xmlns:w14="http://schemas.microsoft.com/office/word/2010/wordml" xmlns:w15="http://schemas.microsoft.com/office/word/2012/wordml" xmlns:w16cex="http://schemas.microsoft.com/office/word/2018/wordml/cex" xmlns:w16cid="http://schemas.microsoft.com/office/word/2016/wordml/cid" xmlns:w16="http://schemas.microsoft.com/office/word/2018/wordml" xmlns:w16du="http://schemas.microsoft.com/office/word/2023/wordml/word16du" xmlns:w16sdtdh="http://schemas.microsoft.com/office/word/2020/wordml/sdtdatahash" xmlns:w16se="http://schemas.microsoft.com/office/word/2015/wordml/symex" xmlns:wpg="http://schemas.microsoft.com/office/word/2010/wordprocessingGroup" xmlns:wpi="http://schemas.microsoft.com/office/word/2010/wordprocessingInk" xmlns:wne="http://schemas.microsoft.com/office/word/2006/wordml" xmlns:wps="http://schemas.microsoft.com/office/word/2010/wordprocessingShape" mc:Ignorable="w14 w15 w16se w16cid w16 w16cex w16sdtdh wp14">
   <w:footnote w:type="separator" w:id="-1">
     <w:p>
       <w:pPr>
@@ -2516,7 +2586,7 @@
 </file>
 
 <file path=word/header1.xml><?xml version="1.0" encoding="utf-8"?>
-<w:hdr xmlns:wpc="http://schemas.microsoft.com/office/word/2010/wordprocessingCanvas" xmlns:cx="http://schemas.microsoft.com/office/drawing/2014/chartex" xmlns:cx1="http://schemas.microsoft.com/office/drawing/2015/9/8/chartex" xmlns:cx2="http://schemas.microsoft.com/office/drawing/2015/10/21/chartex" xmlns:cx3="http://schemas.microsoft.com/office/drawing/2016/5/9/chartex" xmlns:cx4="http://schemas.microsoft.com/office/drawing/2016/5/10/chartex" xmlns:cx5="http://schemas.microsoft.com/office/drawing/2016/5/11/chartex" xmlns:cx6="http://schemas.microsoft.com/office/drawing/2016/5/12/chartex" xmlns:cx7="http://schemas.microsoft.com/office/drawing/2016/5/13/chartex" xmlns:cx8="http://schemas.microsoft.com/office/drawing/2016/5/14/chartex" xmlns:mc="http://schemas.openxmlformats.org/markup-compatibility/2006" xmlns:aink="http://schemas.microsoft.com/office/drawing/2016/ink" xmlns:am3d="http://schemas.microsoft.com/office/drawing/2017/model3d" xmlns:o="urn:schemas-microsoft-com:office:office" xmlns:oel="http://schemas.microsoft.com/office/2019/extlst" xmlns:r="http://schemas.openxmlformats.org/officeDocument/2006/relationships" xmlns:m="http://schemas.openxmlformats.org/officeDocument/2006/math" xmlns:v="urn:schemas-microsoft-com:vml" xmlns:wp14="http://schemas.microsoft.com/office/word/2010/wordprocessingDrawing" xmlns:wp="http://schemas.openxmlformats.org/drawingml/2006/wordprocessingDrawing" xmlns:w10="urn:schemas-microsoft-com:office:word" xmlns:w="http://schemas.openxmlformats.org/wordprocessingml/2006/main" xmlns:w14="http://schemas.microsoft.com/office/word/2010/wordml" xmlns:w15="http://schemas.microsoft.com/office/word/2012/wordml" xmlns:w16cex="http://schemas.microsoft.com/office/word/2018/wordml/cex" xmlns:w16cid="http://schemas.microsoft.com/office/word/2016/wordml/cid" xmlns:w16="http://schemas.microsoft.com/office/word/2018/wordml" xmlns:w16sdtdh="http://schemas.microsoft.com/office/word/2020/wordml/sdtdatahash" xmlns:w16se="http://schemas.microsoft.com/office/word/2015/wordml/symex" xmlns:wpg="http://schemas.microsoft.com/office/word/2010/wordprocessingGroup" xmlns:wpi="http://schemas.microsoft.com/office/word/2010/wordprocessingInk" xmlns:wne="http://schemas.microsoft.com/office/word/2006/wordml" xmlns:wps="http://schemas.microsoft.com/office/word/2010/wordprocessingShape" mc:Ignorable="w14 w15 w16se w16cid w16 w16cex w16sdtdh wp14">
+<w:hdr xmlns:wpc="http://schemas.microsoft.com/office/word/2010/wordprocessingCanvas" xmlns:cx="http://schemas.microsoft.com/office/drawing/2014/chartex" xmlns:cx1="http://schemas.microsoft.com/office/drawing/2015/9/8/chartex" xmlns:cx2="http://schemas.microsoft.com/office/drawing/2015/10/21/chartex" xmlns:cx3="http://schemas.microsoft.com/office/drawing/2016/5/9/chartex" xmlns:cx4="http://schemas.microsoft.com/office/drawing/2016/5/10/chartex" xmlns:cx5="http://schemas.microsoft.com/office/drawing/2016/5/11/chartex" xmlns:cx6="http://schemas.microsoft.com/office/drawing/2016/5/12/chartex" xmlns:cx7="http://schemas.microsoft.com/office/drawing/2016/5/13/chartex" xmlns:cx8="http://schemas.microsoft.com/office/drawing/2016/5/14/chartex" xmlns:mc="http://schemas.openxmlformats.org/markup-compatibility/2006" xmlns:aink="http://schemas.microsoft.com/office/drawing/2016/ink" xmlns:am3d="http://schemas.microsoft.com/office/drawing/2017/model3d" xmlns:o="urn:schemas-microsoft-com:office:office" xmlns:oel="http://schemas.microsoft.com/office/2019/extlst" xmlns:r="http://schemas.openxmlformats.org/officeDocument/2006/relationships" xmlns:m="http://schemas.openxmlformats.org/officeDocument/2006/math" xmlns:v="urn:schemas-microsoft-com:vml" xmlns:wp14="http://schemas.microsoft.com/office/word/2010/wordprocessingDrawing" xmlns:wp="http://schemas.openxmlformats.org/drawingml/2006/wordprocessingDrawing" xmlns:w10="urn:schemas-microsoft-com:office:word" xmlns:w="http://schemas.openxmlformats.org/wordprocessingml/2006/main" xmlns:w14="http://schemas.microsoft.com/office/word/2010/wordml" xmlns:w15="http://schemas.microsoft.com/office/word/2012/wordml" xmlns:w16cex="http://schemas.microsoft.com/office/word/2018/wordml/cex" xmlns:w16cid="http://schemas.microsoft.com/office/word/2016/wordml/cid" xmlns:w16="http://schemas.microsoft.com/office/word/2018/wordml" xmlns:w16du="http://schemas.microsoft.com/office/word/2023/wordml/word16du" xmlns:w16sdtdh="http://schemas.microsoft.com/office/word/2020/wordml/sdtdatahash" xmlns:w16se="http://schemas.microsoft.com/office/word/2015/wordml/symex" xmlns:wpg="http://schemas.microsoft.com/office/word/2010/wordprocessingGroup" xmlns:wpi="http://schemas.microsoft.com/office/word/2010/wordprocessingInk" xmlns:wne="http://schemas.microsoft.com/office/word/2006/wordml" xmlns:wps="http://schemas.microsoft.com/office/word/2010/wordprocessingShape" mc:Ignorable="w14 w15 w16se w16cid w16 w16cex w16sdtdh wp14">
   <w:p>
     <w:pPr>
       <w:pStyle w:val="Header"/>
@@ -2538,7 +2608,7 @@
 </file>
 
 <file path=word/header2.xml><?xml version="1.0" encoding="utf-8"?>
-<w:hdr xmlns:wpc="http://schemas.microsoft.com/office/word/2010/wordprocessingCanvas" xmlns:cx="http://schemas.microsoft.com/office/drawing/2014/chartex" xmlns:cx1="http://schemas.microsoft.com/office/drawing/2015/9/8/chartex" xmlns:cx2="http://schemas.microsoft.com/office/drawing/2015/10/21/chartex" xmlns:cx3="http://schemas.microsoft.com/office/drawing/2016/5/9/chartex" xmlns:cx4="http://schemas.microsoft.com/office/drawing/2016/5/10/chartex" xmlns:cx5="http://schemas.microsoft.com/office/drawing/2016/5/11/chartex" xmlns:cx6="http://schemas.microsoft.com/office/drawing/2016/5/12/chartex" xmlns:cx7="http://schemas.microsoft.com/office/drawing/2016/5/13/chartex" xmlns:cx8="http://schemas.microsoft.com/office/drawing/2016/5/14/chartex" xmlns:mc="http://schemas.openxmlformats.org/markup-compatibility/2006" xmlns:aink="http://schemas.microsoft.com/office/drawing/2016/ink" xmlns:am3d="http://schemas.microsoft.com/office/drawing/2017/model3d" xmlns:o="urn:schemas-microsoft-com:office:office" xmlns:oel="http://schemas.microsoft.com/office/2019/extlst" xmlns:r="http://schemas.openxmlformats.org/officeDocument/2006/relationships" xmlns:m="http://schemas.openxmlformats.org/officeDocument/2006/math" xmlns:v="urn:schemas-microsoft-com:vml" xmlns:wp14="http://schemas.microsoft.com/office/word/2010/wordprocessingDrawing" xmlns:wp="http://schemas.openxmlformats.org/drawingml/2006/wordprocessingDrawing" xmlns:w10="urn:schemas-microsoft-com:office:word" xmlns:w="http://schemas.openxmlformats.org/wordprocessingml/2006/main" xmlns:w14="http://schemas.microsoft.com/office/word/2010/wordml" xmlns:w15="http://schemas.microsoft.com/office/word/2012/wordml" xmlns:w16cex="http://schemas.microsoft.com/office/word/2018/wordml/cex" xmlns:w16cid="http://schemas.microsoft.com/office/word/2016/wordml/cid" xmlns:w16="http://schemas.microsoft.com/office/word/2018/wordml" xmlns:w16sdtdh="http://schemas.microsoft.com/office/word/2020/wordml/sdtdatahash" xmlns:w16se="http://schemas.microsoft.com/office/word/2015/wordml/symex" xmlns:wpg="http://schemas.microsoft.com/office/word/2010/wordprocessingGroup" xmlns:wpi="http://schemas.microsoft.com/office/word/2010/wordprocessingInk" xmlns:wne="http://schemas.microsoft.com/office/word/2006/wordml" xmlns:wps="http://schemas.microsoft.com/office/word/2010/wordprocessingShape" mc:Ignorable="w14 w15 w16se w16cid w16 w16cex w16sdtdh wp14">
+<w:hdr xmlns:wpc="http://schemas.microsoft.com/office/word/2010/wordprocessingCanvas" xmlns:cx="http://schemas.microsoft.com/office/drawing/2014/chartex" xmlns:cx1="http://schemas.microsoft.com/office/drawing/2015/9/8/chartex" xmlns:cx2="http://schemas.microsoft.com/office/drawing/2015/10/21/chartex" xmlns:cx3="http://schemas.microsoft.com/office/drawing/2016/5/9/chartex" xmlns:cx4="http://schemas.microsoft.com/office/drawing/2016/5/10/chartex" xmlns:cx5="http://schemas.microsoft.com/office/drawing/2016/5/11/chartex" xmlns:cx6="http://schemas.microsoft.com/office/drawing/2016/5/12/chartex" xmlns:cx7="http://schemas.microsoft.com/office/drawing/2016/5/13/chartex" xmlns:cx8="http://schemas.microsoft.com/office/drawing/2016/5/14/chartex" xmlns:mc="http://schemas.openxmlformats.org/markup-compatibility/2006" xmlns:aink="http://schemas.microsoft.com/office/drawing/2016/ink" xmlns:am3d="http://schemas.microsoft.com/office/drawing/2017/model3d" xmlns:o="urn:schemas-microsoft-com:office:office" xmlns:oel="http://schemas.microsoft.com/office/2019/extlst" xmlns:r="http://schemas.openxmlformats.org/officeDocument/2006/relationships" xmlns:m="http://schemas.openxmlformats.org/officeDocument/2006/math" xmlns:v="urn:schemas-microsoft-com:vml" xmlns:wp14="http://schemas.microsoft.com/office/word/2010/wordprocessingDrawing" xmlns:wp="http://schemas.openxmlformats.org/drawingml/2006/wordprocessingDrawing" xmlns:w10="urn:schemas-microsoft-com:office:word" xmlns:w="http://schemas.openxmlformats.org/wordprocessingml/2006/main" xmlns:w14="http://schemas.microsoft.com/office/word/2010/wordml" xmlns:w15="http://schemas.microsoft.com/office/word/2012/wordml" xmlns:w16cex="http://schemas.microsoft.com/office/word/2018/wordml/cex" xmlns:w16cid="http://schemas.microsoft.com/office/word/2016/wordml/cid" xmlns:w16="http://schemas.microsoft.com/office/word/2018/wordml" xmlns:w16du="http://schemas.microsoft.com/office/word/2023/wordml/word16du" xmlns:w16sdtdh="http://schemas.microsoft.com/office/word/2020/wordml/sdtdatahash" xmlns:w16se="http://schemas.microsoft.com/office/word/2015/wordml/symex" xmlns:wpg="http://schemas.microsoft.com/office/word/2010/wordprocessingGroup" xmlns:wpi="http://schemas.microsoft.com/office/word/2010/wordprocessingInk" xmlns:wne="http://schemas.microsoft.com/office/word/2006/wordml" xmlns:wps="http://schemas.microsoft.com/office/word/2010/wordprocessingShape" mc:Ignorable="w14 w15 w16se w16cid w16 w16cex w16sdtdh wp14">
   <w:p>
     <w:pPr>
       <w:pStyle w:val="Header"/>
@@ -2560,7 +2630,7 @@
 </file>
 
 <file path=word/header3.xml><?xml version="1.0" encoding="utf-8"?>
-<w:hdr xmlns:wpc="http://schemas.microsoft.com/office/word/2010/wordprocessingCanvas" xmlns:cx="http://schemas.microsoft.com/office/drawing/2014/chartex" xmlns:cx1="http://schemas.microsoft.com/office/drawing/2015/9/8/chartex" xmlns:cx2="http://schemas.microsoft.com/office/drawing/2015/10/21/chartex" xmlns:cx3="http://schemas.microsoft.com/office/drawing/2016/5/9/chartex" xmlns:cx4="http://schemas.microsoft.com/office/drawing/2016/5/10/chartex" xmlns:cx5="http://schemas.microsoft.com/office/drawing/2016/5/11/chartex" xmlns:cx6="http://schemas.microsoft.com/office/drawing/2016/5/12/chartex" xmlns:cx7="http://schemas.microsoft.com/office/drawing/2016/5/13/chartex" xmlns:cx8="http://schemas.microsoft.com/office/drawing/2016/5/14/chartex" xmlns:mc="http://schemas.openxmlformats.org/markup-compatibility/2006" xmlns:aink="http://schemas.microsoft.com/office/drawing/2016/ink" xmlns:am3d="http://schemas.microsoft.com/office/drawing/2017/model3d" xmlns:o="urn:schemas-microsoft-com:office:office" xmlns:oel="http://schemas.microsoft.com/office/2019/extlst" xmlns:r="http://schemas.openxmlformats.org/officeDocument/2006/relationships" xmlns:m="http://schemas.openxmlformats.org/officeDocument/2006/math" xmlns:v="urn:schemas-microsoft-com:vml" xmlns:wp14="http://schemas.microsoft.com/office/word/2010/wordprocessingDrawing" xmlns:wp="http://schemas.openxmlformats.org/drawingml/2006/wordprocessingDrawing" xmlns:w10="urn:schemas-microsoft-com:office:word" xmlns:w="http://schemas.openxmlformats.org/wordprocessingml/2006/main" xmlns:w14="http://schemas.microsoft.com/office/word/2010/wordml" xmlns:w15="http://schemas.microsoft.com/office/word/2012/wordml" xmlns:w16cex="http://schemas.microsoft.com/office/word/2018/wordml/cex" xmlns:w16cid="http://schemas.microsoft.com/office/word/2016/wordml/cid" xmlns:w16="http://schemas.microsoft.com/office/word/2018/wordml" xmlns:w16sdtdh="http://schemas.microsoft.com/office/word/2020/wordml/sdtdatahash" xmlns:w16se="http://schemas.microsoft.com/office/word/2015/wordml/symex" xmlns:wpg="http://schemas.microsoft.com/office/word/2010/wordprocessingGroup" xmlns:wpi="http://schemas.microsoft.com/office/word/2010/wordprocessingInk" xmlns:wne="http://schemas.microsoft.com/office/word/2006/wordml" xmlns:wps="http://schemas.microsoft.com/office/word/2010/wordprocessingShape" mc:Ignorable="w14 w15 w16se w16cid w16 w16cex w16sdtdh wp14">
+<w:hdr xmlns:wpc="http://schemas.microsoft.com/office/word/2010/wordprocessingCanvas" xmlns:cx="http://schemas.microsoft.com/office/drawing/2014/chartex" xmlns:cx1="http://schemas.microsoft.com/office/drawing/2015/9/8/chartex" xmlns:cx2="http://schemas.microsoft.com/office/drawing/2015/10/21/chartex" xmlns:cx3="http://schemas.microsoft.com/office/drawing/2016/5/9/chartex" xmlns:cx4="http://schemas.microsoft.com/office/drawing/2016/5/10/chartex" xmlns:cx5="http://schemas.microsoft.com/office/drawing/2016/5/11/chartex" xmlns:cx6="http://schemas.microsoft.com/office/drawing/2016/5/12/chartex" xmlns:cx7="http://schemas.microsoft.com/office/drawing/2016/5/13/chartex" xmlns:cx8="http://schemas.microsoft.com/office/drawing/2016/5/14/chartex" xmlns:mc="http://schemas.openxmlformats.org/markup-compatibility/2006" xmlns:aink="http://schemas.microsoft.com/office/drawing/2016/ink" xmlns:am3d="http://schemas.microsoft.com/office/drawing/2017/model3d" xmlns:o="urn:schemas-microsoft-com:office:office" xmlns:oel="http://schemas.microsoft.com/office/2019/extlst" xmlns:r="http://schemas.openxmlformats.org/officeDocument/2006/relationships" xmlns:m="http://schemas.openxmlformats.org/officeDocument/2006/math" xmlns:v="urn:schemas-microsoft-com:vml" xmlns:wp14="http://schemas.microsoft.com/office/word/2010/wordprocessingDrawing" xmlns:wp="http://schemas.openxmlformats.org/drawingml/2006/wordprocessingDrawing" xmlns:w10="urn:schemas-microsoft-com:office:word" xmlns:w="http://schemas.openxmlformats.org/wordprocessingml/2006/main" xmlns:w14="http://schemas.microsoft.com/office/word/2010/wordml" xmlns:w15="http://schemas.microsoft.com/office/word/2012/wordml" xmlns:w16cex="http://schemas.microsoft.com/office/word/2018/wordml/cex" xmlns:w16cid="http://schemas.microsoft.com/office/word/2016/wordml/cid" xmlns:w16="http://schemas.microsoft.com/office/word/2018/wordml" xmlns:w16du="http://schemas.microsoft.com/office/word/2023/wordml/word16du" xmlns:w16sdtdh="http://schemas.microsoft.com/office/word/2020/wordml/sdtdatahash" xmlns:w16se="http://schemas.microsoft.com/office/word/2015/wordml/symex" xmlns:wpg="http://schemas.microsoft.com/office/word/2010/wordprocessingGroup" xmlns:wpi="http://schemas.microsoft.com/office/word/2010/wordprocessingInk" xmlns:wne="http://schemas.microsoft.com/office/word/2006/wordml" xmlns:wps="http://schemas.microsoft.com/office/word/2010/wordprocessingShape" mc:Ignorable="w14 w15 w16se w16cid w16 w16cex w16sdtdh wp14">
   <w:p>
     <w:pPr>
       <w:pStyle w:val="Header"/>
@@ -2582,7 +2652,7 @@
 </file>
 
 <file path=word/header4.xml><?xml version="1.0" encoding="utf-8"?>
-<w:hdr xmlns:wpc="http://schemas.microsoft.com/office/word/2010/wordprocessingCanvas" xmlns:cx="http://schemas.microsoft.com/office/drawing/2014/chartex" xmlns:cx1="http://schemas.microsoft.com/office/drawing/2015/9/8/chartex" xmlns:cx2="http://schemas.microsoft.com/office/drawing/2015/10/21/chartex" xmlns:cx3="http://schemas.microsoft.com/office/drawing/2016/5/9/chartex" xmlns:cx4="http://schemas.microsoft.com/office/drawing/2016/5/10/chartex" xmlns:cx5="http://schemas.microsoft.com/office/drawing/2016/5/11/chartex" xmlns:cx6="http://schemas.microsoft.com/office/drawing/2016/5/12/chartex" xmlns:cx7="http://schemas.microsoft.com/office/drawing/2016/5/13/chartex" xmlns:cx8="http://schemas.microsoft.com/office/drawing/2016/5/14/chartex" xmlns:mc="http://schemas.openxmlformats.org/markup-compatibility/2006" xmlns:aink="http://schemas.microsoft.com/office/drawing/2016/ink" xmlns:am3d="http://schemas.microsoft.com/office/drawing/2017/model3d" xmlns:o="urn:schemas-microsoft-com:office:office" xmlns:oel="http://schemas.microsoft.com/office/2019/extlst" xmlns:r="http://schemas.openxmlformats.org/officeDocument/2006/relationships" xmlns:m="http://schemas.openxmlformats.org/officeDocument/2006/math" xmlns:v="urn:schemas-microsoft-com:vml" xmlns:wp14="http://schemas.microsoft.com/office/word/2010/wordprocessingDrawing" xmlns:wp="http://schemas.openxmlformats.org/drawingml/2006/wordprocessingDrawing" xmlns:w10="urn:schemas-microsoft-com:office:word" xmlns:w="http://schemas.openxmlformats.org/wordprocessingml/2006/main" xmlns:w14="http://schemas.microsoft.com/office/word/2010/wordml" xmlns:w15="http://schemas.microsoft.com/office/word/2012/wordml" xmlns:w16cex="http://schemas.microsoft.com/office/word/2018/wordml/cex" xmlns:w16cid="http://schemas.microsoft.com/office/word/2016/wordml/cid" xmlns:w16="http://schemas.microsoft.com/office/word/2018/wordml" xmlns:w16sdtdh="http://schemas.microsoft.com/office/word/2020/wordml/sdtdatahash" xmlns:w16se="http://schemas.microsoft.com/office/word/2015/wordml/symex" xmlns:wpg="http://schemas.microsoft.com/office/word/2010/wordprocessingGroup" xmlns:wpi="http://schemas.microsoft.com/office/word/2010/wordprocessingInk" xmlns:wne="http://schemas.microsoft.com/office/word/2006/wordml" xmlns:wps="http://schemas.microsoft.com/office/word/2010/wordprocessingShape" mc:Ignorable="w14 w15 w16se w16cid w16 w16cex w16sdtdh wp14">
+<w:hdr xmlns:wpc="http://schemas.microsoft.com/office/word/2010/wordprocessingCanvas" xmlns:cx="http://schemas.microsoft.com/office/drawing/2014/chartex" xmlns:cx1="http://schemas.microsoft.com/office/drawing/2015/9/8/chartex" xmlns:cx2="http://schemas.microsoft.com/office/drawing/2015/10/21/chartex" xmlns:cx3="http://schemas.microsoft.com/office/drawing/2016/5/9/chartex" xmlns:cx4="http://schemas.microsoft.com/office/drawing/2016/5/10/chartex" xmlns:cx5="http://schemas.microsoft.com/office/drawing/2016/5/11/chartex" xmlns:cx6="http://schemas.microsoft.com/office/drawing/2016/5/12/chartex" xmlns:cx7="http://schemas.microsoft.com/office/drawing/2016/5/13/chartex" xmlns:cx8="http://schemas.microsoft.com/office/drawing/2016/5/14/chartex" xmlns:mc="http://schemas.openxmlformats.org/markup-compatibility/2006" xmlns:aink="http://schemas.microsoft.com/office/drawing/2016/ink" xmlns:am3d="http://schemas.microsoft.com/office/drawing/2017/model3d" xmlns:o="urn:schemas-microsoft-com:office:office" xmlns:oel="http://schemas.microsoft.com/office/2019/extlst" xmlns:r="http://schemas.openxmlformats.org/officeDocument/2006/relationships" xmlns:m="http://schemas.openxmlformats.org/officeDocument/2006/math" xmlns:v="urn:schemas-microsoft-com:vml" xmlns:wp14="http://schemas.microsoft.com/office/word/2010/wordprocessingDrawing" xmlns:wp="http://schemas.openxmlformats.org/drawingml/2006/wordprocessingDrawing" xmlns:w10="urn:schemas-microsoft-com:office:word" xmlns:w="http://schemas.openxmlformats.org/wordprocessingml/2006/main" xmlns:w14="http://schemas.microsoft.com/office/word/2010/wordml" xmlns:w15="http://schemas.microsoft.com/office/word/2012/wordml" xmlns:w16cex="http://schemas.microsoft.com/office/word/2018/wordml/cex" xmlns:w16cid="http://schemas.microsoft.com/office/word/2016/wordml/cid" xmlns:w16="http://schemas.microsoft.com/office/word/2018/wordml" xmlns:w16du="http://schemas.microsoft.com/office/word/2023/wordml/word16du" xmlns:w16sdtdh="http://schemas.microsoft.com/office/word/2020/wordml/sdtdatahash" xmlns:w16se="http://schemas.microsoft.com/office/word/2015/wordml/symex" xmlns:wpg="http://schemas.microsoft.com/office/word/2010/wordprocessingGroup" xmlns:wpi="http://schemas.microsoft.com/office/word/2010/wordprocessingInk" xmlns:wne="http://schemas.microsoft.com/office/word/2006/wordml" xmlns:wps="http://schemas.microsoft.com/office/word/2010/wordprocessingShape" mc:Ignorable="w14 w15 w16se w16cid w16 w16cex w16sdtdh wp14">
   <w:p>
     <w:pPr>
       <w:pStyle w:val="Header"/>
@@ -2592,7 +2662,7 @@
 </file>
 
 <file path=word/header5.xml><?xml version="1.0" encoding="utf-8"?>
-<w:hdr xmlns:wpc="http://schemas.microsoft.com/office/word/2010/wordprocessingCanvas" xmlns:cx="http://schemas.microsoft.com/office/drawing/2014/chartex" xmlns:cx1="http://schemas.microsoft.com/office/drawing/2015/9/8/chartex" xmlns:cx2="http://schemas.microsoft.com/office/drawing/2015/10/21/chartex" xmlns:cx3="http://schemas.microsoft.com/office/drawing/2016/5/9/chartex" xmlns:cx4="http://schemas.microsoft.com/office/drawing/2016/5/10/chartex" xmlns:cx5="http://schemas.microsoft.com/office/drawing/2016/5/11/chartex" xmlns:cx6="http://schemas.microsoft.com/office/drawing/2016/5/12/chartex" xmlns:cx7="http://schemas.microsoft.com/office/drawing/2016/5/13/chartex" xmlns:cx8="http://schemas.microsoft.com/office/drawing/2016/5/14/chartex" xmlns:mc="http://schemas.openxmlformats.org/markup-compatibility/2006" xmlns:aink="http://schemas.microsoft.com/office/drawing/2016/ink" xmlns:am3d="http://schemas.microsoft.com/office/drawing/2017/model3d" xmlns:o="urn:schemas-microsoft-com:office:office" xmlns:oel="http://schemas.microsoft.com/office/2019/extlst" xmlns:r="http://schemas.openxmlformats.org/officeDocument/2006/relationships" xmlns:m="http://schemas.openxmlformats.org/officeDocument/2006/math" xmlns:v="urn:schemas-microsoft-com:vml" xmlns:wp14="http://schemas.microsoft.com/office/word/2010/wordprocessingDrawing" xmlns:wp="http://schemas.openxmlformats.org/drawingml/2006/wordprocessingDrawing" xmlns:w10="urn:schemas-microsoft-com:office:word" xmlns:w="http://schemas.openxmlformats.org/wordprocessingml/2006/main" xmlns:w14="http://schemas.microsoft.com/office/word/2010/wordml" xmlns:w15="http://schemas.microsoft.com/office/word/2012/wordml" xmlns:w16cex="http://schemas.microsoft.com/office/word/2018/wordml/cex" xmlns:w16cid="http://schemas.microsoft.com/office/word/2016/wordml/cid" xmlns:w16="http://schemas.microsoft.com/office/word/2018/wordml" xmlns:w16sdtdh="http://schemas.microsoft.com/office/word/2020/wordml/sdtdatahash" xmlns:w16se="http://schemas.microsoft.com/office/word/2015/wordml/symex" xmlns:wpg="http://schemas.microsoft.com/office/word/2010/wordprocessingGroup" xmlns:wpi="http://schemas.microsoft.com/office/word/2010/wordprocessingInk" xmlns:wne="http://schemas.microsoft.com/office/word/2006/wordml" xmlns:wps="http://schemas.microsoft.com/office/word/2010/wordprocessingShape" mc:Ignorable="w14 w15 w16se w16cid w16 w16cex w16sdtdh wp14">
+<w:hdr xmlns:wpc="http://schemas.microsoft.com/office/word/2010/wordprocessingCanvas" xmlns:cx="http://schemas.microsoft.com/office/drawing/2014/chartex" xmlns:cx1="http://schemas.microsoft.com/office/drawing/2015/9/8/chartex" xmlns:cx2="http://schemas.microsoft.com/office/drawing/2015/10/21/chartex" xmlns:cx3="http://schemas.microsoft.com/office/drawing/2016/5/9/chartex" xmlns:cx4="http://schemas.microsoft.com/office/drawing/2016/5/10/chartex" xmlns:cx5="http://schemas.microsoft.com/office/drawing/2016/5/11/chartex" xmlns:cx6="http://schemas.microsoft.com/office/drawing/2016/5/12/chartex" xmlns:cx7="http://schemas.microsoft.com/office/drawing/2016/5/13/chartex" xmlns:cx8="http://schemas.microsoft.com/office/drawing/2016/5/14/chartex" xmlns:mc="http://schemas.openxmlformats.org/markup-compatibility/2006" xmlns:aink="http://schemas.microsoft.com/office/drawing/2016/ink" xmlns:am3d="http://schemas.microsoft.com/office/drawing/2017/model3d" xmlns:o="urn:schemas-microsoft-com:office:office" xmlns:oel="http://schemas.microsoft.com/office/2019/extlst" xmlns:r="http://schemas.openxmlformats.org/officeDocument/2006/relationships" xmlns:m="http://schemas.openxmlformats.org/officeDocument/2006/math" xmlns:v="urn:schemas-microsoft-com:vml" xmlns:wp14="http://schemas.microsoft.com/office/word/2010/wordprocessingDrawing" xmlns:wp="http://schemas.openxmlformats.org/drawingml/2006/wordprocessingDrawing" xmlns:w10="urn:schemas-microsoft-com:office:word" xmlns:w="http://schemas.openxmlformats.org/wordprocessingml/2006/main" xmlns:w14="http://schemas.microsoft.com/office/word/2010/wordml" xmlns:w15="http://schemas.microsoft.com/office/word/2012/wordml" xmlns:w16cex="http://schemas.microsoft.com/office/word/2018/wordml/cex" xmlns:w16cid="http://schemas.microsoft.com/office/word/2016/wordml/cid" xmlns:w16="http://schemas.microsoft.com/office/word/2018/wordml" xmlns:w16du="http://schemas.microsoft.com/office/word/2023/wordml/word16du" xmlns:w16sdtdh="http://schemas.microsoft.com/office/word/2020/wordml/sdtdatahash" xmlns:w16se="http://schemas.microsoft.com/office/word/2015/wordml/symex" xmlns:wpg="http://schemas.microsoft.com/office/word/2010/wordprocessingGroup" xmlns:wpi="http://schemas.microsoft.com/office/word/2010/wordprocessingInk" xmlns:wne="http://schemas.microsoft.com/office/word/2006/wordml" xmlns:wps="http://schemas.microsoft.com/office/word/2010/wordprocessingShape" mc:Ignorable="w14 w15 w16se w16cid w16 w16cex w16sdtdh wp14">
   <w:p>
     <w:pPr>
       <w:pStyle w:val="Header"/>
@@ -2614,7 +2684,7 @@
 </file>
 
 <file path=word/header6.xml><?xml version="1.0" encoding="utf-8"?>
-<w:hdr xmlns:wpc="http://schemas.microsoft.com/office/word/2010/wordprocessingCanvas" xmlns:cx="http://schemas.microsoft.com/office/drawing/2014/chartex" xmlns:cx1="http://schemas.microsoft.com/office/drawing/2015/9/8/chartex" xmlns:cx2="http://schemas.microsoft.com/office/drawing/2015/10/21/chartex" xmlns:cx3="http://schemas.microsoft.com/office/drawing/2016/5/9/chartex" xmlns:cx4="http://schemas.microsoft.com/office/drawing/2016/5/10/chartex" xmlns:cx5="http://schemas.microsoft.com/office/drawing/2016/5/11/chartex" xmlns:cx6="http://schemas.microsoft.com/office/drawing/2016/5/12/chartex" xmlns:cx7="http://schemas.microsoft.com/office/drawing/2016/5/13/chartex" xmlns:cx8="http://schemas.microsoft.com/office/drawing/2016/5/14/chartex" xmlns:mc="http://schemas.openxmlformats.org/markup-compatibility/2006" xmlns:aink="http://schemas.microsoft.com/office/drawing/2016/ink" xmlns:am3d="http://schemas.microsoft.com/office/drawing/2017/model3d" xmlns:o="urn:schemas-microsoft-com:office:office" xmlns:oel="http://schemas.microsoft.com/office/2019/extlst" xmlns:r="http://schemas.openxmlformats.org/officeDocument/2006/relationships" xmlns:m="http://schemas.openxmlformats.org/officeDocument/2006/math" xmlns:v="urn:schemas-microsoft-com:vml" xmlns:wp14="http://schemas.microsoft.com/office/word/2010/wordprocessingDrawing" xmlns:wp="http://schemas.openxmlformats.org/drawingml/2006/wordprocessingDrawing" xmlns:w10="urn:schemas-microsoft-com:office:word" xmlns:w="http://schemas.openxmlformats.org/wordprocessingml/2006/main" xmlns:w14="http://schemas.microsoft.com/office/word/2010/wordml" xmlns:w15="http://schemas.microsoft.com/office/word/2012/wordml" xmlns:w16cex="http://schemas.microsoft.com/office/word/2018/wordml/cex" xmlns:w16cid="http://schemas.microsoft.com/office/word/2016/wordml/cid" xmlns:w16="http://schemas.microsoft.com/office/word/2018/wordml" xmlns:w16sdtdh="http://schemas.microsoft.com/office/word/2020/wordml/sdtdatahash" xmlns:w16se="http://schemas.microsoft.com/office/word/2015/wordml/symex" xmlns:wpg="http://schemas.microsoft.com/office/word/2010/wordprocessingGroup" xmlns:wpi="http://schemas.microsoft.com/office/word/2010/wordprocessingInk" xmlns:wne="http://schemas.microsoft.com/office/word/2006/wordml" xmlns:wps="http://schemas.microsoft.com/office/word/2010/wordprocessingShape" mc:Ignorable="w14 w15 w16se w16cid w16 w16cex w16sdtdh wp14">
+<w:hdr xmlns:wpc="http://schemas.microsoft.com/office/word/2010/wordprocessingCanvas" xmlns:cx="http://schemas.microsoft.com/office/drawing/2014/chartex" xmlns:cx1="http://schemas.microsoft.com/office/drawing/2015/9/8/chartex" xmlns:cx2="http://schemas.microsoft.com/office/drawing/2015/10/21/chartex" xmlns:cx3="http://schemas.microsoft.com/office/drawing/2016/5/9/chartex" xmlns:cx4="http://schemas.microsoft.com/office/drawing/2016/5/10/chartex" xmlns:cx5="http://schemas.microsoft.com/office/drawing/2016/5/11/chartex" xmlns:cx6="http://schemas.microsoft.com/office/drawing/2016/5/12/chartex" xmlns:cx7="http://schemas.microsoft.com/office/drawing/2016/5/13/chartex" xmlns:cx8="http://schemas.microsoft.com/office/drawing/2016/5/14/chartex" xmlns:mc="http://schemas.openxmlformats.org/markup-compatibility/2006" xmlns:aink="http://schemas.microsoft.com/office/drawing/2016/ink" xmlns:am3d="http://schemas.microsoft.com/office/drawing/2017/model3d" xmlns:o="urn:schemas-microsoft-com:office:office" xmlns:oel="http://schemas.microsoft.com/office/2019/extlst" xmlns:r="http://schemas.openxmlformats.org/officeDocument/2006/relationships" xmlns:m="http://schemas.openxmlformats.org/officeDocument/2006/math" xmlns:v="urn:schemas-microsoft-com:vml" xmlns:wp14="http://schemas.microsoft.com/office/word/2010/wordprocessingDrawing" xmlns:wp="http://schemas.openxmlformats.org/drawingml/2006/wordprocessingDrawing" xmlns:w10="urn:schemas-microsoft-com:office:word" xmlns:w="http://schemas.openxmlformats.org/wordprocessingml/2006/main" xmlns:w14="http://schemas.microsoft.com/office/word/2010/wordml" xmlns:w15="http://schemas.microsoft.com/office/word/2012/wordml" xmlns:w16cex="http://schemas.microsoft.com/office/word/2018/wordml/cex" xmlns:w16cid="http://schemas.microsoft.com/office/word/2016/wordml/cid" xmlns:w16="http://schemas.microsoft.com/office/word/2018/wordml" xmlns:w16du="http://schemas.microsoft.com/office/word/2023/wordml/word16du" xmlns:w16sdtdh="http://schemas.microsoft.com/office/word/2020/wordml/sdtdatahash" xmlns:w16se="http://schemas.microsoft.com/office/word/2015/wordml/symex" xmlns:wpg="http://schemas.microsoft.com/office/word/2010/wordprocessingGroup" xmlns:wpi="http://schemas.microsoft.com/office/word/2010/wordprocessingInk" xmlns:wne="http://schemas.microsoft.com/office/word/2006/wordml" xmlns:wps="http://schemas.microsoft.com/office/word/2010/wordprocessingShape" mc:Ignorable="w14 w15 w16se w16cid w16 w16cex w16sdtdh wp14">
   <w:p>
     <w:pPr>
       <w:pStyle w:val="Header"/>
@@ -2636,7 +2706,7 @@
 </file>
 
 <file path=word/numbering.xml><?xml version="1.0" encoding="utf-8"?>
-<w:numbering xmlns:wpc="http://schemas.microsoft.com/office/word/2010/wordprocessingCanvas" xmlns:cx="http://schemas.microsoft.com/office/drawing/2014/chartex" xmlns:cx1="http://schemas.microsoft.com/office/drawing/2015/9/8/chartex" xmlns:cx2="http://schemas.microsoft.com/office/drawing/2015/10/21/chartex" xmlns:cx3="http://schemas.microsoft.com/office/drawing/2016/5/9/chartex" xmlns:cx4="http://schemas.microsoft.com/office/drawing/2016/5/10/chartex" xmlns:cx5="http://schemas.microsoft.com/office/drawing/2016/5/11/chartex" xmlns:cx6="http://schemas.microsoft.com/office/drawing/2016/5/12/chartex" xmlns:cx7="http://schemas.microsoft.com/office/drawing/2016/5/13/chartex" xmlns:cx8="http://schemas.microsoft.com/office/drawing/2016/5/14/chartex" xmlns:mc="http://schemas.openxmlformats.org/markup-compatibility/2006" xmlns:aink="http://schemas.microsoft.com/office/drawing/2016/ink" xmlns:am3d="http://schemas.microsoft.com/office/drawing/2017/model3d" xmlns:o="urn:schemas-microsoft-com:office:office" xmlns:oel="http://schemas.microsoft.com/office/2019/extlst" xmlns:r="http://schemas.openxmlformats.org/officeDocument/2006/relationships" xmlns:m="http://schemas.openxmlformats.org/officeDocument/2006/math" xmlns:v="urn:schemas-microsoft-com:vml" xmlns:wp14="http://schemas.microsoft.com/office/word/2010/wordprocessingDrawing" xmlns:wp="http://schemas.openxmlformats.org/drawingml/2006/wordprocessingDrawing" xmlns:w10="urn:schemas-microsoft-com:office:word" xmlns:w="http://schemas.openxmlformats.org/wordprocessingml/2006/main" xmlns:w14="http://schemas.microsoft.com/office/word/2010/wordml" xmlns:w15="http://schemas.microsoft.com/office/word/2012/wordml" xmlns:w16cex="http://schemas.microsoft.com/office/word/2018/wordml/cex" xmlns:w16cid="http://schemas.microsoft.com/office/word/2016/wordml/cid" xmlns:w16="http://schemas.microsoft.com/office/word/2018/wordml" xmlns:w16sdtdh="http://schemas.microsoft.com/office/word/2020/wordml/sdtdatahash" xmlns:w16se="http://schemas.microsoft.com/office/word/2015/wordml/symex" xmlns:wpg="http://schemas.microsoft.com/office/word/2010/wordprocessingGroup" xmlns:wpi="http://schemas.microsoft.com/office/word/2010/wordprocessingInk" xmlns:wne="http://schemas.microsoft.com/office/word/2006/wordml" xmlns:wps="http://schemas.microsoft.com/office/word/2010/wordprocessingShape" mc:Ignorable="w14 w15 w16se w16cid w16 w16cex w16sdtdh wp14">
+<w:numbering xmlns:wpc="http://schemas.microsoft.com/office/word/2010/wordprocessingCanvas" xmlns:cx="http://schemas.microsoft.com/office/drawing/2014/chartex" xmlns:cx1="http://schemas.microsoft.com/office/drawing/2015/9/8/chartex" xmlns:cx2="http://schemas.microsoft.com/office/drawing/2015/10/21/chartex" xmlns:cx3="http://schemas.microsoft.com/office/drawing/2016/5/9/chartex" xmlns:cx4="http://schemas.microsoft.com/office/drawing/2016/5/10/chartex" xmlns:cx5="http://schemas.microsoft.com/office/drawing/2016/5/11/chartex" xmlns:cx6="http://schemas.microsoft.com/office/drawing/2016/5/12/chartex" xmlns:cx7="http://schemas.microsoft.com/office/drawing/2016/5/13/chartex" xmlns:cx8="http://schemas.microsoft.com/office/drawing/2016/5/14/chartex" xmlns:mc="http://schemas.openxmlformats.org/markup-compatibility/2006" xmlns:aink="http://schemas.microsoft.com/office/drawing/2016/ink" xmlns:am3d="http://schemas.microsoft.com/office/drawing/2017/model3d" xmlns:o="urn:schemas-microsoft-com:office:office" xmlns:oel="http://schemas.microsoft.com/office/2019/extlst" xmlns:r="http://schemas.openxmlformats.org/officeDocument/2006/relationships" xmlns:m="http://schemas.openxmlformats.org/officeDocument/2006/math" xmlns:v="urn:schemas-microsoft-com:vml" xmlns:wp14="http://schemas.microsoft.com/office/word/2010/wordprocessingDrawing" xmlns:wp="http://schemas.openxmlformats.org/drawingml/2006/wordprocessingDrawing" xmlns:w10="urn:schemas-microsoft-com:office:word" xmlns:w="http://schemas.openxmlformats.org/wordprocessingml/2006/main" xmlns:w14="http://schemas.microsoft.com/office/word/2010/wordml" xmlns:w15="http://schemas.microsoft.com/office/word/2012/wordml" xmlns:w16cex="http://schemas.microsoft.com/office/word/2018/wordml/cex" xmlns:w16cid="http://schemas.microsoft.com/office/word/2016/wordml/cid" xmlns:w16="http://schemas.microsoft.com/office/word/2018/wordml" xmlns:w16du="http://schemas.microsoft.com/office/word/2023/wordml/word16du" xmlns:w16sdtdh="http://schemas.microsoft.com/office/word/2020/wordml/sdtdatahash" xmlns:w16se="http://schemas.microsoft.com/office/word/2015/wordml/symex" xmlns:wpg="http://schemas.microsoft.com/office/word/2010/wordprocessingGroup" xmlns:wpi="http://schemas.microsoft.com/office/word/2010/wordprocessingInk" xmlns:wne="http://schemas.microsoft.com/office/word/2006/wordml" xmlns:wps="http://schemas.microsoft.com/office/word/2010/wordprocessingShape" mc:Ignorable="w14 w15 w16se w16cid w16 w16cex w16sdtdh wp14">
   <w:abstractNum w:abstractNumId="0" w15:restartNumberingAfterBreak="0">
     <w:nsid w:val="20DE2236"/>
     <w:multiLevelType w:val="hybridMultilevel"/>
@@ -3272,7 +3342,7 @@
   <w:style w:type="paragraph" w:default="1" w:styleId="Normal">
     <w:name w:val="Normal"/>
     <w:qFormat/>
-    <w:rsid w:val="00877676"/>
+    <w:rsid w:val="00B73E09"/>
   </w:style>
   <w:style w:type="paragraph" w:styleId="Heading1">
     <w:name w:val="heading 1"/>

</xml_diff>

<commit_message>
fixed an error in doc
</commit_message>
<xml_diff>
--- a/Computer Programs/java_peter/Year_Final_Project/Space-RacerII/Documentation/Java Programming Booklet (All Pages Included).docx
+++ b/Computer Programs/java_peter/Year_Final_Project/Space-RacerII/Documentation/Java Programming Booklet (All Pages Included).docx
@@ -90,7 +90,6 @@
             </w:rPr>
             <w:ptab w:relativeTo="margin" w:alignment="right" w:leader="dot"/>
           </w:r>
-          <w:proofErr w:type="gramStart"/>
           <w:r>
             <w:rPr>
               <w:sz w:val="32"/>
@@ -98,7 +97,6 @@
             </w:rPr>
             <w:t>1</w:t>
           </w:r>
-          <w:proofErr w:type="gramEnd"/>
         </w:p>
         <w:p>
           <w:pPr>
@@ -136,7 +134,6 @@
             </w:rPr>
             <w:ptab w:relativeTo="margin" w:alignment="right" w:leader="dot"/>
           </w:r>
-          <w:proofErr w:type="gramStart"/>
           <w:r>
             <w:rPr>
               <w:sz w:val="32"/>
@@ -144,7 +141,6 @@
             </w:rPr>
             <w:t>2</w:t>
           </w:r>
-          <w:proofErr w:type="gramEnd"/>
         </w:p>
         <w:p>
           <w:pPr>
@@ -794,7 +790,6 @@
           <w:lang w:val="en-US"/>
         </w:rPr>
       </w:pPr>
-      <w:proofErr w:type="spellStart"/>
       <w:r>
         <w:rPr>
           <w:rFonts w:ascii="Times New Roman" w:hAnsi="Times New Roman" w:cs="Times New Roman"/>
@@ -805,7 +800,6 @@
         </w:rPr>
         <w:t>Javascript</w:t>
       </w:r>
-      <w:proofErr w:type="spellEnd"/>
     </w:p>
     <w:p>
       <w:pPr>
@@ -1246,21 +1240,8 @@
           <w:u w:val="single"/>
           <w:lang w:val="en-US"/>
         </w:rPr>
-        <w:t xml:space="preserve">Program used in this </w:t>
-      </w:r>
-      <w:proofErr w:type="gramStart"/>
-      <w:r>
-        <w:rPr>
-          <w:b/>
-          <w:bCs/>
-          <w:sz w:val="44"/>
-          <w:szCs w:val="44"/>
-          <w:u w:val="single"/>
-          <w:lang w:val="en-US"/>
-        </w:rPr>
-        <w:t>Project</w:t>
-      </w:r>
-      <w:proofErr w:type="gramEnd"/>
+        <w:t>Program used in this Project</w:t>
+      </w:r>
     </w:p>
     <w:p>
       <w:pPr>
@@ -1287,7 +1268,43 @@
           <w:szCs w:val="28"/>
           <w:lang w:val="en-US"/>
         </w:rPr>
-        <w:t>Visual Studio. Visual Studio is an integrated development environment from Microsoft. It is used to develop computer programs including websites, web apps, web services and mobile apps. It can support all the popular programming languages including Python and Java.</w:t>
+        <w:t>Visual Studio</w:t>
+      </w:r>
+      <w:r>
+        <w:rPr>
+          <w:rFonts w:ascii="Times New Roman" w:hAnsi="Times New Roman" w:cs="Times New Roman"/>
+          <w:sz w:val="28"/>
+          <w:szCs w:val="28"/>
+          <w:lang w:val="en-US"/>
+        </w:rPr>
+        <w:t xml:space="preserve"> Code (VS Code)</w:t>
+      </w:r>
+      <w:r>
+        <w:rPr>
+          <w:rFonts w:ascii="Times New Roman" w:hAnsi="Times New Roman" w:cs="Times New Roman"/>
+          <w:sz w:val="28"/>
+          <w:szCs w:val="28"/>
+          <w:lang w:val="en-US"/>
+        </w:rPr>
+        <w:t xml:space="preserve">. </w:t>
+      </w:r>
+      <w:r>
+        <w:rPr>
+          <w:rFonts w:ascii="Times New Roman" w:hAnsi="Times New Roman" w:cs="Times New Roman"/>
+          <w:sz w:val="28"/>
+          <w:szCs w:val="28"/>
+          <w:lang w:val="en-US"/>
+        </w:rPr>
+        <w:t>VS Code</w:t>
+      </w:r>
+      <w:r>
+        <w:rPr>
+          <w:rFonts w:ascii="Times New Roman" w:hAnsi="Times New Roman" w:cs="Times New Roman"/>
+          <w:sz w:val="28"/>
+          <w:szCs w:val="28"/>
+          <w:lang w:val="en-US"/>
+        </w:rPr>
+        <w:t xml:space="preserve"> is an integrated development environment from Microsoft. It is used to develop computer programs including websites, web apps, web services and mobile apps. It can support all the popular programming languages including Python and Java.</w:t>
       </w:r>
     </w:p>
     <w:p>
@@ -2430,14 +2447,12 @@
       </w:rPr>
       <w:tab/>
     </w:r>
-    <w:proofErr w:type="spellStart"/>
     <w:r>
       <w:rPr>
         <w:b/>
       </w:rPr>
       <w:t>i</w:t>
     </w:r>
-    <w:proofErr w:type="spellEnd"/>
   </w:p>
 </w:ftr>
 </file>

</xml_diff>

<commit_message>
fixed a grammar error in .docx
</commit_message>
<xml_diff>
--- a/Computer Programs/java_peter/Year_Final_Project/Space-RacerII/Documentation/Java Programming Booklet (All Pages Included).docx
+++ b/Computer Programs/java_peter/Year_Final_Project/Space-RacerII/Documentation/Java Programming Booklet (All Pages Included).docx
@@ -1,6 +1,6 @@
 
 <file path=word/document.xml><?xml version="1.0" encoding="utf-8"?>
-<w:document xmlns:wpc="http://schemas.microsoft.com/office/word/2010/wordprocessingCanvas" xmlns:cx="http://schemas.microsoft.com/office/drawing/2014/chartex" xmlns:cx1="http://schemas.microsoft.com/office/drawing/2015/9/8/chartex" xmlns:cx2="http://schemas.microsoft.com/office/drawing/2015/10/21/chartex" xmlns:cx3="http://schemas.microsoft.com/office/drawing/2016/5/9/chartex" xmlns:cx4="http://schemas.microsoft.com/office/drawing/2016/5/10/chartex" xmlns:cx5="http://schemas.microsoft.com/office/drawing/2016/5/11/chartex" xmlns:cx6="http://schemas.microsoft.com/office/drawing/2016/5/12/chartex" xmlns:cx7="http://schemas.microsoft.com/office/drawing/2016/5/13/chartex" xmlns:cx8="http://schemas.microsoft.com/office/drawing/2016/5/14/chartex" xmlns:mc="http://schemas.openxmlformats.org/markup-compatibility/2006" xmlns:aink="http://schemas.microsoft.com/office/drawing/2016/ink" xmlns:am3d="http://schemas.microsoft.com/office/drawing/2017/model3d" xmlns:o="urn:schemas-microsoft-com:office:office" xmlns:oel="http://schemas.microsoft.com/office/2019/extlst" xmlns:r="http://schemas.openxmlformats.org/officeDocument/2006/relationships" xmlns:m="http://schemas.openxmlformats.org/officeDocument/2006/math" xmlns:v="urn:schemas-microsoft-com:vml" xmlns:wp14="http://schemas.microsoft.com/office/word/2010/wordprocessingDrawing" xmlns:wp="http://schemas.openxmlformats.org/drawingml/2006/wordprocessingDrawing" xmlns:w10="urn:schemas-microsoft-com:office:word" xmlns:w="http://schemas.openxmlformats.org/wordprocessingml/2006/main" xmlns:w14="http://schemas.microsoft.com/office/word/2010/wordml" xmlns:w15="http://schemas.microsoft.com/office/word/2012/wordml" xmlns:w16cex="http://schemas.microsoft.com/office/word/2018/wordml/cex" xmlns:w16cid="http://schemas.microsoft.com/office/word/2016/wordml/cid" xmlns:w16="http://schemas.microsoft.com/office/word/2018/wordml" xmlns:w16du="http://schemas.microsoft.com/office/word/2023/wordml/word16du" xmlns:w16sdtdh="http://schemas.microsoft.com/office/word/2020/wordml/sdtdatahash" xmlns:w16se="http://schemas.microsoft.com/office/word/2015/wordml/symex" xmlns:wpg="http://schemas.microsoft.com/office/word/2010/wordprocessingGroup" xmlns:wpi="http://schemas.microsoft.com/office/word/2010/wordprocessingInk" xmlns:wne="http://schemas.microsoft.com/office/word/2006/wordml" xmlns:wps="http://schemas.microsoft.com/office/word/2010/wordprocessingShape" mc:Ignorable="w14 w15 w16se w16cid w16 w16cex w16sdtdh wp14">
+<w:document xmlns:wpc="http://schemas.microsoft.com/office/word/2010/wordprocessingCanvas" xmlns:cx="http://schemas.microsoft.com/office/drawing/2014/chartex" xmlns:cx1="http://schemas.microsoft.com/office/drawing/2015/9/8/chartex" xmlns:cx2="http://schemas.microsoft.com/office/drawing/2015/10/21/chartex" xmlns:cx3="http://schemas.microsoft.com/office/drawing/2016/5/9/chartex" xmlns:cx4="http://schemas.microsoft.com/office/drawing/2016/5/10/chartex" xmlns:cx5="http://schemas.microsoft.com/office/drawing/2016/5/11/chartex" xmlns:cx6="http://schemas.microsoft.com/office/drawing/2016/5/12/chartex" xmlns:cx7="http://schemas.microsoft.com/office/drawing/2016/5/13/chartex" xmlns:cx8="http://schemas.microsoft.com/office/drawing/2016/5/14/chartex" xmlns:mc="http://schemas.openxmlformats.org/markup-compatibility/2006" xmlns:aink="http://schemas.microsoft.com/office/drawing/2016/ink" xmlns:am3d="http://schemas.microsoft.com/office/drawing/2017/model3d" xmlns:o="urn:schemas-microsoft-com:office:office" xmlns:oel="http://schemas.microsoft.com/office/2019/extlst" xmlns:r="http://schemas.openxmlformats.org/officeDocument/2006/relationships" xmlns:m="http://schemas.openxmlformats.org/officeDocument/2006/math" xmlns:v="urn:schemas-microsoft-com:vml" xmlns:wp14="http://schemas.microsoft.com/office/word/2010/wordprocessingDrawing" xmlns:wp="http://schemas.openxmlformats.org/drawingml/2006/wordprocessingDrawing" xmlns:w10="urn:schemas-microsoft-com:office:word" xmlns:w="http://schemas.openxmlformats.org/wordprocessingml/2006/main" xmlns:w14="http://schemas.microsoft.com/office/word/2010/wordml" xmlns:w15="http://schemas.microsoft.com/office/word/2012/wordml" xmlns:w16cex="http://schemas.microsoft.com/office/word/2018/wordml/cex" xmlns:w16cid="http://schemas.microsoft.com/office/word/2016/wordml/cid" xmlns:w16="http://schemas.microsoft.com/office/word/2018/wordml" xmlns:w16sdtdh="http://schemas.microsoft.com/office/word/2020/wordml/sdtdatahash" xmlns:w16se="http://schemas.microsoft.com/office/word/2015/wordml/symex" xmlns:wpg="http://schemas.microsoft.com/office/word/2010/wordprocessingGroup" xmlns:wpi="http://schemas.microsoft.com/office/word/2010/wordprocessingInk" xmlns:wne="http://schemas.microsoft.com/office/word/2006/wordml" xmlns:wps="http://schemas.microsoft.com/office/word/2010/wordprocessingShape" mc:Ignorable="w14 w15 w16se w16cid w16 w16cex w16sdtdh wp14">
   <w:body>
     <w:sdt>
       <w:sdtPr>
@@ -790,6 +790,7 @@
           <w:lang w:val="en-US"/>
         </w:rPr>
       </w:pPr>
+      <w:proofErr w:type="spellStart"/>
       <w:r>
         <w:rPr>
           <w:rFonts w:ascii="Times New Roman" w:hAnsi="Times New Roman" w:cs="Times New Roman"/>
@@ -800,6 +801,7 @@
         </w:rPr>
         <w:t>Javascript</w:t>
       </w:r>
+      <w:proofErr w:type="spellEnd"/>
     </w:p>
     <w:p>
       <w:pPr>
@@ -1671,7 +1673,25 @@
           <w:szCs w:val="28"/>
           <w:lang w:val="en-US"/>
         </w:rPr>
-        <w:t>he first has to travel</w:t>
+        <w:t xml:space="preserve">he first </w:t>
+      </w:r>
+      <w:r>
+        <w:rPr>
+          <w:rFonts w:ascii="Times New Roman" w:hAnsi="Times New Roman" w:cs="Times New Roman"/>
+          <w:sz w:val="28"/>
+          <w:szCs w:val="28"/>
+          <w:lang w:val="en-US"/>
+        </w:rPr>
+        <w:t>must</w:t>
+      </w:r>
+      <w:r>
+        <w:rPr>
+          <w:rFonts w:ascii="Times New Roman" w:hAnsi="Times New Roman" w:cs="Times New Roman"/>
+          <w:sz w:val="28"/>
+          <w:szCs w:val="28"/>
+          <w:lang w:val="en-US"/>
+        </w:rPr>
+        <w:t xml:space="preserve"> travel</w:t>
       </w:r>
       <w:r>
         <w:rPr>
@@ -2365,7 +2385,7 @@
 </file>
 
 <file path=word/endnotes.xml><?xml version="1.0" encoding="utf-8"?>
-<w:endnotes xmlns:wpc="http://schemas.microsoft.com/office/word/2010/wordprocessingCanvas" xmlns:cx="http://schemas.microsoft.com/office/drawing/2014/chartex" xmlns:cx1="http://schemas.microsoft.com/office/drawing/2015/9/8/chartex" xmlns:cx2="http://schemas.microsoft.com/office/drawing/2015/10/21/chartex" xmlns:cx3="http://schemas.microsoft.com/office/drawing/2016/5/9/chartex" xmlns:cx4="http://schemas.microsoft.com/office/drawing/2016/5/10/chartex" xmlns:cx5="http://schemas.microsoft.com/office/drawing/2016/5/11/chartex" xmlns:cx6="http://schemas.microsoft.com/office/drawing/2016/5/12/chartex" xmlns:cx7="http://schemas.microsoft.com/office/drawing/2016/5/13/chartex" xmlns:cx8="http://schemas.microsoft.com/office/drawing/2016/5/14/chartex" xmlns:mc="http://schemas.openxmlformats.org/markup-compatibility/2006" xmlns:aink="http://schemas.microsoft.com/office/drawing/2016/ink" xmlns:am3d="http://schemas.microsoft.com/office/drawing/2017/model3d" xmlns:o="urn:schemas-microsoft-com:office:office" xmlns:oel="http://schemas.microsoft.com/office/2019/extlst" xmlns:r="http://schemas.openxmlformats.org/officeDocument/2006/relationships" xmlns:m="http://schemas.openxmlformats.org/officeDocument/2006/math" xmlns:v="urn:schemas-microsoft-com:vml" xmlns:wp14="http://schemas.microsoft.com/office/word/2010/wordprocessingDrawing" xmlns:wp="http://schemas.openxmlformats.org/drawingml/2006/wordprocessingDrawing" xmlns:w10="urn:schemas-microsoft-com:office:word" xmlns:w="http://schemas.openxmlformats.org/wordprocessingml/2006/main" xmlns:w14="http://schemas.microsoft.com/office/word/2010/wordml" xmlns:w15="http://schemas.microsoft.com/office/word/2012/wordml" xmlns:w16cex="http://schemas.microsoft.com/office/word/2018/wordml/cex" xmlns:w16cid="http://schemas.microsoft.com/office/word/2016/wordml/cid" xmlns:w16="http://schemas.microsoft.com/office/word/2018/wordml" xmlns:w16du="http://schemas.microsoft.com/office/word/2023/wordml/word16du" xmlns:w16sdtdh="http://schemas.microsoft.com/office/word/2020/wordml/sdtdatahash" xmlns:w16se="http://schemas.microsoft.com/office/word/2015/wordml/symex" xmlns:wpg="http://schemas.microsoft.com/office/word/2010/wordprocessingGroup" xmlns:wpi="http://schemas.microsoft.com/office/word/2010/wordprocessingInk" xmlns:wne="http://schemas.microsoft.com/office/word/2006/wordml" xmlns:wps="http://schemas.microsoft.com/office/word/2010/wordprocessingShape" mc:Ignorable="w14 w15 w16se w16cid w16 w16cex w16sdtdh wp14">
+<w:endnotes xmlns:wpc="http://schemas.microsoft.com/office/word/2010/wordprocessingCanvas" xmlns:cx="http://schemas.microsoft.com/office/drawing/2014/chartex" xmlns:cx1="http://schemas.microsoft.com/office/drawing/2015/9/8/chartex" xmlns:cx2="http://schemas.microsoft.com/office/drawing/2015/10/21/chartex" xmlns:cx3="http://schemas.microsoft.com/office/drawing/2016/5/9/chartex" xmlns:cx4="http://schemas.microsoft.com/office/drawing/2016/5/10/chartex" xmlns:cx5="http://schemas.microsoft.com/office/drawing/2016/5/11/chartex" xmlns:cx6="http://schemas.microsoft.com/office/drawing/2016/5/12/chartex" xmlns:cx7="http://schemas.microsoft.com/office/drawing/2016/5/13/chartex" xmlns:cx8="http://schemas.microsoft.com/office/drawing/2016/5/14/chartex" xmlns:mc="http://schemas.openxmlformats.org/markup-compatibility/2006" xmlns:aink="http://schemas.microsoft.com/office/drawing/2016/ink" xmlns:am3d="http://schemas.microsoft.com/office/drawing/2017/model3d" xmlns:o="urn:schemas-microsoft-com:office:office" xmlns:oel="http://schemas.microsoft.com/office/2019/extlst" xmlns:r="http://schemas.openxmlformats.org/officeDocument/2006/relationships" xmlns:m="http://schemas.openxmlformats.org/officeDocument/2006/math" xmlns:v="urn:schemas-microsoft-com:vml" xmlns:wp14="http://schemas.microsoft.com/office/word/2010/wordprocessingDrawing" xmlns:wp="http://schemas.openxmlformats.org/drawingml/2006/wordprocessingDrawing" xmlns:w10="urn:schemas-microsoft-com:office:word" xmlns:w="http://schemas.openxmlformats.org/wordprocessingml/2006/main" xmlns:w14="http://schemas.microsoft.com/office/word/2010/wordml" xmlns:w15="http://schemas.microsoft.com/office/word/2012/wordml" xmlns:w16cex="http://schemas.microsoft.com/office/word/2018/wordml/cex" xmlns:w16cid="http://schemas.microsoft.com/office/word/2016/wordml/cid" xmlns:w16="http://schemas.microsoft.com/office/word/2018/wordml" xmlns:w16sdtdh="http://schemas.microsoft.com/office/word/2020/wordml/sdtdatahash" xmlns:w16se="http://schemas.microsoft.com/office/word/2015/wordml/symex" xmlns:wpg="http://schemas.microsoft.com/office/word/2010/wordprocessingGroup" xmlns:wpi="http://schemas.microsoft.com/office/word/2010/wordprocessingInk" xmlns:wne="http://schemas.microsoft.com/office/word/2006/wordml" xmlns:wps="http://schemas.microsoft.com/office/word/2010/wordprocessingShape" mc:Ignorable="w14 w15 w16se w16cid w16 w16cex w16sdtdh wp14">
   <w:endnote w:type="separator" w:id="-1">
     <w:p>
       <w:pPr>
@@ -2390,7 +2410,7 @@
 </file>
 
 <file path=word/footer1.xml><?xml version="1.0" encoding="utf-8"?>
-<w:ftr xmlns:wpc="http://schemas.microsoft.com/office/word/2010/wordprocessingCanvas" xmlns:cx="http://schemas.microsoft.com/office/drawing/2014/chartex" xmlns:cx1="http://schemas.microsoft.com/office/drawing/2015/9/8/chartex" xmlns:cx2="http://schemas.microsoft.com/office/drawing/2015/10/21/chartex" xmlns:cx3="http://schemas.microsoft.com/office/drawing/2016/5/9/chartex" xmlns:cx4="http://schemas.microsoft.com/office/drawing/2016/5/10/chartex" xmlns:cx5="http://schemas.microsoft.com/office/drawing/2016/5/11/chartex" xmlns:cx6="http://schemas.microsoft.com/office/drawing/2016/5/12/chartex" xmlns:cx7="http://schemas.microsoft.com/office/drawing/2016/5/13/chartex" xmlns:cx8="http://schemas.microsoft.com/office/drawing/2016/5/14/chartex" xmlns:mc="http://schemas.openxmlformats.org/markup-compatibility/2006" xmlns:aink="http://schemas.microsoft.com/office/drawing/2016/ink" xmlns:am3d="http://schemas.microsoft.com/office/drawing/2017/model3d" xmlns:o="urn:schemas-microsoft-com:office:office" xmlns:oel="http://schemas.microsoft.com/office/2019/extlst" xmlns:r="http://schemas.openxmlformats.org/officeDocument/2006/relationships" xmlns:m="http://schemas.openxmlformats.org/officeDocument/2006/math" xmlns:v="urn:schemas-microsoft-com:vml" xmlns:wp14="http://schemas.microsoft.com/office/word/2010/wordprocessingDrawing" xmlns:wp="http://schemas.openxmlformats.org/drawingml/2006/wordprocessingDrawing" xmlns:w10="urn:schemas-microsoft-com:office:word" xmlns:w="http://schemas.openxmlformats.org/wordprocessingml/2006/main" xmlns:w14="http://schemas.microsoft.com/office/word/2010/wordml" xmlns:w15="http://schemas.microsoft.com/office/word/2012/wordml" xmlns:w16cex="http://schemas.microsoft.com/office/word/2018/wordml/cex" xmlns:w16cid="http://schemas.microsoft.com/office/word/2016/wordml/cid" xmlns:w16="http://schemas.microsoft.com/office/word/2018/wordml" xmlns:w16du="http://schemas.microsoft.com/office/word/2023/wordml/word16du" xmlns:w16sdtdh="http://schemas.microsoft.com/office/word/2020/wordml/sdtdatahash" xmlns:w16se="http://schemas.microsoft.com/office/word/2015/wordml/symex" xmlns:wpg="http://schemas.microsoft.com/office/word/2010/wordprocessingGroup" xmlns:wpi="http://schemas.microsoft.com/office/word/2010/wordprocessingInk" xmlns:wne="http://schemas.microsoft.com/office/word/2006/wordml" xmlns:wps="http://schemas.microsoft.com/office/word/2010/wordprocessingShape" mc:Ignorable="w14 w15 w16se w16cid w16 w16cex w16sdtdh wp14">
+<w:ftr xmlns:wpc="http://schemas.microsoft.com/office/word/2010/wordprocessingCanvas" xmlns:cx="http://schemas.microsoft.com/office/drawing/2014/chartex" xmlns:cx1="http://schemas.microsoft.com/office/drawing/2015/9/8/chartex" xmlns:cx2="http://schemas.microsoft.com/office/drawing/2015/10/21/chartex" xmlns:cx3="http://schemas.microsoft.com/office/drawing/2016/5/9/chartex" xmlns:cx4="http://schemas.microsoft.com/office/drawing/2016/5/10/chartex" xmlns:cx5="http://schemas.microsoft.com/office/drawing/2016/5/11/chartex" xmlns:cx6="http://schemas.microsoft.com/office/drawing/2016/5/12/chartex" xmlns:cx7="http://schemas.microsoft.com/office/drawing/2016/5/13/chartex" xmlns:cx8="http://schemas.microsoft.com/office/drawing/2016/5/14/chartex" xmlns:mc="http://schemas.openxmlformats.org/markup-compatibility/2006" xmlns:aink="http://schemas.microsoft.com/office/drawing/2016/ink" xmlns:am3d="http://schemas.microsoft.com/office/drawing/2017/model3d" xmlns:o="urn:schemas-microsoft-com:office:office" xmlns:oel="http://schemas.microsoft.com/office/2019/extlst" xmlns:r="http://schemas.openxmlformats.org/officeDocument/2006/relationships" xmlns:m="http://schemas.openxmlformats.org/officeDocument/2006/math" xmlns:v="urn:schemas-microsoft-com:vml" xmlns:wp14="http://schemas.microsoft.com/office/word/2010/wordprocessingDrawing" xmlns:wp="http://schemas.openxmlformats.org/drawingml/2006/wordprocessingDrawing" xmlns:w10="urn:schemas-microsoft-com:office:word" xmlns:w="http://schemas.openxmlformats.org/wordprocessingml/2006/main" xmlns:w14="http://schemas.microsoft.com/office/word/2010/wordml" xmlns:w15="http://schemas.microsoft.com/office/word/2012/wordml" xmlns:w16cex="http://schemas.microsoft.com/office/word/2018/wordml/cex" xmlns:w16cid="http://schemas.microsoft.com/office/word/2016/wordml/cid" xmlns:w16="http://schemas.microsoft.com/office/word/2018/wordml" xmlns:w16sdtdh="http://schemas.microsoft.com/office/word/2020/wordml/sdtdatahash" xmlns:w16se="http://schemas.microsoft.com/office/word/2015/wordml/symex" xmlns:wpg="http://schemas.microsoft.com/office/word/2010/wordprocessingGroup" xmlns:wpi="http://schemas.microsoft.com/office/word/2010/wordprocessingInk" xmlns:wne="http://schemas.microsoft.com/office/word/2006/wordml" xmlns:wps="http://schemas.microsoft.com/office/word/2010/wordprocessingShape" mc:Ignorable="w14 w15 w16se w16cid w16 w16cex w16sdtdh wp14">
   <w:p>
     <w:pPr>
       <w:pStyle w:val="Footer"/>
@@ -2424,7 +2444,7 @@
 </file>
 
 <file path=word/footer2.xml><?xml version="1.0" encoding="utf-8"?>
-<w:ftr xmlns:wpc="http://schemas.microsoft.com/office/word/2010/wordprocessingCanvas" xmlns:cx="http://schemas.microsoft.com/office/drawing/2014/chartex" xmlns:cx1="http://schemas.microsoft.com/office/drawing/2015/9/8/chartex" xmlns:cx2="http://schemas.microsoft.com/office/drawing/2015/10/21/chartex" xmlns:cx3="http://schemas.microsoft.com/office/drawing/2016/5/9/chartex" xmlns:cx4="http://schemas.microsoft.com/office/drawing/2016/5/10/chartex" xmlns:cx5="http://schemas.microsoft.com/office/drawing/2016/5/11/chartex" xmlns:cx6="http://schemas.microsoft.com/office/drawing/2016/5/12/chartex" xmlns:cx7="http://schemas.microsoft.com/office/drawing/2016/5/13/chartex" xmlns:cx8="http://schemas.microsoft.com/office/drawing/2016/5/14/chartex" xmlns:mc="http://schemas.openxmlformats.org/markup-compatibility/2006" xmlns:aink="http://schemas.microsoft.com/office/drawing/2016/ink" xmlns:am3d="http://schemas.microsoft.com/office/drawing/2017/model3d" xmlns:o="urn:schemas-microsoft-com:office:office" xmlns:oel="http://schemas.microsoft.com/office/2019/extlst" xmlns:r="http://schemas.openxmlformats.org/officeDocument/2006/relationships" xmlns:m="http://schemas.openxmlformats.org/officeDocument/2006/math" xmlns:v="urn:schemas-microsoft-com:vml" xmlns:wp14="http://schemas.microsoft.com/office/word/2010/wordprocessingDrawing" xmlns:wp="http://schemas.openxmlformats.org/drawingml/2006/wordprocessingDrawing" xmlns:w10="urn:schemas-microsoft-com:office:word" xmlns:w="http://schemas.openxmlformats.org/wordprocessingml/2006/main" xmlns:w14="http://schemas.microsoft.com/office/word/2010/wordml" xmlns:w15="http://schemas.microsoft.com/office/word/2012/wordml" xmlns:w16cex="http://schemas.microsoft.com/office/word/2018/wordml/cex" xmlns:w16cid="http://schemas.microsoft.com/office/word/2016/wordml/cid" xmlns:w16="http://schemas.microsoft.com/office/word/2018/wordml" xmlns:w16du="http://schemas.microsoft.com/office/word/2023/wordml/word16du" xmlns:w16sdtdh="http://schemas.microsoft.com/office/word/2020/wordml/sdtdatahash" xmlns:w16se="http://schemas.microsoft.com/office/word/2015/wordml/symex" xmlns:wpg="http://schemas.microsoft.com/office/word/2010/wordprocessingGroup" xmlns:wpi="http://schemas.microsoft.com/office/word/2010/wordprocessingInk" xmlns:wne="http://schemas.microsoft.com/office/word/2006/wordml" xmlns:wps="http://schemas.microsoft.com/office/word/2010/wordprocessingShape" mc:Ignorable="w14 w15 w16se w16cid w16 w16cex w16sdtdh wp14">
+<w:ftr xmlns:wpc="http://schemas.microsoft.com/office/word/2010/wordprocessingCanvas" xmlns:cx="http://schemas.microsoft.com/office/drawing/2014/chartex" xmlns:cx1="http://schemas.microsoft.com/office/drawing/2015/9/8/chartex" xmlns:cx2="http://schemas.microsoft.com/office/drawing/2015/10/21/chartex" xmlns:cx3="http://schemas.microsoft.com/office/drawing/2016/5/9/chartex" xmlns:cx4="http://schemas.microsoft.com/office/drawing/2016/5/10/chartex" xmlns:cx5="http://schemas.microsoft.com/office/drawing/2016/5/11/chartex" xmlns:cx6="http://schemas.microsoft.com/office/drawing/2016/5/12/chartex" xmlns:cx7="http://schemas.microsoft.com/office/drawing/2016/5/13/chartex" xmlns:cx8="http://schemas.microsoft.com/office/drawing/2016/5/14/chartex" xmlns:mc="http://schemas.openxmlformats.org/markup-compatibility/2006" xmlns:aink="http://schemas.microsoft.com/office/drawing/2016/ink" xmlns:am3d="http://schemas.microsoft.com/office/drawing/2017/model3d" xmlns:o="urn:schemas-microsoft-com:office:office" xmlns:oel="http://schemas.microsoft.com/office/2019/extlst" xmlns:r="http://schemas.openxmlformats.org/officeDocument/2006/relationships" xmlns:m="http://schemas.openxmlformats.org/officeDocument/2006/math" xmlns:v="urn:schemas-microsoft-com:vml" xmlns:wp14="http://schemas.microsoft.com/office/word/2010/wordprocessingDrawing" xmlns:wp="http://schemas.openxmlformats.org/drawingml/2006/wordprocessingDrawing" xmlns:w10="urn:schemas-microsoft-com:office:word" xmlns:w="http://schemas.openxmlformats.org/wordprocessingml/2006/main" xmlns:w14="http://schemas.microsoft.com/office/word/2010/wordml" xmlns:w15="http://schemas.microsoft.com/office/word/2012/wordml" xmlns:w16cex="http://schemas.microsoft.com/office/word/2018/wordml/cex" xmlns:w16cid="http://schemas.microsoft.com/office/word/2016/wordml/cid" xmlns:w16="http://schemas.microsoft.com/office/word/2018/wordml" xmlns:w16sdtdh="http://schemas.microsoft.com/office/word/2020/wordml/sdtdatahash" xmlns:w16se="http://schemas.microsoft.com/office/word/2015/wordml/symex" xmlns:wpg="http://schemas.microsoft.com/office/word/2010/wordprocessingGroup" xmlns:wpi="http://schemas.microsoft.com/office/word/2010/wordprocessingInk" xmlns:wne="http://schemas.microsoft.com/office/word/2006/wordml" xmlns:wps="http://schemas.microsoft.com/office/word/2010/wordprocessingShape" mc:Ignorable="w14 w15 w16se w16cid w16 w16cex w16sdtdh wp14">
   <w:p>
     <w:pPr>
       <w:pStyle w:val="Footer"/>
@@ -2447,18 +2467,20 @@
       </w:rPr>
       <w:tab/>
     </w:r>
+    <w:proofErr w:type="spellStart"/>
     <w:r>
       <w:rPr>
         <w:b/>
       </w:rPr>
       <w:t>i</w:t>
     </w:r>
+    <w:proofErr w:type="spellEnd"/>
   </w:p>
 </w:ftr>
 </file>
 
 <file path=word/footer3.xml><?xml version="1.0" encoding="utf-8"?>
-<w:ftr xmlns:wpc="http://schemas.microsoft.com/office/word/2010/wordprocessingCanvas" xmlns:cx="http://schemas.microsoft.com/office/drawing/2014/chartex" xmlns:cx1="http://schemas.microsoft.com/office/drawing/2015/9/8/chartex" xmlns:cx2="http://schemas.microsoft.com/office/drawing/2015/10/21/chartex" xmlns:cx3="http://schemas.microsoft.com/office/drawing/2016/5/9/chartex" xmlns:cx4="http://schemas.microsoft.com/office/drawing/2016/5/10/chartex" xmlns:cx5="http://schemas.microsoft.com/office/drawing/2016/5/11/chartex" xmlns:cx6="http://schemas.microsoft.com/office/drawing/2016/5/12/chartex" xmlns:cx7="http://schemas.microsoft.com/office/drawing/2016/5/13/chartex" xmlns:cx8="http://schemas.microsoft.com/office/drawing/2016/5/14/chartex" xmlns:mc="http://schemas.openxmlformats.org/markup-compatibility/2006" xmlns:aink="http://schemas.microsoft.com/office/drawing/2016/ink" xmlns:am3d="http://schemas.microsoft.com/office/drawing/2017/model3d" xmlns:o="urn:schemas-microsoft-com:office:office" xmlns:oel="http://schemas.microsoft.com/office/2019/extlst" xmlns:r="http://schemas.openxmlformats.org/officeDocument/2006/relationships" xmlns:m="http://schemas.openxmlformats.org/officeDocument/2006/math" xmlns:v="urn:schemas-microsoft-com:vml" xmlns:wp14="http://schemas.microsoft.com/office/word/2010/wordprocessingDrawing" xmlns:wp="http://schemas.openxmlformats.org/drawingml/2006/wordprocessingDrawing" xmlns:w10="urn:schemas-microsoft-com:office:word" xmlns:w="http://schemas.openxmlformats.org/wordprocessingml/2006/main" xmlns:w14="http://schemas.microsoft.com/office/word/2010/wordml" xmlns:w15="http://schemas.microsoft.com/office/word/2012/wordml" xmlns:w16cex="http://schemas.microsoft.com/office/word/2018/wordml/cex" xmlns:w16cid="http://schemas.microsoft.com/office/word/2016/wordml/cid" xmlns:w16="http://schemas.microsoft.com/office/word/2018/wordml" xmlns:w16du="http://schemas.microsoft.com/office/word/2023/wordml/word16du" xmlns:w16sdtdh="http://schemas.microsoft.com/office/word/2020/wordml/sdtdatahash" xmlns:w16se="http://schemas.microsoft.com/office/word/2015/wordml/symex" xmlns:wpg="http://schemas.microsoft.com/office/word/2010/wordprocessingGroup" xmlns:wpi="http://schemas.microsoft.com/office/word/2010/wordprocessingInk" xmlns:wne="http://schemas.microsoft.com/office/word/2006/wordml" xmlns:wps="http://schemas.microsoft.com/office/word/2010/wordprocessingShape" mc:Ignorable="w14 w15 w16se w16cid w16 w16cex w16sdtdh wp14">
+<w:ftr xmlns:wpc="http://schemas.microsoft.com/office/word/2010/wordprocessingCanvas" xmlns:cx="http://schemas.microsoft.com/office/drawing/2014/chartex" xmlns:cx1="http://schemas.microsoft.com/office/drawing/2015/9/8/chartex" xmlns:cx2="http://schemas.microsoft.com/office/drawing/2015/10/21/chartex" xmlns:cx3="http://schemas.microsoft.com/office/drawing/2016/5/9/chartex" xmlns:cx4="http://schemas.microsoft.com/office/drawing/2016/5/10/chartex" xmlns:cx5="http://schemas.microsoft.com/office/drawing/2016/5/11/chartex" xmlns:cx6="http://schemas.microsoft.com/office/drawing/2016/5/12/chartex" xmlns:cx7="http://schemas.microsoft.com/office/drawing/2016/5/13/chartex" xmlns:cx8="http://schemas.microsoft.com/office/drawing/2016/5/14/chartex" xmlns:mc="http://schemas.openxmlformats.org/markup-compatibility/2006" xmlns:aink="http://schemas.microsoft.com/office/drawing/2016/ink" xmlns:am3d="http://schemas.microsoft.com/office/drawing/2017/model3d" xmlns:o="urn:schemas-microsoft-com:office:office" xmlns:oel="http://schemas.microsoft.com/office/2019/extlst" xmlns:r="http://schemas.openxmlformats.org/officeDocument/2006/relationships" xmlns:m="http://schemas.openxmlformats.org/officeDocument/2006/math" xmlns:v="urn:schemas-microsoft-com:vml" xmlns:wp14="http://schemas.microsoft.com/office/word/2010/wordprocessingDrawing" xmlns:wp="http://schemas.openxmlformats.org/drawingml/2006/wordprocessingDrawing" xmlns:w10="urn:schemas-microsoft-com:office:word" xmlns:w="http://schemas.openxmlformats.org/wordprocessingml/2006/main" xmlns:w14="http://schemas.microsoft.com/office/word/2010/wordml" xmlns:w15="http://schemas.microsoft.com/office/word/2012/wordml" xmlns:w16cex="http://schemas.microsoft.com/office/word/2018/wordml/cex" xmlns:w16cid="http://schemas.microsoft.com/office/word/2016/wordml/cid" xmlns:w16="http://schemas.microsoft.com/office/word/2018/wordml" xmlns:w16sdtdh="http://schemas.microsoft.com/office/word/2020/wordml/sdtdatahash" xmlns:w16se="http://schemas.microsoft.com/office/word/2015/wordml/symex" xmlns:wpg="http://schemas.microsoft.com/office/word/2010/wordprocessingGroup" xmlns:wpi="http://schemas.microsoft.com/office/word/2010/wordprocessingInk" xmlns:wne="http://schemas.microsoft.com/office/word/2006/wordml" xmlns:wps="http://schemas.microsoft.com/office/word/2010/wordprocessingShape" mc:Ignorable="w14 w15 w16se w16cid w16 w16cex w16sdtdh wp14">
   <w:p>
     <w:pPr>
       <w:pStyle w:val="Footer"/>
@@ -2492,7 +2514,7 @@
 </file>
 
 <file path=word/footer4.xml><?xml version="1.0" encoding="utf-8"?>
-<w:ftr xmlns:wpc="http://schemas.microsoft.com/office/word/2010/wordprocessingCanvas" xmlns:cx="http://schemas.microsoft.com/office/drawing/2014/chartex" xmlns:cx1="http://schemas.microsoft.com/office/drawing/2015/9/8/chartex" xmlns:cx2="http://schemas.microsoft.com/office/drawing/2015/10/21/chartex" xmlns:cx3="http://schemas.microsoft.com/office/drawing/2016/5/9/chartex" xmlns:cx4="http://schemas.microsoft.com/office/drawing/2016/5/10/chartex" xmlns:cx5="http://schemas.microsoft.com/office/drawing/2016/5/11/chartex" xmlns:cx6="http://schemas.microsoft.com/office/drawing/2016/5/12/chartex" xmlns:cx7="http://schemas.microsoft.com/office/drawing/2016/5/13/chartex" xmlns:cx8="http://schemas.microsoft.com/office/drawing/2016/5/14/chartex" xmlns:mc="http://schemas.openxmlformats.org/markup-compatibility/2006" xmlns:aink="http://schemas.microsoft.com/office/drawing/2016/ink" xmlns:am3d="http://schemas.microsoft.com/office/drawing/2017/model3d" xmlns:o="urn:schemas-microsoft-com:office:office" xmlns:oel="http://schemas.microsoft.com/office/2019/extlst" xmlns:r="http://schemas.openxmlformats.org/officeDocument/2006/relationships" xmlns:m="http://schemas.openxmlformats.org/officeDocument/2006/math" xmlns:v="urn:schemas-microsoft-com:vml" xmlns:wp14="http://schemas.microsoft.com/office/word/2010/wordprocessingDrawing" xmlns:wp="http://schemas.openxmlformats.org/drawingml/2006/wordprocessingDrawing" xmlns:w10="urn:schemas-microsoft-com:office:word" xmlns:w="http://schemas.openxmlformats.org/wordprocessingml/2006/main" xmlns:w14="http://schemas.microsoft.com/office/word/2010/wordml" xmlns:w15="http://schemas.microsoft.com/office/word/2012/wordml" xmlns:w16cex="http://schemas.microsoft.com/office/word/2018/wordml/cex" xmlns:w16cid="http://schemas.microsoft.com/office/word/2016/wordml/cid" xmlns:w16="http://schemas.microsoft.com/office/word/2018/wordml" xmlns:w16du="http://schemas.microsoft.com/office/word/2023/wordml/word16du" xmlns:w16sdtdh="http://schemas.microsoft.com/office/word/2020/wordml/sdtdatahash" xmlns:w16se="http://schemas.microsoft.com/office/word/2015/wordml/symex" xmlns:wpg="http://schemas.microsoft.com/office/word/2010/wordprocessingGroup" xmlns:wpi="http://schemas.microsoft.com/office/word/2010/wordprocessingInk" xmlns:wne="http://schemas.microsoft.com/office/word/2006/wordml" xmlns:wps="http://schemas.microsoft.com/office/word/2010/wordprocessingShape" mc:Ignorable="w14 w15 w16se w16cid w16 w16cex w16sdtdh wp14">
+<w:ftr xmlns:wpc="http://schemas.microsoft.com/office/word/2010/wordprocessingCanvas" xmlns:cx="http://schemas.microsoft.com/office/drawing/2014/chartex" xmlns:cx1="http://schemas.microsoft.com/office/drawing/2015/9/8/chartex" xmlns:cx2="http://schemas.microsoft.com/office/drawing/2015/10/21/chartex" xmlns:cx3="http://schemas.microsoft.com/office/drawing/2016/5/9/chartex" xmlns:cx4="http://schemas.microsoft.com/office/drawing/2016/5/10/chartex" xmlns:cx5="http://schemas.microsoft.com/office/drawing/2016/5/11/chartex" xmlns:cx6="http://schemas.microsoft.com/office/drawing/2016/5/12/chartex" xmlns:cx7="http://schemas.microsoft.com/office/drawing/2016/5/13/chartex" xmlns:cx8="http://schemas.microsoft.com/office/drawing/2016/5/14/chartex" xmlns:mc="http://schemas.openxmlformats.org/markup-compatibility/2006" xmlns:aink="http://schemas.microsoft.com/office/drawing/2016/ink" xmlns:am3d="http://schemas.microsoft.com/office/drawing/2017/model3d" xmlns:o="urn:schemas-microsoft-com:office:office" xmlns:oel="http://schemas.microsoft.com/office/2019/extlst" xmlns:r="http://schemas.openxmlformats.org/officeDocument/2006/relationships" xmlns:m="http://schemas.openxmlformats.org/officeDocument/2006/math" xmlns:v="urn:schemas-microsoft-com:vml" xmlns:wp14="http://schemas.microsoft.com/office/word/2010/wordprocessingDrawing" xmlns:wp="http://schemas.openxmlformats.org/drawingml/2006/wordprocessingDrawing" xmlns:w10="urn:schemas-microsoft-com:office:word" xmlns:w="http://schemas.openxmlformats.org/wordprocessingml/2006/main" xmlns:w14="http://schemas.microsoft.com/office/word/2010/wordml" xmlns:w15="http://schemas.microsoft.com/office/word/2012/wordml" xmlns:w16cex="http://schemas.microsoft.com/office/word/2018/wordml/cex" xmlns:w16cid="http://schemas.microsoft.com/office/word/2016/wordml/cid" xmlns:w16="http://schemas.microsoft.com/office/word/2018/wordml" xmlns:w16sdtdh="http://schemas.microsoft.com/office/word/2020/wordml/sdtdatahash" xmlns:w16se="http://schemas.microsoft.com/office/word/2015/wordml/symex" xmlns:wpg="http://schemas.microsoft.com/office/word/2010/wordprocessingGroup" xmlns:wpi="http://schemas.microsoft.com/office/word/2010/wordprocessingInk" xmlns:wne="http://schemas.microsoft.com/office/word/2006/wordml" xmlns:wps="http://schemas.microsoft.com/office/word/2010/wordprocessingShape" mc:Ignorable="w14 w15 w16se w16cid w16 w16cex w16sdtdh wp14">
   <w:p>
     <w:pPr>
       <w:pStyle w:val="Footer"/>
@@ -2508,7 +2530,7 @@
 </file>
 
 <file path=word/footer5.xml><?xml version="1.0" encoding="utf-8"?>
-<w:ftr xmlns:wpc="http://schemas.microsoft.com/office/word/2010/wordprocessingCanvas" xmlns:cx="http://schemas.microsoft.com/office/drawing/2014/chartex" xmlns:cx1="http://schemas.microsoft.com/office/drawing/2015/9/8/chartex" xmlns:cx2="http://schemas.microsoft.com/office/drawing/2015/10/21/chartex" xmlns:cx3="http://schemas.microsoft.com/office/drawing/2016/5/9/chartex" xmlns:cx4="http://schemas.microsoft.com/office/drawing/2016/5/10/chartex" xmlns:cx5="http://schemas.microsoft.com/office/drawing/2016/5/11/chartex" xmlns:cx6="http://schemas.microsoft.com/office/drawing/2016/5/12/chartex" xmlns:cx7="http://schemas.microsoft.com/office/drawing/2016/5/13/chartex" xmlns:cx8="http://schemas.microsoft.com/office/drawing/2016/5/14/chartex" xmlns:mc="http://schemas.openxmlformats.org/markup-compatibility/2006" xmlns:aink="http://schemas.microsoft.com/office/drawing/2016/ink" xmlns:am3d="http://schemas.microsoft.com/office/drawing/2017/model3d" xmlns:o="urn:schemas-microsoft-com:office:office" xmlns:oel="http://schemas.microsoft.com/office/2019/extlst" xmlns:r="http://schemas.openxmlformats.org/officeDocument/2006/relationships" xmlns:m="http://schemas.openxmlformats.org/officeDocument/2006/math" xmlns:v="urn:schemas-microsoft-com:vml" xmlns:wp14="http://schemas.microsoft.com/office/word/2010/wordprocessingDrawing" xmlns:wp="http://schemas.openxmlformats.org/drawingml/2006/wordprocessingDrawing" xmlns:w10="urn:schemas-microsoft-com:office:word" xmlns:w="http://schemas.openxmlformats.org/wordprocessingml/2006/main" xmlns:w14="http://schemas.microsoft.com/office/word/2010/wordml" xmlns:w15="http://schemas.microsoft.com/office/word/2012/wordml" xmlns:w16cex="http://schemas.microsoft.com/office/word/2018/wordml/cex" xmlns:w16cid="http://schemas.microsoft.com/office/word/2016/wordml/cid" xmlns:w16="http://schemas.microsoft.com/office/word/2018/wordml" xmlns:w16du="http://schemas.microsoft.com/office/word/2023/wordml/word16du" xmlns:w16sdtdh="http://schemas.microsoft.com/office/word/2020/wordml/sdtdatahash" xmlns:w16se="http://schemas.microsoft.com/office/word/2015/wordml/symex" xmlns:wpg="http://schemas.microsoft.com/office/word/2010/wordprocessingGroup" xmlns:wpi="http://schemas.microsoft.com/office/word/2010/wordprocessingInk" xmlns:wne="http://schemas.microsoft.com/office/word/2006/wordml" xmlns:wps="http://schemas.microsoft.com/office/word/2010/wordprocessingShape" mc:Ignorable="w14 w15 w16se w16cid w16 w16cex w16sdtdh wp14">
+<w:ftr xmlns:wpc="http://schemas.microsoft.com/office/word/2010/wordprocessingCanvas" xmlns:cx="http://schemas.microsoft.com/office/drawing/2014/chartex" xmlns:cx1="http://schemas.microsoft.com/office/drawing/2015/9/8/chartex" xmlns:cx2="http://schemas.microsoft.com/office/drawing/2015/10/21/chartex" xmlns:cx3="http://schemas.microsoft.com/office/drawing/2016/5/9/chartex" xmlns:cx4="http://schemas.microsoft.com/office/drawing/2016/5/10/chartex" xmlns:cx5="http://schemas.microsoft.com/office/drawing/2016/5/11/chartex" xmlns:cx6="http://schemas.microsoft.com/office/drawing/2016/5/12/chartex" xmlns:cx7="http://schemas.microsoft.com/office/drawing/2016/5/13/chartex" xmlns:cx8="http://schemas.microsoft.com/office/drawing/2016/5/14/chartex" xmlns:mc="http://schemas.openxmlformats.org/markup-compatibility/2006" xmlns:aink="http://schemas.microsoft.com/office/drawing/2016/ink" xmlns:am3d="http://schemas.microsoft.com/office/drawing/2017/model3d" xmlns:o="urn:schemas-microsoft-com:office:office" xmlns:oel="http://schemas.microsoft.com/office/2019/extlst" xmlns:r="http://schemas.openxmlformats.org/officeDocument/2006/relationships" xmlns:m="http://schemas.openxmlformats.org/officeDocument/2006/math" xmlns:v="urn:schemas-microsoft-com:vml" xmlns:wp14="http://schemas.microsoft.com/office/word/2010/wordprocessingDrawing" xmlns:wp="http://schemas.openxmlformats.org/drawingml/2006/wordprocessingDrawing" xmlns:w10="urn:schemas-microsoft-com:office:word" xmlns:w="http://schemas.openxmlformats.org/wordprocessingml/2006/main" xmlns:w14="http://schemas.microsoft.com/office/word/2010/wordml" xmlns:w15="http://schemas.microsoft.com/office/word/2012/wordml" xmlns:w16cex="http://schemas.microsoft.com/office/word/2018/wordml/cex" xmlns:w16cid="http://schemas.microsoft.com/office/word/2016/wordml/cid" xmlns:w16="http://schemas.microsoft.com/office/word/2018/wordml" xmlns:w16sdtdh="http://schemas.microsoft.com/office/word/2020/wordml/sdtdatahash" xmlns:w16se="http://schemas.microsoft.com/office/word/2015/wordml/symex" xmlns:wpg="http://schemas.microsoft.com/office/word/2010/wordprocessingGroup" xmlns:wpi="http://schemas.microsoft.com/office/word/2010/wordprocessingInk" xmlns:wne="http://schemas.microsoft.com/office/word/2006/wordml" xmlns:wps="http://schemas.microsoft.com/office/word/2010/wordprocessingShape" mc:Ignorable="w14 w15 w16se w16cid w16 w16cex w16sdtdh wp14">
   <w:p>
     <w:pPr>
       <w:pStyle w:val="Footer"/>
@@ -2542,7 +2564,7 @@
 </file>
 
 <file path=word/footer6.xml><?xml version="1.0" encoding="utf-8"?>
-<w:ftr xmlns:wpc="http://schemas.microsoft.com/office/word/2010/wordprocessingCanvas" xmlns:cx="http://schemas.microsoft.com/office/drawing/2014/chartex" xmlns:cx1="http://schemas.microsoft.com/office/drawing/2015/9/8/chartex" xmlns:cx2="http://schemas.microsoft.com/office/drawing/2015/10/21/chartex" xmlns:cx3="http://schemas.microsoft.com/office/drawing/2016/5/9/chartex" xmlns:cx4="http://schemas.microsoft.com/office/drawing/2016/5/10/chartex" xmlns:cx5="http://schemas.microsoft.com/office/drawing/2016/5/11/chartex" xmlns:cx6="http://schemas.microsoft.com/office/drawing/2016/5/12/chartex" xmlns:cx7="http://schemas.microsoft.com/office/drawing/2016/5/13/chartex" xmlns:cx8="http://schemas.microsoft.com/office/drawing/2016/5/14/chartex" xmlns:mc="http://schemas.openxmlformats.org/markup-compatibility/2006" xmlns:aink="http://schemas.microsoft.com/office/drawing/2016/ink" xmlns:am3d="http://schemas.microsoft.com/office/drawing/2017/model3d" xmlns:o="urn:schemas-microsoft-com:office:office" xmlns:oel="http://schemas.microsoft.com/office/2019/extlst" xmlns:r="http://schemas.openxmlformats.org/officeDocument/2006/relationships" xmlns:m="http://schemas.openxmlformats.org/officeDocument/2006/math" xmlns:v="urn:schemas-microsoft-com:vml" xmlns:wp14="http://schemas.microsoft.com/office/word/2010/wordprocessingDrawing" xmlns:wp="http://schemas.openxmlformats.org/drawingml/2006/wordprocessingDrawing" xmlns:w10="urn:schemas-microsoft-com:office:word" xmlns:w="http://schemas.openxmlformats.org/wordprocessingml/2006/main" xmlns:w14="http://schemas.microsoft.com/office/word/2010/wordml" xmlns:w15="http://schemas.microsoft.com/office/word/2012/wordml" xmlns:w16cex="http://schemas.microsoft.com/office/word/2018/wordml/cex" xmlns:w16cid="http://schemas.microsoft.com/office/word/2016/wordml/cid" xmlns:w16="http://schemas.microsoft.com/office/word/2018/wordml" xmlns:w16du="http://schemas.microsoft.com/office/word/2023/wordml/word16du" xmlns:w16sdtdh="http://schemas.microsoft.com/office/word/2020/wordml/sdtdatahash" xmlns:w16se="http://schemas.microsoft.com/office/word/2015/wordml/symex" xmlns:wpg="http://schemas.microsoft.com/office/word/2010/wordprocessingGroup" xmlns:wpi="http://schemas.microsoft.com/office/word/2010/wordprocessingInk" xmlns:wne="http://schemas.microsoft.com/office/word/2006/wordml" xmlns:wps="http://schemas.microsoft.com/office/word/2010/wordprocessingShape" mc:Ignorable="w14 w15 w16se w16cid w16 w16cex w16sdtdh wp14">
+<w:ftr xmlns:wpc="http://schemas.microsoft.com/office/word/2010/wordprocessingCanvas" xmlns:cx="http://schemas.microsoft.com/office/drawing/2014/chartex" xmlns:cx1="http://schemas.microsoft.com/office/drawing/2015/9/8/chartex" xmlns:cx2="http://schemas.microsoft.com/office/drawing/2015/10/21/chartex" xmlns:cx3="http://schemas.microsoft.com/office/drawing/2016/5/9/chartex" xmlns:cx4="http://schemas.microsoft.com/office/drawing/2016/5/10/chartex" xmlns:cx5="http://schemas.microsoft.com/office/drawing/2016/5/11/chartex" xmlns:cx6="http://schemas.microsoft.com/office/drawing/2016/5/12/chartex" xmlns:cx7="http://schemas.microsoft.com/office/drawing/2016/5/13/chartex" xmlns:cx8="http://schemas.microsoft.com/office/drawing/2016/5/14/chartex" xmlns:mc="http://schemas.openxmlformats.org/markup-compatibility/2006" xmlns:aink="http://schemas.microsoft.com/office/drawing/2016/ink" xmlns:am3d="http://schemas.microsoft.com/office/drawing/2017/model3d" xmlns:o="urn:schemas-microsoft-com:office:office" xmlns:oel="http://schemas.microsoft.com/office/2019/extlst" xmlns:r="http://schemas.openxmlformats.org/officeDocument/2006/relationships" xmlns:m="http://schemas.openxmlformats.org/officeDocument/2006/math" xmlns:v="urn:schemas-microsoft-com:vml" xmlns:wp14="http://schemas.microsoft.com/office/word/2010/wordprocessingDrawing" xmlns:wp="http://schemas.openxmlformats.org/drawingml/2006/wordprocessingDrawing" xmlns:w10="urn:schemas-microsoft-com:office:word" xmlns:w="http://schemas.openxmlformats.org/wordprocessingml/2006/main" xmlns:w14="http://schemas.microsoft.com/office/word/2010/wordml" xmlns:w15="http://schemas.microsoft.com/office/word/2012/wordml" xmlns:w16cex="http://schemas.microsoft.com/office/word/2018/wordml/cex" xmlns:w16cid="http://schemas.microsoft.com/office/word/2016/wordml/cid" xmlns:w16="http://schemas.microsoft.com/office/word/2018/wordml" xmlns:w16sdtdh="http://schemas.microsoft.com/office/word/2020/wordml/sdtdatahash" xmlns:w16se="http://schemas.microsoft.com/office/word/2015/wordml/symex" xmlns:wpg="http://schemas.microsoft.com/office/word/2010/wordprocessingGroup" xmlns:wpi="http://schemas.microsoft.com/office/word/2010/wordprocessingInk" xmlns:wne="http://schemas.microsoft.com/office/word/2006/wordml" xmlns:wps="http://schemas.microsoft.com/office/word/2010/wordprocessingShape" mc:Ignorable="w14 w15 w16se w16cid w16 w16cex w16sdtdh wp14">
   <w:p>
     <w:pPr>
       <w:pStyle w:val="Footer"/>
@@ -2576,7 +2598,7 @@
 </file>
 
 <file path=word/footnotes.xml><?xml version="1.0" encoding="utf-8"?>
-<w:footnotes xmlns:wpc="http://schemas.microsoft.com/office/word/2010/wordprocessingCanvas" xmlns:cx="http://schemas.microsoft.com/office/drawing/2014/chartex" xmlns:cx1="http://schemas.microsoft.com/office/drawing/2015/9/8/chartex" xmlns:cx2="http://schemas.microsoft.com/office/drawing/2015/10/21/chartex" xmlns:cx3="http://schemas.microsoft.com/office/drawing/2016/5/9/chartex" xmlns:cx4="http://schemas.microsoft.com/office/drawing/2016/5/10/chartex" xmlns:cx5="http://schemas.microsoft.com/office/drawing/2016/5/11/chartex" xmlns:cx6="http://schemas.microsoft.com/office/drawing/2016/5/12/chartex" xmlns:cx7="http://schemas.microsoft.com/office/drawing/2016/5/13/chartex" xmlns:cx8="http://schemas.microsoft.com/office/drawing/2016/5/14/chartex" xmlns:mc="http://schemas.openxmlformats.org/markup-compatibility/2006" xmlns:aink="http://schemas.microsoft.com/office/drawing/2016/ink" xmlns:am3d="http://schemas.microsoft.com/office/drawing/2017/model3d" xmlns:o="urn:schemas-microsoft-com:office:office" xmlns:oel="http://schemas.microsoft.com/office/2019/extlst" xmlns:r="http://schemas.openxmlformats.org/officeDocument/2006/relationships" xmlns:m="http://schemas.openxmlformats.org/officeDocument/2006/math" xmlns:v="urn:schemas-microsoft-com:vml" xmlns:wp14="http://schemas.microsoft.com/office/word/2010/wordprocessingDrawing" xmlns:wp="http://schemas.openxmlformats.org/drawingml/2006/wordprocessingDrawing" xmlns:w10="urn:schemas-microsoft-com:office:word" xmlns:w="http://schemas.openxmlformats.org/wordprocessingml/2006/main" xmlns:w14="http://schemas.microsoft.com/office/word/2010/wordml" xmlns:w15="http://schemas.microsoft.com/office/word/2012/wordml" xmlns:w16cex="http://schemas.microsoft.com/office/word/2018/wordml/cex" xmlns:w16cid="http://schemas.microsoft.com/office/word/2016/wordml/cid" xmlns:w16="http://schemas.microsoft.com/office/word/2018/wordml" xmlns:w16du="http://schemas.microsoft.com/office/word/2023/wordml/word16du" xmlns:w16sdtdh="http://schemas.microsoft.com/office/word/2020/wordml/sdtdatahash" xmlns:w16se="http://schemas.microsoft.com/office/word/2015/wordml/symex" xmlns:wpg="http://schemas.microsoft.com/office/word/2010/wordprocessingGroup" xmlns:wpi="http://schemas.microsoft.com/office/word/2010/wordprocessingInk" xmlns:wne="http://schemas.microsoft.com/office/word/2006/wordml" xmlns:wps="http://schemas.microsoft.com/office/word/2010/wordprocessingShape" mc:Ignorable="w14 w15 w16se w16cid w16 w16cex w16sdtdh wp14">
+<w:footnotes xmlns:wpc="http://schemas.microsoft.com/office/word/2010/wordprocessingCanvas" xmlns:cx="http://schemas.microsoft.com/office/drawing/2014/chartex" xmlns:cx1="http://schemas.microsoft.com/office/drawing/2015/9/8/chartex" xmlns:cx2="http://schemas.microsoft.com/office/drawing/2015/10/21/chartex" xmlns:cx3="http://schemas.microsoft.com/office/drawing/2016/5/9/chartex" xmlns:cx4="http://schemas.microsoft.com/office/drawing/2016/5/10/chartex" xmlns:cx5="http://schemas.microsoft.com/office/drawing/2016/5/11/chartex" xmlns:cx6="http://schemas.microsoft.com/office/drawing/2016/5/12/chartex" xmlns:cx7="http://schemas.microsoft.com/office/drawing/2016/5/13/chartex" xmlns:cx8="http://schemas.microsoft.com/office/drawing/2016/5/14/chartex" xmlns:mc="http://schemas.openxmlformats.org/markup-compatibility/2006" xmlns:aink="http://schemas.microsoft.com/office/drawing/2016/ink" xmlns:am3d="http://schemas.microsoft.com/office/drawing/2017/model3d" xmlns:o="urn:schemas-microsoft-com:office:office" xmlns:oel="http://schemas.microsoft.com/office/2019/extlst" xmlns:r="http://schemas.openxmlformats.org/officeDocument/2006/relationships" xmlns:m="http://schemas.openxmlformats.org/officeDocument/2006/math" xmlns:v="urn:schemas-microsoft-com:vml" xmlns:wp14="http://schemas.microsoft.com/office/word/2010/wordprocessingDrawing" xmlns:wp="http://schemas.openxmlformats.org/drawingml/2006/wordprocessingDrawing" xmlns:w10="urn:schemas-microsoft-com:office:word" xmlns:w="http://schemas.openxmlformats.org/wordprocessingml/2006/main" xmlns:w14="http://schemas.microsoft.com/office/word/2010/wordml" xmlns:w15="http://schemas.microsoft.com/office/word/2012/wordml" xmlns:w16cex="http://schemas.microsoft.com/office/word/2018/wordml/cex" xmlns:w16cid="http://schemas.microsoft.com/office/word/2016/wordml/cid" xmlns:w16="http://schemas.microsoft.com/office/word/2018/wordml" xmlns:w16sdtdh="http://schemas.microsoft.com/office/word/2020/wordml/sdtdatahash" xmlns:w16se="http://schemas.microsoft.com/office/word/2015/wordml/symex" xmlns:wpg="http://schemas.microsoft.com/office/word/2010/wordprocessingGroup" xmlns:wpi="http://schemas.microsoft.com/office/word/2010/wordprocessingInk" xmlns:wne="http://schemas.microsoft.com/office/word/2006/wordml" xmlns:wps="http://schemas.microsoft.com/office/word/2010/wordprocessingShape" mc:Ignorable="w14 w15 w16se w16cid w16 w16cex w16sdtdh wp14">
   <w:footnote w:type="separator" w:id="-1">
     <w:p>
       <w:pPr>
@@ -2601,7 +2623,7 @@
 </file>
 
 <file path=word/header1.xml><?xml version="1.0" encoding="utf-8"?>
-<w:hdr xmlns:wpc="http://schemas.microsoft.com/office/word/2010/wordprocessingCanvas" xmlns:cx="http://schemas.microsoft.com/office/drawing/2014/chartex" xmlns:cx1="http://schemas.microsoft.com/office/drawing/2015/9/8/chartex" xmlns:cx2="http://schemas.microsoft.com/office/drawing/2015/10/21/chartex" xmlns:cx3="http://schemas.microsoft.com/office/drawing/2016/5/9/chartex" xmlns:cx4="http://schemas.microsoft.com/office/drawing/2016/5/10/chartex" xmlns:cx5="http://schemas.microsoft.com/office/drawing/2016/5/11/chartex" xmlns:cx6="http://schemas.microsoft.com/office/drawing/2016/5/12/chartex" xmlns:cx7="http://schemas.microsoft.com/office/drawing/2016/5/13/chartex" xmlns:cx8="http://schemas.microsoft.com/office/drawing/2016/5/14/chartex" xmlns:mc="http://schemas.openxmlformats.org/markup-compatibility/2006" xmlns:aink="http://schemas.microsoft.com/office/drawing/2016/ink" xmlns:am3d="http://schemas.microsoft.com/office/drawing/2017/model3d" xmlns:o="urn:schemas-microsoft-com:office:office" xmlns:oel="http://schemas.microsoft.com/office/2019/extlst" xmlns:r="http://schemas.openxmlformats.org/officeDocument/2006/relationships" xmlns:m="http://schemas.openxmlformats.org/officeDocument/2006/math" xmlns:v="urn:schemas-microsoft-com:vml" xmlns:wp14="http://schemas.microsoft.com/office/word/2010/wordprocessingDrawing" xmlns:wp="http://schemas.openxmlformats.org/drawingml/2006/wordprocessingDrawing" xmlns:w10="urn:schemas-microsoft-com:office:word" xmlns:w="http://schemas.openxmlformats.org/wordprocessingml/2006/main" xmlns:w14="http://schemas.microsoft.com/office/word/2010/wordml" xmlns:w15="http://schemas.microsoft.com/office/word/2012/wordml" xmlns:w16cex="http://schemas.microsoft.com/office/word/2018/wordml/cex" xmlns:w16cid="http://schemas.microsoft.com/office/word/2016/wordml/cid" xmlns:w16="http://schemas.microsoft.com/office/word/2018/wordml" xmlns:w16du="http://schemas.microsoft.com/office/word/2023/wordml/word16du" xmlns:w16sdtdh="http://schemas.microsoft.com/office/word/2020/wordml/sdtdatahash" xmlns:w16se="http://schemas.microsoft.com/office/word/2015/wordml/symex" xmlns:wpg="http://schemas.microsoft.com/office/word/2010/wordprocessingGroup" xmlns:wpi="http://schemas.microsoft.com/office/word/2010/wordprocessingInk" xmlns:wne="http://schemas.microsoft.com/office/word/2006/wordml" xmlns:wps="http://schemas.microsoft.com/office/word/2010/wordprocessingShape" mc:Ignorable="w14 w15 w16se w16cid w16 w16cex w16sdtdh wp14">
+<w:hdr xmlns:wpc="http://schemas.microsoft.com/office/word/2010/wordprocessingCanvas" xmlns:cx="http://schemas.microsoft.com/office/drawing/2014/chartex" xmlns:cx1="http://schemas.microsoft.com/office/drawing/2015/9/8/chartex" xmlns:cx2="http://schemas.microsoft.com/office/drawing/2015/10/21/chartex" xmlns:cx3="http://schemas.microsoft.com/office/drawing/2016/5/9/chartex" xmlns:cx4="http://schemas.microsoft.com/office/drawing/2016/5/10/chartex" xmlns:cx5="http://schemas.microsoft.com/office/drawing/2016/5/11/chartex" xmlns:cx6="http://schemas.microsoft.com/office/drawing/2016/5/12/chartex" xmlns:cx7="http://schemas.microsoft.com/office/drawing/2016/5/13/chartex" xmlns:cx8="http://schemas.microsoft.com/office/drawing/2016/5/14/chartex" xmlns:mc="http://schemas.openxmlformats.org/markup-compatibility/2006" xmlns:aink="http://schemas.microsoft.com/office/drawing/2016/ink" xmlns:am3d="http://schemas.microsoft.com/office/drawing/2017/model3d" xmlns:o="urn:schemas-microsoft-com:office:office" xmlns:oel="http://schemas.microsoft.com/office/2019/extlst" xmlns:r="http://schemas.openxmlformats.org/officeDocument/2006/relationships" xmlns:m="http://schemas.openxmlformats.org/officeDocument/2006/math" xmlns:v="urn:schemas-microsoft-com:vml" xmlns:wp14="http://schemas.microsoft.com/office/word/2010/wordprocessingDrawing" xmlns:wp="http://schemas.openxmlformats.org/drawingml/2006/wordprocessingDrawing" xmlns:w10="urn:schemas-microsoft-com:office:word" xmlns:w="http://schemas.openxmlformats.org/wordprocessingml/2006/main" xmlns:w14="http://schemas.microsoft.com/office/word/2010/wordml" xmlns:w15="http://schemas.microsoft.com/office/word/2012/wordml" xmlns:w16cex="http://schemas.microsoft.com/office/word/2018/wordml/cex" xmlns:w16cid="http://schemas.microsoft.com/office/word/2016/wordml/cid" xmlns:w16="http://schemas.microsoft.com/office/word/2018/wordml" xmlns:w16sdtdh="http://schemas.microsoft.com/office/word/2020/wordml/sdtdatahash" xmlns:w16se="http://schemas.microsoft.com/office/word/2015/wordml/symex" xmlns:wpg="http://schemas.microsoft.com/office/word/2010/wordprocessingGroup" xmlns:wpi="http://schemas.microsoft.com/office/word/2010/wordprocessingInk" xmlns:wne="http://schemas.microsoft.com/office/word/2006/wordml" xmlns:wps="http://schemas.microsoft.com/office/word/2010/wordprocessingShape" mc:Ignorable="w14 w15 w16se w16cid w16 w16cex w16sdtdh wp14">
   <w:p>
     <w:pPr>
       <w:pStyle w:val="Header"/>
@@ -2623,7 +2645,7 @@
 </file>
 
 <file path=word/header2.xml><?xml version="1.0" encoding="utf-8"?>
-<w:hdr xmlns:wpc="http://schemas.microsoft.com/office/word/2010/wordprocessingCanvas" xmlns:cx="http://schemas.microsoft.com/office/drawing/2014/chartex" xmlns:cx1="http://schemas.microsoft.com/office/drawing/2015/9/8/chartex" xmlns:cx2="http://schemas.microsoft.com/office/drawing/2015/10/21/chartex" xmlns:cx3="http://schemas.microsoft.com/office/drawing/2016/5/9/chartex" xmlns:cx4="http://schemas.microsoft.com/office/drawing/2016/5/10/chartex" xmlns:cx5="http://schemas.microsoft.com/office/drawing/2016/5/11/chartex" xmlns:cx6="http://schemas.microsoft.com/office/drawing/2016/5/12/chartex" xmlns:cx7="http://schemas.microsoft.com/office/drawing/2016/5/13/chartex" xmlns:cx8="http://schemas.microsoft.com/office/drawing/2016/5/14/chartex" xmlns:mc="http://schemas.openxmlformats.org/markup-compatibility/2006" xmlns:aink="http://schemas.microsoft.com/office/drawing/2016/ink" xmlns:am3d="http://schemas.microsoft.com/office/drawing/2017/model3d" xmlns:o="urn:schemas-microsoft-com:office:office" xmlns:oel="http://schemas.microsoft.com/office/2019/extlst" xmlns:r="http://schemas.openxmlformats.org/officeDocument/2006/relationships" xmlns:m="http://schemas.openxmlformats.org/officeDocument/2006/math" xmlns:v="urn:schemas-microsoft-com:vml" xmlns:wp14="http://schemas.microsoft.com/office/word/2010/wordprocessingDrawing" xmlns:wp="http://schemas.openxmlformats.org/drawingml/2006/wordprocessingDrawing" xmlns:w10="urn:schemas-microsoft-com:office:word" xmlns:w="http://schemas.openxmlformats.org/wordprocessingml/2006/main" xmlns:w14="http://schemas.microsoft.com/office/word/2010/wordml" xmlns:w15="http://schemas.microsoft.com/office/word/2012/wordml" xmlns:w16cex="http://schemas.microsoft.com/office/word/2018/wordml/cex" xmlns:w16cid="http://schemas.microsoft.com/office/word/2016/wordml/cid" xmlns:w16="http://schemas.microsoft.com/office/word/2018/wordml" xmlns:w16du="http://schemas.microsoft.com/office/word/2023/wordml/word16du" xmlns:w16sdtdh="http://schemas.microsoft.com/office/word/2020/wordml/sdtdatahash" xmlns:w16se="http://schemas.microsoft.com/office/word/2015/wordml/symex" xmlns:wpg="http://schemas.microsoft.com/office/word/2010/wordprocessingGroup" xmlns:wpi="http://schemas.microsoft.com/office/word/2010/wordprocessingInk" xmlns:wne="http://schemas.microsoft.com/office/word/2006/wordml" xmlns:wps="http://schemas.microsoft.com/office/word/2010/wordprocessingShape" mc:Ignorable="w14 w15 w16se w16cid w16 w16cex w16sdtdh wp14">
+<w:hdr xmlns:wpc="http://schemas.microsoft.com/office/word/2010/wordprocessingCanvas" xmlns:cx="http://schemas.microsoft.com/office/drawing/2014/chartex" xmlns:cx1="http://schemas.microsoft.com/office/drawing/2015/9/8/chartex" xmlns:cx2="http://schemas.microsoft.com/office/drawing/2015/10/21/chartex" xmlns:cx3="http://schemas.microsoft.com/office/drawing/2016/5/9/chartex" xmlns:cx4="http://schemas.microsoft.com/office/drawing/2016/5/10/chartex" xmlns:cx5="http://schemas.microsoft.com/office/drawing/2016/5/11/chartex" xmlns:cx6="http://schemas.microsoft.com/office/drawing/2016/5/12/chartex" xmlns:cx7="http://schemas.microsoft.com/office/drawing/2016/5/13/chartex" xmlns:cx8="http://schemas.microsoft.com/office/drawing/2016/5/14/chartex" xmlns:mc="http://schemas.openxmlformats.org/markup-compatibility/2006" xmlns:aink="http://schemas.microsoft.com/office/drawing/2016/ink" xmlns:am3d="http://schemas.microsoft.com/office/drawing/2017/model3d" xmlns:o="urn:schemas-microsoft-com:office:office" xmlns:oel="http://schemas.microsoft.com/office/2019/extlst" xmlns:r="http://schemas.openxmlformats.org/officeDocument/2006/relationships" xmlns:m="http://schemas.openxmlformats.org/officeDocument/2006/math" xmlns:v="urn:schemas-microsoft-com:vml" xmlns:wp14="http://schemas.microsoft.com/office/word/2010/wordprocessingDrawing" xmlns:wp="http://schemas.openxmlformats.org/drawingml/2006/wordprocessingDrawing" xmlns:w10="urn:schemas-microsoft-com:office:word" xmlns:w="http://schemas.openxmlformats.org/wordprocessingml/2006/main" xmlns:w14="http://schemas.microsoft.com/office/word/2010/wordml" xmlns:w15="http://schemas.microsoft.com/office/word/2012/wordml" xmlns:w16cex="http://schemas.microsoft.com/office/word/2018/wordml/cex" xmlns:w16cid="http://schemas.microsoft.com/office/word/2016/wordml/cid" xmlns:w16="http://schemas.microsoft.com/office/word/2018/wordml" xmlns:w16sdtdh="http://schemas.microsoft.com/office/word/2020/wordml/sdtdatahash" xmlns:w16se="http://schemas.microsoft.com/office/word/2015/wordml/symex" xmlns:wpg="http://schemas.microsoft.com/office/word/2010/wordprocessingGroup" xmlns:wpi="http://schemas.microsoft.com/office/word/2010/wordprocessingInk" xmlns:wne="http://schemas.microsoft.com/office/word/2006/wordml" xmlns:wps="http://schemas.microsoft.com/office/word/2010/wordprocessingShape" mc:Ignorable="w14 w15 w16se w16cid w16 w16cex w16sdtdh wp14">
   <w:p>
     <w:pPr>
       <w:pStyle w:val="Header"/>
@@ -2645,7 +2667,7 @@
 </file>
 
 <file path=word/header3.xml><?xml version="1.0" encoding="utf-8"?>
-<w:hdr xmlns:wpc="http://schemas.microsoft.com/office/word/2010/wordprocessingCanvas" xmlns:cx="http://schemas.microsoft.com/office/drawing/2014/chartex" xmlns:cx1="http://schemas.microsoft.com/office/drawing/2015/9/8/chartex" xmlns:cx2="http://schemas.microsoft.com/office/drawing/2015/10/21/chartex" xmlns:cx3="http://schemas.microsoft.com/office/drawing/2016/5/9/chartex" xmlns:cx4="http://schemas.microsoft.com/office/drawing/2016/5/10/chartex" xmlns:cx5="http://schemas.microsoft.com/office/drawing/2016/5/11/chartex" xmlns:cx6="http://schemas.microsoft.com/office/drawing/2016/5/12/chartex" xmlns:cx7="http://schemas.microsoft.com/office/drawing/2016/5/13/chartex" xmlns:cx8="http://schemas.microsoft.com/office/drawing/2016/5/14/chartex" xmlns:mc="http://schemas.openxmlformats.org/markup-compatibility/2006" xmlns:aink="http://schemas.microsoft.com/office/drawing/2016/ink" xmlns:am3d="http://schemas.microsoft.com/office/drawing/2017/model3d" xmlns:o="urn:schemas-microsoft-com:office:office" xmlns:oel="http://schemas.microsoft.com/office/2019/extlst" xmlns:r="http://schemas.openxmlformats.org/officeDocument/2006/relationships" xmlns:m="http://schemas.openxmlformats.org/officeDocument/2006/math" xmlns:v="urn:schemas-microsoft-com:vml" xmlns:wp14="http://schemas.microsoft.com/office/word/2010/wordprocessingDrawing" xmlns:wp="http://schemas.openxmlformats.org/drawingml/2006/wordprocessingDrawing" xmlns:w10="urn:schemas-microsoft-com:office:word" xmlns:w="http://schemas.openxmlformats.org/wordprocessingml/2006/main" xmlns:w14="http://schemas.microsoft.com/office/word/2010/wordml" xmlns:w15="http://schemas.microsoft.com/office/word/2012/wordml" xmlns:w16cex="http://schemas.microsoft.com/office/word/2018/wordml/cex" xmlns:w16cid="http://schemas.microsoft.com/office/word/2016/wordml/cid" xmlns:w16="http://schemas.microsoft.com/office/word/2018/wordml" xmlns:w16du="http://schemas.microsoft.com/office/word/2023/wordml/word16du" xmlns:w16sdtdh="http://schemas.microsoft.com/office/word/2020/wordml/sdtdatahash" xmlns:w16se="http://schemas.microsoft.com/office/word/2015/wordml/symex" xmlns:wpg="http://schemas.microsoft.com/office/word/2010/wordprocessingGroup" xmlns:wpi="http://schemas.microsoft.com/office/word/2010/wordprocessingInk" xmlns:wne="http://schemas.microsoft.com/office/word/2006/wordml" xmlns:wps="http://schemas.microsoft.com/office/word/2010/wordprocessingShape" mc:Ignorable="w14 w15 w16se w16cid w16 w16cex w16sdtdh wp14">
+<w:hdr xmlns:wpc="http://schemas.microsoft.com/office/word/2010/wordprocessingCanvas" xmlns:cx="http://schemas.microsoft.com/office/drawing/2014/chartex" xmlns:cx1="http://schemas.microsoft.com/office/drawing/2015/9/8/chartex" xmlns:cx2="http://schemas.microsoft.com/office/drawing/2015/10/21/chartex" xmlns:cx3="http://schemas.microsoft.com/office/drawing/2016/5/9/chartex" xmlns:cx4="http://schemas.microsoft.com/office/drawing/2016/5/10/chartex" xmlns:cx5="http://schemas.microsoft.com/office/drawing/2016/5/11/chartex" xmlns:cx6="http://schemas.microsoft.com/office/drawing/2016/5/12/chartex" xmlns:cx7="http://schemas.microsoft.com/office/drawing/2016/5/13/chartex" xmlns:cx8="http://schemas.microsoft.com/office/drawing/2016/5/14/chartex" xmlns:mc="http://schemas.openxmlformats.org/markup-compatibility/2006" xmlns:aink="http://schemas.microsoft.com/office/drawing/2016/ink" xmlns:am3d="http://schemas.microsoft.com/office/drawing/2017/model3d" xmlns:o="urn:schemas-microsoft-com:office:office" xmlns:oel="http://schemas.microsoft.com/office/2019/extlst" xmlns:r="http://schemas.openxmlformats.org/officeDocument/2006/relationships" xmlns:m="http://schemas.openxmlformats.org/officeDocument/2006/math" xmlns:v="urn:schemas-microsoft-com:vml" xmlns:wp14="http://schemas.microsoft.com/office/word/2010/wordprocessingDrawing" xmlns:wp="http://schemas.openxmlformats.org/drawingml/2006/wordprocessingDrawing" xmlns:w10="urn:schemas-microsoft-com:office:word" xmlns:w="http://schemas.openxmlformats.org/wordprocessingml/2006/main" xmlns:w14="http://schemas.microsoft.com/office/word/2010/wordml" xmlns:w15="http://schemas.microsoft.com/office/word/2012/wordml" xmlns:w16cex="http://schemas.microsoft.com/office/word/2018/wordml/cex" xmlns:w16cid="http://schemas.microsoft.com/office/word/2016/wordml/cid" xmlns:w16="http://schemas.microsoft.com/office/word/2018/wordml" xmlns:w16sdtdh="http://schemas.microsoft.com/office/word/2020/wordml/sdtdatahash" xmlns:w16se="http://schemas.microsoft.com/office/word/2015/wordml/symex" xmlns:wpg="http://schemas.microsoft.com/office/word/2010/wordprocessingGroup" xmlns:wpi="http://schemas.microsoft.com/office/word/2010/wordprocessingInk" xmlns:wne="http://schemas.microsoft.com/office/word/2006/wordml" xmlns:wps="http://schemas.microsoft.com/office/word/2010/wordprocessingShape" mc:Ignorable="w14 w15 w16se w16cid w16 w16cex w16sdtdh wp14">
   <w:p>
     <w:pPr>
       <w:pStyle w:val="Header"/>
@@ -2667,7 +2689,7 @@
 </file>
 
 <file path=word/header4.xml><?xml version="1.0" encoding="utf-8"?>
-<w:hdr xmlns:wpc="http://schemas.microsoft.com/office/word/2010/wordprocessingCanvas" xmlns:cx="http://schemas.microsoft.com/office/drawing/2014/chartex" xmlns:cx1="http://schemas.microsoft.com/office/drawing/2015/9/8/chartex" xmlns:cx2="http://schemas.microsoft.com/office/drawing/2015/10/21/chartex" xmlns:cx3="http://schemas.microsoft.com/office/drawing/2016/5/9/chartex" xmlns:cx4="http://schemas.microsoft.com/office/drawing/2016/5/10/chartex" xmlns:cx5="http://schemas.microsoft.com/office/drawing/2016/5/11/chartex" xmlns:cx6="http://schemas.microsoft.com/office/drawing/2016/5/12/chartex" xmlns:cx7="http://schemas.microsoft.com/office/drawing/2016/5/13/chartex" xmlns:cx8="http://schemas.microsoft.com/office/drawing/2016/5/14/chartex" xmlns:mc="http://schemas.openxmlformats.org/markup-compatibility/2006" xmlns:aink="http://schemas.microsoft.com/office/drawing/2016/ink" xmlns:am3d="http://schemas.microsoft.com/office/drawing/2017/model3d" xmlns:o="urn:schemas-microsoft-com:office:office" xmlns:oel="http://schemas.microsoft.com/office/2019/extlst" xmlns:r="http://schemas.openxmlformats.org/officeDocument/2006/relationships" xmlns:m="http://schemas.openxmlformats.org/officeDocument/2006/math" xmlns:v="urn:schemas-microsoft-com:vml" xmlns:wp14="http://schemas.microsoft.com/office/word/2010/wordprocessingDrawing" xmlns:wp="http://schemas.openxmlformats.org/drawingml/2006/wordprocessingDrawing" xmlns:w10="urn:schemas-microsoft-com:office:word" xmlns:w="http://schemas.openxmlformats.org/wordprocessingml/2006/main" xmlns:w14="http://schemas.microsoft.com/office/word/2010/wordml" xmlns:w15="http://schemas.microsoft.com/office/word/2012/wordml" xmlns:w16cex="http://schemas.microsoft.com/office/word/2018/wordml/cex" xmlns:w16cid="http://schemas.microsoft.com/office/word/2016/wordml/cid" xmlns:w16="http://schemas.microsoft.com/office/word/2018/wordml" xmlns:w16du="http://schemas.microsoft.com/office/word/2023/wordml/word16du" xmlns:w16sdtdh="http://schemas.microsoft.com/office/word/2020/wordml/sdtdatahash" xmlns:w16se="http://schemas.microsoft.com/office/word/2015/wordml/symex" xmlns:wpg="http://schemas.microsoft.com/office/word/2010/wordprocessingGroup" xmlns:wpi="http://schemas.microsoft.com/office/word/2010/wordprocessingInk" xmlns:wne="http://schemas.microsoft.com/office/word/2006/wordml" xmlns:wps="http://schemas.microsoft.com/office/word/2010/wordprocessingShape" mc:Ignorable="w14 w15 w16se w16cid w16 w16cex w16sdtdh wp14">
+<w:hdr xmlns:wpc="http://schemas.microsoft.com/office/word/2010/wordprocessingCanvas" xmlns:cx="http://schemas.microsoft.com/office/drawing/2014/chartex" xmlns:cx1="http://schemas.microsoft.com/office/drawing/2015/9/8/chartex" xmlns:cx2="http://schemas.microsoft.com/office/drawing/2015/10/21/chartex" xmlns:cx3="http://schemas.microsoft.com/office/drawing/2016/5/9/chartex" xmlns:cx4="http://schemas.microsoft.com/office/drawing/2016/5/10/chartex" xmlns:cx5="http://schemas.microsoft.com/office/drawing/2016/5/11/chartex" xmlns:cx6="http://schemas.microsoft.com/office/drawing/2016/5/12/chartex" xmlns:cx7="http://schemas.microsoft.com/office/drawing/2016/5/13/chartex" xmlns:cx8="http://schemas.microsoft.com/office/drawing/2016/5/14/chartex" xmlns:mc="http://schemas.openxmlformats.org/markup-compatibility/2006" xmlns:aink="http://schemas.microsoft.com/office/drawing/2016/ink" xmlns:am3d="http://schemas.microsoft.com/office/drawing/2017/model3d" xmlns:o="urn:schemas-microsoft-com:office:office" xmlns:oel="http://schemas.microsoft.com/office/2019/extlst" xmlns:r="http://schemas.openxmlformats.org/officeDocument/2006/relationships" xmlns:m="http://schemas.openxmlformats.org/officeDocument/2006/math" xmlns:v="urn:schemas-microsoft-com:vml" xmlns:wp14="http://schemas.microsoft.com/office/word/2010/wordprocessingDrawing" xmlns:wp="http://schemas.openxmlformats.org/drawingml/2006/wordprocessingDrawing" xmlns:w10="urn:schemas-microsoft-com:office:word" xmlns:w="http://schemas.openxmlformats.org/wordprocessingml/2006/main" xmlns:w14="http://schemas.microsoft.com/office/word/2010/wordml" xmlns:w15="http://schemas.microsoft.com/office/word/2012/wordml" xmlns:w16cex="http://schemas.microsoft.com/office/word/2018/wordml/cex" xmlns:w16cid="http://schemas.microsoft.com/office/word/2016/wordml/cid" xmlns:w16="http://schemas.microsoft.com/office/word/2018/wordml" xmlns:w16sdtdh="http://schemas.microsoft.com/office/word/2020/wordml/sdtdatahash" xmlns:w16se="http://schemas.microsoft.com/office/word/2015/wordml/symex" xmlns:wpg="http://schemas.microsoft.com/office/word/2010/wordprocessingGroup" xmlns:wpi="http://schemas.microsoft.com/office/word/2010/wordprocessingInk" xmlns:wne="http://schemas.microsoft.com/office/word/2006/wordml" xmlns:wps="http://schemas.microsoft.com/office/word/2010/wordprocessingShape" mc:Ignorable="w14 w15 w16se w16cid w16 w16cex w16sdtdh wp14">
   <w:p>
     <w:pPr>
       <w:pStyle w:val="Header"/>
@@ -2677,7 +2699,7 @@
 </file>
 
 <file path=word/header5.xml><?xml version="1.0" encoding="utf-8"?>
-<w:hdr xmlns:wpc="http://schemas.microsoft.com/office/word/2010/wordprocessingCanvas" xmlns:cx="http://schemas.microsoft.com/office/drawing/2014/chartex" xmlns:cx1="http://schemas.microsoft.com/office/drawing/2015/9/8/chartex" xmlns:cx2="http://schemas.microsoft.com/office/drawing/2015/10/21/chartex" xmlns:cx3="http://schemas.microsoft.com/office/drawing/2016/5/9/chartex" xmlns:cx4="http://schemas.microsoft.com/office/drawing/2016/5/10/chartex" xmlns:cx5="http://schemas.microsoft.com/office/drawing/2016/5/11/chartex" xmlns:cx6="http://schemas.microsoft.com/office/drawing/2016/5/12/chartex" xmlns:cx7="http://schemas.microsoft.com/office/drawing/2016/5/13/chartex" xmlns:cx8="http://schemas.microsoft.com/office/drawing/2016/5/14/chartex" xmlns:mc="http://schemas.openxmlformats.org/markup-compatibility/2006" xmlns:aink="http://schemas.microsoft.com/office/drawing/2016/ink" xmlns:am3d="http://schemas.microsoft.com/office/drawing/2017/model3d" xmlns:o="urn:schemas-microsoft-com:office:office" xmlns:oel="http://schemas.microsoft.com/office/2019/extlst" xmlns:r="http://schemas.openxmlformats.org/officeDocument/2006/relationships" xmlns:m="http://schemas.openxmlformats.org/officeDocument/2006/math" xmlns:v="urn:schemas-microsoft-com:vml" xmlns:wp14="http://schemas.microsoft.com/office/word/2010/wordprocessingDrawing" xmlns:wp="http://schemas.openxmlformats.org/drawingml/2006/wordprocessingDrawing" xmlns:w10="urn:schemas-microsoft-com:office:word" xmlns:w="http://schemas.openxmlformats.org/wordprocessingml/2006/main" xmlns:w14="http://schemas.microsoft.com/office/word/2010/wordml" xmlns:w15="http://schemas.microsoft.com/office/word/2012/wordml" xmlns:w16cex="http://schemas.microsoft.com/office/word/2018/wordml/cex" xmlns:w16cid="http://schemas.microsoft.com/office/word/2016/wordml/cid" xmlns:w16="http://schemas.microsoft.com/office/word/2018/wordml" xmlns:w16du="http://schemas.microsoft.com/office/word/2023/wordml/word16du" xmlns:w16sdtdh="http://schemas.microsoft.com/office/word/2020/wordml/sdtdatahash" xmlns:w16se="http://schemas.microsoft.com/office/word/2015/wordml/symex" xmlns:wpg="http://schemas.microsoft.com/office/word/2010/wordprocessingGroup" xmlns:wpi="http://schemas.microsoft.com/office/word/2010/wordprocessingInk" xmlns:wne="http://schemas.microsoft.com/office/word/2006/wordml" xmlns:wps="http://schemas.microsoft.com/office/word/2010/wordprocessingShape" mc:Ignorable="w14 w15 w16se w16cid w16 w16cex w16sdtdh wp14">
+<w:hdr xmlns:wpc="http://schemas.microsoft.com/office/word/2010/wordprocessingCanvas" xmlns:cx="http://schemas.microsoft.com/office/drawing/2014/chartex" xmlns:cx1="http://schemas.microsoft.com/office/drawing/2015/9/8/chartex" xmlns:cx2="http://schemas.microsoft.com/office/drawing/2015/10/21/chartex" xmlns:cx3="http://schemas.microsoft.com/office/drawing/2016/5/9/chartex" xmlns:cx4="http://schemas.microsoft.com/office/drawing/2016/5/10/chartex" xmlns:cx5="http://schemas.microsoft.com/office/drawing/2016/5/11/chartex" xmlns:cx6="http://schemas.microsoft.com/office/drawing/2016/5/12/chartex" xmlns:cx7="http://schemas.microsoft.com/office/drawing/2016/5/13/chartex" xmlns:cx8="http://schemas.microsoft.com/office/drawing/2016/5/14/chartex" xmlns:mc="http://schemas.openxmlformats.org/markup-compatibility/2006" xmlns:aink="http://schemas.microsoft.com/office/drawing/2016/ink" xmlns:am3d="http://schemas.microsoft.com/office/drawing/2017/model3d" xmlns:o="urn:schemas-microsoft-com:office:office" xmlns:oel="http://schemas.microsoft.com/office/2019/extlst" xmlns:r="http://schemas.openxmlformats.org/officeDocument/2006/relationships" xmlns:m="http://schemas.openxmlformats.org/officeDocument/2006/math" xmlns:v="urn:schemas-microsoft-com:vml" xmlns:wp14="http://schemas.microsoft.com/office/word/2010/wordprocessingDrawing" xmlns:wp="http://schemas.openxmlformats.org/drawingml/2006/wordprocessingDrawing" xmlns:w10="urn:schemas-microsoft-com:office:word" xmlns:w="http://schemas.openxmlformats.org/wordprocessingml/2006/main" xmlns:w14="http://schemas.microsoft.com/office/word/2010/wordml" xmlns:w15="http://schemas.microsoft.com/office/word/2012/wordml" xmlns:w16cex="http://schemas.microsoft.com/office/word/2018/wordml/cex" xmlns:w16cid="http://schemas.microsoft.com/office/word/2016/wordml/cid" xmlns:w16="http://schemas.microsoft.com/office/word/2018/wordml" xmlns:w16sdtdh="http://schemas.microsoft.com/office/word/2020/wordml/sdtdatahash" xmlns:w16se="http://schemas.microsoft.com/office/word/2015/wordml/symex" xmlns:wpg="http://schemas.microsoft.com/office/word/2010/wordprocessingGroup" xmlns:wpi="http://schemas.microsoft.com/office/word/2010/wordprocessingInk" xmlns:wne="http://schemas.microsoft.com/office/word/2006/wordml" xmlns:wps="http://schemas.microsoft.com/office/word/2010/wordprocessingShape" mc:Ignorable="w14 w15 w16se w16cid w16 w16cex w16sdtdh wp14">
   <w:p>
     <w:pPr>
       <w:pStyle w:val="Header"/>
@@ -2699,7 +2721,7 @@
 </file>
 
 <file path=word/header6.xml><?xml version="1.0" encoding="utf-8"?>
-<w:hdr xmlns:wpc="http://schemas.microsoft.com/office/word/2010/wordprocessingCanvas" xmlns:cx="http://schemas.microsoft.com/office/drawing/2014/chartex" xmlns:cx1="http://schemas.microsoft.com/office/drawing/2015/9/8/chartex" xmlns:cx2="http://schemas.microsoft.com/office/drawing/2015/10/21/chartex" xmlns:cx3="http://schemas.microsoft.com/office/drawing/2016/5/9/chartex" xmlns:cx4="http://schemas.microsoft.com/office/drawing/2016/5/10/chartex" xmlns:cx5="http://schemas.microsoft.com/office/drawing/2016/5/11/chartex" xmlns:cx6="http://schemas.microsoft.com/office/drawing/2016/5/12/chartex" xmlns:cx7="http://schemas.microsoft.com/office/drawing/2016/5/13/chartex" xmlns:cx8="http://schemas.microsoft.com/office/drawing/2016/5/14/chartex" xmlns:mc="http://schemas.openxmlformats.org/markup-compatibility/2006" xmlns:aink="http://schemas.microsoft.com/office/drawing/2016/ink" xmlns:am3d="http://schemas.microsoft.com/office/drawing/2017/model3d" xmlns:o="urn:schemas-microsoft-com:office:office" xmlns:oel="http://schemas.microsoft.com/office/2019/extlst" xmlns:r="http://schemas.openxmlformats.org/officeDocument/2006/relationships" xmlns:m="http://schemas.openxmlformats.org/officeDocument/2006/math" xmlns:v="urn:schemas-microsoft-com:vml" xmlns:wp14="http://schemas.microsoft.com/office/word/2010/wordprocessingDrawing" xmlns:wp="http://schemas.openxmlformats.org/drawingml/2006/wordprocessingDrawing" xmlns:w10="urn:schemas-microsoft-com:office:word" xmlns:w="http://schemas.openxmlformats.org/wordprocessingml/2006/main" xmlns:w14="http://schemas.microsoft.com/office/word/2010/wordml" xmlns:w15="http://schemas.microsoft.com/office/word/2012/wordml" xmlns:w16cex="http://schemas.microsoft.com/office/word/2018/wordml/cex" xmlns:w16cid="http://schemas.microsoft.com/office/word/2016/wordml/cid" xmlns:w16="http://schemas.microsoft.com/office/word/2018/wordml" xmlns:w16du="http://schemas.microsoft.com/office/word/2023/wordml/word16du" xmlns:w16sdtdh="http://schemas.microsoft.com/office/word/2020/wordml/sdtdatahash" xmlns:w16se="http://schemas.microsoft.com/office/word/2015/wordml/symex" xmlns:wpg="http://schemas.microsoft.com/office/word/2010/wordprocessingGroup" xmlns:wpi="http://schemas.microsoft.com/office/word/2010/wordprocessingInk" xmlns:wne="http://schemas.microsoft.com/office/word/2006/wordml" xmlns:wps="http://schemas.microsoft.com/office/word/2010/wordprocessingShape" mc:Ignorable="w14 w15 w16se w16cid w16 w16cex w16sdtdh wp14">
+<w:hdr xmlns:wpc="http://schemas.microsoft.com/office/word/2010/wordprocessingCanvas" xmlns:cx="http://schemas.microsoft.com/office/drawing/2014/chartex" xmlns:cx1="http://schemas.microsoft.com/office/drawing/2015/9/8/chartex" xmlns:cx2="http://schemas.microsoft.com/office/drawing/2015/10/21/chartex" xmlns:cx3="http://schemas.microsoft.com/office/drawing/2016/5/9/chartex" xmlns:cx4="http://schemas.microsoft.com/office/drawing/2016/5/10/chartex" xmlns:cx5="http://schemas.microsoft.com/office/drawing/2016/5/11/chartex" xmlns:cx6="http://schemas.microsoft.com/office/drawing/2016/5/12/chartex" xmlns:cx7="http://schemas.microsoft.com/office/drawing/2016/5/13/chartex" xmlns:cx8="http://schemas.microsoft.com/office/drawing/2016/5/14/chartex" xmlns:mc="http://schemas.openxmlformats.org/markup-compatibility/2006" xmlns:aink="http://schemas.microsoft.com/office/drawing/2016/ink" xmlns:am3d="http://schemas.microsoft.com/office/drawing/2017/model3d" xmlns:o="urn:schemas-microsoft-com:office:office" xmlns:oel="http://schemas.microsoft.com/office/2019/extlst" xmlns:r="http://schemas.openxmlformats.org/officeDocument/2006/relationships" xmlns:m="http://schemas.openxmlformats.org/officeDocument/2006/math" xmlns:v="urn:schemas-microsoft-com:vml" xmlns:wp14="http://schemas.microsoft.com/office/word/2010/wordprocessingDrawing" xmlns:wp="http://schemas.openxmlformats.org/drawingml/2006/wordprocessingDrawing" xmlns:w10="urn:schemas-microsoft-com:office:word" xmlns:w="http://schemas.openxmlformats.org/wordprocessingml/2006/main" xmlns:w14="http://schemas.microsoft.com/office/word/2010/wordml" xmlns:w15="http://schemas.microsoft.com/office/word/2012/wordml" xmlns:w16cex="http://schemas.microsoft.com/office/word/2018/wordml/cex" xmlns:w16cid="http://schemas.microsoft.com/office/word/2016/wordml/cid" xmlns:w16="http://schemas.microsoft.com/office/word/2018/wordml" xmlns:w16sdtdh="http://schemas.microsoft.com/office/word/2020/wordml/sdtdatahash" xmlns:w16se="http://schemas.microsoft.com/office/word/2015/wordml/symex" xmlns:wpg="http://schemas.microsoft.com/office/word/2010/wordprocessingGroup" xmlns:wpi="http://schemas.microsoft.com/office/word/2010/wordprocessingInk" xmlns:wne="http://schemas.microsoft.com/office/word/2006/wordml" xmlns:wps="http://schemas.microsoft.com/office/word/2010/wordprocessingShape" mc:Ignorable="w14 w15 w16se w16cid w16 w16cex w16sdtdh wp14">
   <w:p>
     <w:pPr>
       <w:pStyle w:val="Header"/>
@@ -2721,7 +2743,7 @@
 </file>
 
 <file path=word/numbering.xml><?xml version="1.0" encoding="utf-8"?>
-<w:numbering xmlns:wpc="http://schemas.microsoft.com/office/word/2010/wordprocessingCanvas" xmlns:cx="http://schemas.microsoft.com/office/drawing/2014/chartex" xmlns:cx1="http://schemas.microsoft.com/office/drawing/2015/9/8/chartex" xmlns:cx2="http://schemas.microsoft.com/office/drawing/2015/10/21/chartex" xmlns:cx3="http://schemas.microsoft.com/office/drawing/2016/5/9/chartex" xmlns:cx4="http://schemas.microsoft.com/office/drawing/2016/5/10/chartex" xmlns:cx5="http://schemas.microsoft.com/office/drawing/2016/5/11/chartex" xmlns:cx6="http://schemas.microsoft.com/office/drawing/2016/5/12/chartex" xmlns:cx7="http://schemas.microsoft.com/office/drawing/2016/5/13/chartex" xmlns:cx8="http://schemas.microsoft.com/office/drawing/2016/5/14/chartex" xmlns:mc="http://schemas.openxmlformats.org/markup-compatibility/2006" xmlns:aink="http://schemas.microsoft.com/office/drawing/2016/ink" xmlns:am3d="http://schemas.microsoft.com/office/drawing/2017/model3d" xmlns:o="urn:schemas-microsoft-com:office:office" xmlns:oel="http://schemas.microsoft.com/office/2019/extlst" xmlns:r="http://schemas.openxmlformats.org/officeDocument/2006/relationships" xmlns:m="http://schemas.openxmlformats.org/officeDocument/2006/math" xmlns:v="urn:schemas-microsoft-com:vml" xmlns:wp14="http://schemas.microsoft.com/office/word/2010/wordprocessingDrawing" xmlns:wp="http://schemas.openxmlformats.org/drawingml/2006/wordprocessingDrawing" xmlns:w10="urn:schemas-microsoft-com:office:word" xmlns:w="http://schemas.openxmlformats.org/wordprocessingml/2006/main" xmlns:w14="http://schemas.microsoft.com/office/word/2010/wordml" xmlns:w15="http://schemas.microsoft.com/office/word/2012/wordml" xmlns:w16cex="http://schemas.microsoft.com/office/word/2018/wordml/cex" xmlns:w16cid="http://schemas.microsoft.com/office/word/2016/wordml/cid" xmlns:w16="http://schemas.microsoft.com/office/word/2018/wordml" xmlns:w16du="http://schemas.microsoft.com/office/word/2023/wordml/word16du" xmlns:w16sdtdh="http://schemas.microsoft.com/office/word/2020/wordml/sdtdatahash" xmlns:w16se="http://schemas.microsoft.com/office/word/2015/wordml/symex" xmlns:wpg="http://schemas.microsoft.com/office/word/2010/wordprocessingGroup" xmlns:wpi="http://schemas.microsoft.com/office/word/2010/wordprocessingInk" xmlns:wne="http://schemas.microsoft.com/office/word/2006/wordml" xmlns:wps="http://schemas.microsoft.com/office/word/2010/wordprocessingShape" mc:Ignorable="w14 w15 w16se w16cid w16 w16cex w16sdtdh wp14">
+<w:numbering xmlns:wpc="http://schemas.microsoft.com/office/word/2010/wordprocessingCanvas" xmlns:cx="http://schemas.microsoft.com/office/drawing/2014/chartex" xmlns:cx1="http://schemas.microsoft.com/office/drawing/2015/9/8/chartex" xmlns:cx2="http://schemas.microsoft.com/office/drawing/2015/10/21/chartex" xmlns:cx3="http://schemas.microsoft.com/office/drawing/2016/5/9/chartex" xmlns:cx4="http://schemas.microsoft.com/office/drawing/2016/5/10/chartex" xmlns:cx5="http://schemas.microsoft.com/office/drawing/2016/5/11/chartex" xmlns:cx6="http://schemas.microsoft.com/office/drawing/2016/5/12/chartex" xmlns:cx7="http://schemas.microsoft.com/office/drawing/2016/5/13/chartex" xmlns:cx8="http://schemas.microsoft.com/office/drawing/2016/5/14/chartex" xmlns:mc="http://schemas.openxmlformats.org/markup-compatibility/2006" xmlns:aink="http://schemas.microsoft.com/office/drawing/2016/ink" xmlns:am3d="http://schemas.microsoft.com/office/drawing/2017/model3d" xmlns:o="urn:schemas-microsoft-com:office:office" xmlns:oel="http://schemas.microsoft.com/office/2019/extlst" xmlns:r="http://schemas.openxmlformats.org/officeDocument/2006/relationships" xmlns:m="http://schemas.openxmlformats.org/officeDocument/2006/math" xmlns:v="urn:schemas-microsoft-com:vml" xmlns:wp14="http://schemas.microsoft.com/office/word/2010/wordprocessingDrawing" xmlns:wp="http://schemas.openxmlformats.org/drawingml/2006/wordprocessingDrawing" xmlns:w10="urn:schemas-microsoft-com:office:word" xmlns:w="http://schemas.openxmlformats.org/wordprocessingml/2006/main" xmlns:w14="http://schemas.microsoft.com/office/word/2010/wordml" xmlns:w15="http://schemas.microsoft.com/office/word/2012/wordml" xmlns:w16cex="http://schemas.microsoft.com/office/word/2018/wordml/cex" xmlns:w16cid="http://schemas.microsoft.com/office/word/2016/wordml/cid" xmlns:w16="http://schemas.microsoft.com/office/word/2018/wordml" xmlns:w16sdtdh="http://schemas.microsoft.com/office/word/2020/wordml/sdtdatahash" xmlns:w16se="http://schemas.microsoft.com/office/word/2015/wordml/symex" xmlns:wpg="http://schemas.microsoft.com/office/word/2010/wordprocessingGroup" xmlns:wpi="http://schemas.microsoft.com/office/word/2010/wordprocessingInk" xmlns:wne="http://schemas.microsoft.com/office/word/2006/wordml" xmlns:wps="http://schemas.microsoft.com/office/word/2010/wordprocessingShape" mc:Ignorable="w14 w15 w16se w16cid w16 w16cex w16sdtdh wp14">
   <w:abstractNum w:abstractNumId="0" w15:restartNumberingAfterBreak="0">
     <w:nsid w:val="20DE2236"/>
     <w:multiLevelType w:val="hybridMultilevel"/>

</xml_diff>

<commit_message>
Edited flowchart, arranged folders and added 1 note
</commit_message>
<xml_diff>
--- a/Computer Programs/java_peter/Year_Final_Project/Space-RacerII/Documentation/Java Programming Booklet (All Pages Included).docx
+++ b/Computer Programs/java_peter/Year_Final_Project/Space-RacerII/Documentation/Java Programming Booklet (All Pages Included).docx
@@ -90,6 +90,7 @@
             </w:rPr>
             <w:ptab w:relativeTo="margin" w:alignment="right" w:leader="dot"/>
           </w:r>
+          <w:proofErr w:type="gramStart"/>
           <w:r>
             <w:rPr>
               <w:sz w:val="32"/>
@@ -97,6 +98,7 @@
             </w:rPr>
             <w:t>1</w:t>
           </w:r>
+          <w:proofErr w:type="gramEnd"/>
         </w:p>
         <w:p>
           <w:pPr>
@@ -134,6 +136,7 @@
             </w:rPr>
             <w:ptab w:relativeTo="margin" w:alignment="right" w:leader="dot"/>
           </w:r>
+          <w:proofErr w:type="gramStart"/>
           <w:r>
             <w:rPr>
               <w:sz w:val="32"/>
@@ -141,6 +144,7 @@
             </w:rPr>
             <w:t>2</w:t>
           </w:r>
+          <w:proofErr w:type="gramEnd"/>
         </w:p>
         <w:p>
           <w:pPr>
@@ -790,6 +794,7 @@
           <w:lang w:val="en-US"/>
         </w:rPr>
       </w:pPr>
+      <w:proofErr w:type="spellStart"/>
       <w:r>
         <w:rPr>
           <w:rFonts w:ascii="Times New Roman" w:hAnsi="Times New Roman" w:cs="Times New Roman"/>
@@ -800,6 +805,7 @@
         </w:rPr>
         <w:t>Javascript</w:t>
       </w:r>
+      <w:proofErr w:type="spellEnd"/>
     </w:p>
     <w:p>
       <w:pPr>
@@ -1240,8 +1246,21 @@
           <w:u w:val="single"/>
           <w:lang w:val="en-US"/>
         </w:rPr>
-        <w:t>Program used in this Project</w:t>
-      </w:r>
+        <w:t xml:space="preserve">Program used in this </w:t>
+      </w:r>
+      <w:proofErr w:type="gramStart"/>
+      <w:r>
+        <w:rPr>
+          <w:b/>
+          <w:bCs/>
+          <w:sz w:val="44"/>
+          <w:szCs w:val="44"/>
+          <w:u w:val="single"/>
+          <w:lang w:val="en-US"/>
+        </w:rPr>
+        <w:t>Project</w:t>
+      </w:r>
+      <w:proofErr w:type="gramEnd"/>
     </w:p>
     <w:p>
       <w:pPr>
@@ -1671,7 +1690,27 @@
           <w:szCs w:val="28"/>
           <w:lang w:val="en-US"/>
         </w:rPr>
-        <w:t>he first has to travel</w:t>
+        <w:t xml:space="preserve">he first </w:t>
+      </w:r>
+      <w:proofErr w:type="gramStart"/>
+      <w:r>
+        <w:rPr>
+          <w:rFonts w:ascii="Times New Roman" w:hAnsi="Times New Roman" w:cs="Times New Roman"/>
+          <w:sz w:val="28"/>
+          <w:szCs w:val="28"/>
+          <w:lang w:val="en-US"/>
+        </w:rPr>
+        <w:t>has to</w:t>
+      </w:r>
+      <w:proofErr w:type="gramEnd"/>
+      <w:r>
+        <w:rPr>
+          <w:rFonts w:ascii="Times New Roman" w:hAnsi="Times New Roman" w:cs="Times New Roman"/>
+          <w:sz w:val="28"/>
+          <w:szCs w:val="28"/>
+          <w:lang w:val="en-US"/>
+        </w:rPr>
+        <w:t xml:space="preserve"> travel</w:t>
       </w:r>
       <w:r>
         <w:rPr>
@@ -2042,16 +2081,16 @@
           <w:lang w:val="en-US"/>
         </w:rPr>
         <w:drawing>
-          <wp:anchor distT="0" distB="0" distL="114300" distR="114300" simplePos="0" relativeHeight="251662336" behindDoc="0" locked="0" layoutInCell="1" allowOverlap="1" wp14:anchorId="612C9438" wp14:editId="343E130A">
+          <wp:anchor distT="0" distB="0" distL="114300" distR="114300" simplePos="0" relativeHeight="251662336" behindDoc="0" locked="0" layoutInCell="1" allowOverlap="1" wp14:anchorId="612C9438" wp14:editId="4A4AEA16">
             <wp:simplePos x="0" y="0"/>
             <wp:positionH relativeFrom="margin">
-              <wp:posOffset>508000</wp:posOffset>
+              <wp:posOffset>504825</wp:posOffset>
             </wp:positionH>
             <wp:positionV relativeFrom="margin">
-              <wp:posOffset>1268095</wp:posOffset>
+              <wp:posOffset>1269365</wp:posOffset>
             </wp:positionV>
-            <wp:extent cx="4762500" cy="7525385"/>
-            <wp:effectExtent l="0" t="0" r="0" b="0"/>
+            <wp:extent cx="4762500" cy="7524115"/>
+            <wp:effectExtent l="0" t="0" r="0" b="635"/>
             <wp:wrapSquare wrapText="bothSides"/>
             <wp:docPr id="5" name="Picture 5"/>
             <wp:cNvGraphicFramePr>
@@ -2081,7 +2120,7 @@
                   <pic:spPr bwMode="auto">
                     <a:xfrm>
                       <a:off x="0" y="0"/>
-                      <a:ext cx="4762500" cy="7525385"/>
+                      <a:ext cx="4762500" cy="7524115"/>
                     </a:xfrm>
                     <a:prstGeom prst="rect">
                       <a:avLst/>
@@ -2447,12 +2486,14 @@
       </w:rPr>
       <w:tab/>
     </w:r>
+    <w:proofErr w:type="spellStart"/>
     <w:r>
       <w:rPr>
         <w:b/>
       </w:rPr>
       <w:t>i</w:t>
     </w:r>
+    <w:proofErr w:type="spellEnd"/>
   </w:p>
 </w:ftr>
 </file>

</xml_diff>